<commit_message>
Fixed report and use case diagram
</commit_message>
<xml_diff>
--- a/report.docx
+++ b/report.docx
@@ -401,23 +401,7 @@
             <w:noProof/>
             <w:lang w:val="en-US"/>
           </w:rPr>
-          <w:t>Introduct</w:t>
-        </w:r>
-        <w:r>
-          <w:rPr>
-            <w:rStyle w:val="Collegamentoipertestuale"/>
-            <w:noProof/>
-            <w:lang w:val="en-US"/>
-          </w:rPr>
-          <w:t>i</w:t>
-        </w:r>
-        <w:r>
-          <w:rPr>
-            <w:rStyle w:val="Collegamentoipertestuale"/>
-            <w:noProof/>
-            <w:lang w:val="en-US"/>
-          </w:rPr>
-          <w:t>on &amp; Theory</w:t>
+          <w:t>Introduction &amp; Theory</w:t>
         </w:r>
         <w:r>
           <w:rPr>
@@ -491,21 +475,7 @@
             <w:rStyle w:val="Collegamentoipertestuale"/>
             <w:noProof/>
           </w:rPr>
-          <w:t>What is software</w:t>
-        </w:r>
-        <w:r>
-          <w:rPr>
-            <w:rStyle w:val="Collegamentoipertestuale"/>
-            <w:noProof/>
-          </w:rPr>
-          <w:t xml:space="preserve"> </w:t>
-        </w:r>
-        <w:r>
-          <w:rPr>
-            <w:rStyle w:val="Collegamentoipertestuale"/>
-            <w:noProof/>
-          </w:rPr>
-          <w:t>architecture?</w:t>
+          <w:t>What is software architecture?</w:t>
         </w:r>
         <w:r>
           <w:rPr>
@@ -876,35 +846,7 @@
             <w:rStyle w:val="Collegamentoipertestuale"/>
             <w:noProof/>
           </w:rPr>
-          <w:t>St</w:t>
-        </w:r>
-        <w:r>
-          <w:rPr>
-            <w:rStyle w:val="Collegamentoipertestuale"/>
-            <w:noProof/>
-          </w:rPr>
-          <w:t>u</w:t>
-        </w:r>
-        <w:r>
-          <w:rPr>
-            <w:rStyle w:val="Collegamentoipertestuale"/>
-            <w:noProof/>
-          </w:rPr>
-          <w:t>dio inizia</w:t>
-        </w:r>
-        <w:r>
-          <w:rPr>
-            <w:rStyle w:val="Collegamentoipertestuale"/>
-            <w:noProof/>
-          </w:rPr>
-          <w:t>l</w:t>
-        </w:r>
-        <w:r>
-          <w:rPr>
-            <w:rStyle w:val="Collegamentoipertestuale"/>
-            <w:noProof/>
-          </w:rPr>
-          <w:t>e</w:t>
+          <w:t>Studio iniziale</w:t>
         </w:r>
         <w:r>
           <w:rPr>
@@ -1597,10 +1539,10 @@
           <w:bCs/>
           <w:color w:val="79AEB2"/>
           <w:szCs w:val="24"/>
+          <w:lang w:val="en-US"/>
         </w:rPr>
       </w:pPr>
       <w:bookmarkStart w:id="5" w:name="_Toc154423023"/>
-      <w:proofErr w:type="spellStart"/>
       <w:r>
         <w:rPr>
           <w:rFonts w:cs="Noto Serif"/>
@@ -1608,6 +1550,7 @@
           <w:bCs/>
           <w:color w:val="79AEB2"/>
           <w:szCs w:val="24"/>
+          <w:lang w:val="en-US"/>
         </w:rPr>
         <w:t>Stru</w:t>
       </w:r>
@@ -1618,6 +1561,7 @@
           <w:bCs/>
           <w:color w:val="79AEB2"/>
           <w:szCs w:val="24"/>
+          <w:lang w:val="en-US"/>
         </w:rPr>
         <w:t>c</w:t>
       </w:r>
@@ -1628,6 +1572,7 @@
           <w:bCs/>
           <w:color w:val="79AEB2"/>
           <w:szCs w:val="24"/>
+          <w:lang w:val="en-US"/>
         </w:rPr>
         <w:t>ture</w:t>
       </w:r>
@@ -1639,10 +1584,10 @@
           <w:bCs/>
           <w:color w:val="79AEB2"/>
           <w:szCs w:val="24"/>
+          <w:lang w:val="en-US"/>
         </w:rPr>
         <w:t>s</w:t>
       </w:r>
-      <w:proofErr w:type="spellEnd"/>
     </w:p>
     <w:p>
       <w:pPr>
@@ -2467,7 +2412,14 @@
         <w:rPr>
           <w:lang w:val="en-US"/>
         </w:rPr>
-        <w:t>we can see that, in structures, we always have elements and connections between them</w:t>
+        <w:t xml:space="preserve">we can see that, in structures, we always have elements and connections between </w:t>
+      </w:r>
+      <w:proofErr w:type="gramStart"/>
+      <w:r>
+        <w:rPr>
+          <w:lang w:val="en-US"/>
+        </w:rPr>
+        <w:t>them</w:t>
       </w:r>
       <w:r>
         <w:rPr>
@@ -2475,6 +2427,7 @@
         </w:rPr>
         <w:t>;</w:t>
       </w:r>
+      <w:proofErr w:type="gramEnd"/>
     </w:p>
     <w:p>
       <w:pPr>
@@ -2707,7 +2660,21 @@
         <w:rPr>
           <w:lang w:val="en-US"/>
         </w:rPr>
-        <w:t xml:space="preserve">These requirements express quality requirements on functional aspects (e.g., how fast an operation should perform or how error-resistant it is) or on the system as a whole (e.g., development time). </w:t>
+        <w:t xml:space="preserve">These requirements express quality requirements on functional aspects (e.g., how fast an operation should perform or how error-resistant it is) or on the </w:t>
+      </w:r>
+      <w:proofErr w:type="gramStart"/>
+      <w:r>
+        <w:rPr>
+          <w:lang w:val="en-US"/>
+        </w:rPr>
+        <w:t>system as a whole</w:t>
+      </w:r>
+      <w:proofErr w:type="gramEnd"/>
+      <w:r>
+        <w:rPr>
+          <w:lang w:val="en-US"/>
+        </w:rPr>
+        <w:t xml:space="preserve"> (e.g., development time). </w:t>
       </w:r>
     </w:p>
     <w:p>
@@ -2955,26 +2922,22 @@
         <w:rPr>
           <w:lang w:val="en-US"/>
         </w:rPr>
-        <w:t xml:space="preserve">In this step we go on to decompose the functionality of the system into logical modules, i.e., indivisible blocks (separations of concern). In this step the architecture must guarantee the identified ASRs. In </w:t>
-      </w:r>
-      <w:r>
-        <w:rPr>
-          <w:lang w:val="en-US"/>
-        </w:rPr>
-        <w:t>general,</w:t>
-      </w:r>
-      <w:r>
-        <w:rPr>
-          <w:lang w:val="en-US"/>
-        </w:rPr>
-        <w:t xml:space="preserve"> we focus on 'component identification: how to "divide" the system in the best possible way with respect to the various functionalities/functional requirements. </w:t>
+        <w:t xml:space="preserve">In this step we go on to decompose the functionality of the system into logical modules, i.e., indivisible blocks (separations of concern). In this step the architecture must guarantee the identified ASRs. In general, we focus on 'component identification: how to "divide" the system in the best possible way with respect to the various functionalities/functional requirements. </w:t>
       </w:r>
       <w:r>
         <w:rPr>
           <w:highlight w:val="red"/>
           <w:lang w:val="en-US"/>
         </w:rPr>
-        <w:t>In addition, comparative assessments are made between the choices</w:t>
+        <w:t xml:space="preserve">In addition, comparative assessments are made between the </w:t>
+      </w:r>
+      <w:proofErr w:type="gramStart"/>
+      <w:r>
+        <w:rPr>
+          <w:highlight w:val="red"/>
+          <w:lang w:val="en-US"/>
+        </w:rPr>
+        <w:t>choices</w:t>
       </w:r>
       <w:r>
         <w:rPr>
@@ -2982,6 +2945,7 @@
         </w:rPr>
         <w:t>;</w:t>
       </w:r>
+      <w:proofErr w:type="gramEnd"/>
     </w:p>
     <w:p>
       <w:pPr>
@@ -3009,7 +2973,14 @@
         <w:rPr>
           <w:lang w:val="en-US"/>
         </w:rPr>
-        <w:t>In this step we are going to look at how the logical components interact (what protocols etc.) and what technological solutions allow us to realize the logical components</w:t>
+        <w:t xml:space="preserve">In this step we are going to look at how the logical components interact (what protocols etc.) and what technological solutions allow us to realize the logical </w:t>
+      </w:r>
+      <w:proofErr w:type="gramStart"/>
+      <w:r>
+        <w:rPr>
+          <w:lang w:val="en-US"/>
+        </w:rPr>
+        <w:t>components</w:t>
       </w:r>
       <w:r>
         <w:rPr>
@@ -3017,6 +2988,7 @@
         </w:rPr>
         <w:t>;</w:t>
       </w:r>
+      <w:proofErr w:type="gramEnd"/>
     </w:p>
     <w:p>
       <w:pPr>
@@ -3092,7 +3064,15 @@
           <w:highlight w:val="red"/>
           <w:lang w:val="en-US"/>
         </w:rPr>
-        <w:t>specifically the identification of processing nodes and what components are present on them</w:t>
+        <w:t xml:space="preserve">specifically the identification of processing nodes and what components are present on </w:t>
+      </w:r>
+      <w:proofErr w:type="gramStart"/>
+      <w:r>
+        <w:rPr>
+          <w:highlight w:val="red"/>
+          <w:lang w:val="en-US"/>
+        </w:rPr>
+        <w:t>them</w:t>
       </w:r>
       <w:r>
         <w:rPr>
@@ -3100,6 +3080,7 @@
         </w:rPr>
         <w:t>;</w:t>
       </w:r>
+      <w:proofErr w:type="gramEnd"/>
     </w:p>
     <w:p>
       <w:pPr>
@@ -3278,8 +3259,19 @@
           <w:bCs w:val="0"/>
           <w:color w:val="auto"/>
         </w:rPr>
-        <w:t>Acquires "real-time" data from the individual power stations. The data detectable by the sensors is the instantaneous power delivered (in kw);</w:t>
-      </w:r>
+        <w:t>Acquires "real-time" data from the individual power stations. The data detectable by the sensors is the instantaneous power delivered (in kw</w:t>
+      </w:r>
+      <w:proofErr w:type="gramStart"/>
+      <w:r>
+        <w:rPr>
+          <w:rStyle w:val="--l"/>
+          <w:b w:val="0"/>
+          <w:bCs w:val="0"/>
+          <w:color w:val="auto"/>
+        </w:rPr>
+        <w:t>);</w:t>
+      </w:r>
+      <w:proofErr w:type="gramEnd"/>
     </w:p>
     <w:p>
       <w:pPr>
@@ -3302,8 +3294,19 @@
           <w:bCs w:val="0"/>
           <w:color w:val="auto"/>
         </w:rPr>
-        <w:t>Checks for abnormal situations (abnormal power peaks compared to the limits set for the control unit);</w:t>
-      </w:r>
+        <w:t>Checks for abnormal situations (abnormal power peaks compared to the limits set for the control unit</w:t>
+      </w:r>
+      <w:proofErr w:type="gramStart"/>
+      <w:r>
+        <w:rPr>
+          <w:rStyle w:val="--l"/>
+          <w:b w:val="0"/>
+          <w:bCs w:val="0"/>
+          <w:color w:val="auto"/>
+        </w:rPr>
+        <w:t>);</w:t>
+      </w:r>
+      <w:proofErr w:type="gramEnd"/>
     </w:p>
     <w:p>
       <w:pPr>
@@ -3326,8 +3329,19 @@
           <w:bCs w:val="0"/>
           <w:color w:val="auto"/>
         </w:rPr>
-        <w:t>In the case of abnormal situations, turns off the control unit and notifies the central technical service of the abnormality;</w:t>
-      </w:r>
+        <w:t xml:space="preserve">In the case of abnormal situations, turns off the control unit and notifies the central technical service of the </w:t>
+      </w:r>
+      <w:proofErr w:type="gramStart"/>
+      <w:r>
+        <w:rPr>
+          <w:rStyle w:val="--l"/>
+          <w:b w:val="0"/>
+          <w:bCs w:val="0"/>
+          <w:color w:val="auto"/>
+        </w:rPr>
+        <w:t>abnormality;</w:t>
+      </w:r>
+      <w:proofErr w:type="gramEnd"/>
     </w:p>
     <w:p>
       <w:pPr>
@@ -3350,8 +3364,19 @@
           <w:bCs w:val="0"/>
           <w:color w:val="auto"/>
         </w:rPr>
-        <w:t>Supports the decisions of the central technical service to identify the most suitable operator (by availability, geographic proximity, technical expertise related to the type of control unit) to repair the fault;</w:t>
-      </w:r>
+        <w:t xml:space="preserve">Supports the decisions of the central technical service to identify the most suitable operator (by availability, geographic proximity, technical expertise related to the type of control unit) to repair the </w:t>
+      </w:r>
+      <w:proofErr w:type="gramStart"/>
+      <w:r>
+        <w:rPr>
+          <w:rStyle w:val="--l"/>
+          <w:b w:val="0"/>
+          <w:bCs w:val="0"/>
+          <w:color w:val="auto"/>
+        </w:rPr>
+        <w:t>fault;</w:t>
+      </w:r>
+      <w:proofErr w:type="gramEnd"/>
     </w:p>
     <w:p>
       <w:pPr>
@@ -3374,8 +3399,19 @@
           <w:bCs w:val="0"/>
           <w:color w:val="auto"/>
         </w:rPr>
-        <w:t>Notifies the operator of the action to be taken;</w:t>
-      </w:r>
+        <w:t xml:space="preserve">Notifies the operator of the action to be </w:t>
+      </w:r>
+      <w:proofErr w:type="gramStart"/>
+      <w:r>
+        <w:rPr>
+          <w:rStyle w:val="--l"/>
+          <w:b w:val="0"/>
+          <w:bCs w:val="0"/>
+          <w:color w:val="auto"/>
+        </w:rPr>
+        <w:t>taken;</w:t>
+      </w:r>
+      <w:proofErr w:type="gramEnd"/>
     </w:p>
     <w:p>
       <w:pPr>
@@ -3398,8 +3434,19 @@
           <w:bCs w:val="0"/>
           <w:color w:val="auto"/>
         </w:rPr>
-        <w:t>Allows the operator to notify the technical service to initiate the intervention and its completion;</w:t>
-      </w:r>
+        <w:t xml:space="preserve">Allows the operator to notify the technical service to initiate the intervention and its </w:t>
+      </w:r>
+      <w:proofErr w:type="gramStart"/>
+      <w:r>
+        <w:rPr>
+          <w:rStyle w:val="--l"/>
+          <w:b w:val="0"/>
+          <w:bCs w:val="0"/>
+          <w:color w:val="auto"/>
+        </w:rPr>
+        <w:t>completion;</w:t>
+      </w:r>
+      <w:proofErr w:type="gramEnd"/>
     </w:p>
     <w:p>
       <w:pPr>
@@ -3427,7 +3474,35 @@
           <w:lang w:val="en-US"/>
         </w:rPr>
         <w:lastRenderedPageBreak/>
-        <w:t>Collects instantaneous power consumption data in order to define new power unit distribution policies.</w:t>
+        <w:t xml:space="preserve">Collects instantaneous power consumption data </w:t>
+      </w:r>
+      <w:proofErr w:type="gramStart"/>
+      <w:r>
+        <w:rPr>
+          <w:rStyle w:val="--l"/>
+          <w:rFonts w:eastAsiaTheme="minorHAnsi" w:cs="Noto Serif"/>
+          <w:b w:val="0"/>
+          <w:bCs w:val="0"/>
+          <w:color w:val="auto"/>
+          <w:sz w:val="24"/>
+          <w:szCs w:val="24"/>
+          <w:lang w:val="en-US"/>
+        </w:rPr>
+        <w:t>in order to</w:t>
+      </w:r>
+      <w:proofErr w:type="gramEnd"/>
+      <w:r>
+        <w:rPr>
+          <w:rStyle w:val="--l"/>
+          <w:rFonts w:eastAsiaTheme="minorHAnsi" w:cs="Noto Serif"/>
+          <w:b w:val="0"/>
+          <w:bCs w:val="0"/>
+          <w:color w:val="auto"/>
+          <w:sz w:val="24"/>
+          <w:szCs w:val="24"/>
+          <w:lang w:val="en-US"/>
+        </w:rPr>
+        <w:t xml:space="preserve"> define new power unit distribution policies.</w:t>
       </w:r>
     </w:p>
     <w:p>
@@ -3452,24 +3527,17 @@
     <w:p>
       <w:pPr>
         <w:pStyle w:val="H1"/>
-      </w:pPr>
-      <w:proofErr w:type="spellStart"/>
-      <w:r>
-        <w:t>Init</w:t>
-      </w:r>
-      <w:r>
+        <w:rPr>
+          <w:lang w:val="en-US"/>
+        </w:rPr>
+      </w:pPr>
+      <w:r>
+        <w:rPr>
+          <w:lang w:val="en-US"/>
+        </w:rPr>
         <w:lastRenderedPageBreak/>
-        <w:t>ial</w:t>
-      </w:r>
-      <w:proofErr w:type="spellEnd"/>
-      <w:r>
-        <w:t xml:space="preserve"> </w:t>
-      </w:r>
-      <w:proofErr w:type="spellStart"/>
-      <w:r>
-        <w:t>study</w:t>
-      </w:r>
-      <w:proofErr w:type="spellEnd"/>
+        <w:t>Initial study</w:t>
+      </w:r>
     </w:p>
     <w:p>
       <w:pPr>
@@ -3560,7 +3628,6 @@
         </w:rPr>
       </w:pPr>
       <w:bookmarkStart w:id="13" w:name="_Toc154425593"/>
-      <w:proofErr w:type="spellStart"/>
       <w:r>
         <w:rPr>
           <w:rStyle w:val="--l"/>
@@ -3568,19 +3635,32 @@
         <w:t>Assumptions</w:t>
       </w:r>
       <w:bookmarkEnd w:id="13"/>
-      <w:proofErr w:type="spellEnd"/>
-    </w:p>
-    <w:p>
-      <w:pPr>
-        <w:rPr>
-          <w:lang w:val="en-US"/>
-        </w:rPr>
-      </w:pPr>
-      <w:r>
-        <w:rPr>
-          <w:lang w:val="en-US"/>
-        </w:rPr>
-        <w:t>Since we were given little information from the outline, we proceed by making assumptions (in reality to be verified with stakeholders)</w:t>
+    </w:p>
+    <w:p>
+      <w:pPr>
+        <w:rPr>
+          <w:lang w:val="en-US"/>
+        </w:rPr>
+      </w:pPr>
+      <w:r>
+        <w:rPr>
+          <w:lang w:val="en-US"/>
+        </w:rPr>
+        <w:t>Since we were given little information from the outline, we proceed by making assumptions (</w:t>
+      </w:r>
+      <w:proofErr w:type="gramStart"/>
+      <w:r>
+        <w:rPr>
+          <w:lang w:val="en-US"/>
+        </w:rPr>
+        <w:t>in reality to</w:t>
+      </w:r>
+      <w:proofErr w:type="gramEnd"/>
+      <w:r>
+        <w:rPr>
+          <w:lang w:val="en-US"/>
+        </w:rPr>
+        <w:t xml:space="preserve"> be verified with stakeholders)</w:t>
       </w:r>
       <w:r>
         <w:rPr>
@@ -3604,7 +3684,14 @@
         <w:rPr>
           <w:lang w:val="en-US"/>
         </w:rPr>
-        <w:t>We assume to work, in terms of current regulations, in Italy and to Italian contractual situations</w:t>
+        <w:t xml:space="preserve">We assume to work, in terms of current regulations, in Italy and to Italian contractual </w:t>
+      </w:r>
+      <w:proofErr w:type="gramStart"/>
+      <w:r>
+        <w:rPr>
+          <w:lang w:val="en-US"/>
+        </w:rPr>
+        <w:t>situations</w:t>
       </w:r>
       <w:r>
         <w:rPr>
@@ -3612,6 +3699,7 @@
         </w:rPr>
         <w:t>;</w:t>
       </w:r>
+      <w:proofErr w:type="gramEnd"/>
     </w:p>
     <w:p>
       <w:pPr>
@@ -3656,8 +3744,19 @@
           <w:szCs w:val="24"/>
           <w:lang w:val="en-US"/>
         </w:rPr>
-        <w:t>Converting analog sensor signals to digital and sending them;</w:t>
-      </w:r>
+        <w:t xml:space="preserve">Converting analog sensor signals to digital and sending </w:t>
+      </w:r>
+      <w:proofErr w:type="gramStart"/>
+      <w:r>
+        <w:rPr>
+          <w:rStyle w:val="--l"/>
+          <w:rFonts w:cs="Noto Serif"/>
+          <w:szCs w:val="24"/>
+          <w:lang w:val="en-US"/>
+        </w:rPr>
+        <w:t>them;</w:t>
+      </w:r>
+      <w:proofErr w:type="gramEnd"/>
     </w:p>
     <w:p>
       <w:pPr>
@@ -3706,7 +3805,29 @@
           <w:highlight w:val="red"/>
           <w:lang w:val="en-US"/>
         </w:rPr>
-        <w:t>Checking sensor values to decide whether or not to disconnect power</w:t>
+        <w:t xml:space="preserve">Checking sensor values to decide </w:t>
+      </w:r>
+      <w:proofErr w:type="gramStart"/>
+      <w:r>
+        <w:rPr>
+          <w:rStyle w:val="--l"/>
+          <w:rFonts w:cs="Noto Serif"/>
+          <w:szCs w:val="24"/>
+          <w:highlight w:val="red"/>
+          <w:lang w:val="en-US"/>
+        </w:rPr>
+        <w:t>whether or not</w:t>
+      </w:r>
+      <w:proofErr w:type="gramEnd"/>
+      <w:r>
+        <w:rPr>
+          <w:rStyle w:val="--l"/>
+          <w:rFonts w:cs="Noto Serif"/>
+          <w:szCs w:val="24"/>
+          <w:highlight w:val="red"/>
+          <w:lang w:val="en-US"/>
+        </w:rPr>
+        <w:t xml:space="preserve"> to disconnect power</w:t>
       </w:r>
     </w:p>
     <w:p>
@@ -3801,6 +3922,7 @@
           <w:lang w:val="en-US"/>
         </w:rPr>
       </w:pPr>
+      <w:proofErr w:type="gramStart"/>
       <w:r>
         <w:rPr>
           <w:rStyle w:val="--l"/>
@@ -3808,7 +3930,17 @@
           <w:szCs w:val="24"/>
           <w:lang w:val="en-US"/>
         </w:rPr>
-        <w:t>Again according to ARERA, that district refers to only one power distribution plant, assumption we will make for this project</w:t>
+        <w:t>Again</w:t>
+      </w:r>
+      <w:proofErr w:type="gramEnd"/>
+      <w:r>
+        <w:rPr>
+          <w:rStyle w:val="--l"/>
+          <w:rFonts w:cs="Noto Serif"/>
+          <w:szCs w:val="24"/>
+          <w:lang w:val="en-US"/>
+        </w:rPr>
+        <w:t xml:space="preserve"> according to ARERA, that district refers to only one power distribution plant, assumption we will make for this project</w:t>
       </w:r>
       <w:r>
         <w:rPr>
@@ -3926,7 +4058,14 @@
         <w:rPr>
           <w:lang w:val="en-US"/>
         </w:rPr>
-        <w:t>The power packs referred to in the trace we assume refer to domestic power packs, thus meters in people's homes, whose maximum peak power is 3kw</w:t>
+        <w:t xml:space="preserve">The power packs referred to in the trace we assume refer to domestic power packs, thus meters in people's homes, whose maximum peak power is </w:t>
+      </w:r>
+      <w:proofErr w:type="gramStart"/>
+      <w:r>
+        <w:rPr>
+          <w:lang w:val="en-US"/>
+        </w:rPr>
+        <w:t>3kw</w:t>
       </w:r>
       <w:r>
         <w:rPr>
@@ -3934,6 +4073,7 @@
         </w:rPr>
         <w:t>;</w:t>
       </w:r>
+      <w:proofErr w:type="gramEnd"/>
     </w:p>
     <w:p>
       <w:pPr>
@@ -3988,14 +4128,28 @@
         <w:rPr>
           <w:lang w:val="en-US"/>
         </w:rPr>
-        <w:t>, the largest company in Italy in the electricity Distribution and Metering sector serving more than 31.5 million Customers connected to the grid. A limit is referred to as 10% higher than the committed power subscribed at the contract level. For example, for a 3 kWh contract, it is possible to draw up to 3.3 kW without time limit. In addition, if you exceed 3.3 kWh, you are given the option to draw up to 4 kWh for three hours; at thre</w:t>
+        <w:t xml:space="preserve">, the largest company in Italy in the electricity Distribution and Metering sector serving more than 31.5 million Customers connected to the grid. A limit is referred to as 10% higher than the committed power subscribed at the contract level. For example, for a </w:t>
+      </w:r>
+      <w:proofErr w:type="gramStart"/>
+      <w:r>
+        <w:rPr>
+          <w:lang w:val="en-US"/>
+        </w:rPr>
+        <w:t>3 kWh</w:t>
+      </w:r>
+      <w:proofErr w:type="gramEnd"/>
+      <w:r>
+        <w:rPr>
+          <w:lang w:val="en-US"/>
+        </w:rPr>
+        <w:t xml:space="preserve"> contract, it is possible to draw up to 3.3 kW without time limit. In addition, if you exceed 3.3 kWh, you are given the option to draw up to 4 kWh for three hours; at </w:t>
       </w:r>
       <w:r>
         <w:rPr>
           <w:lang w:val="en-US"/>
         </w:rPr>
         <w:lastRenderedPageBreak/>
-        <w:t>e hours, a warning is triggered. If more than 4 kWh is drawn, the power supply control device is triggered at two minutes</w:t>
+        <w:t>three hours, a warning is triggered. If more than 4 kWh is drawn, the power supply control device is triggered at two minutes</w:t>
       </w:r>
       <w:r>
         <w:rPr>
@@ -4009,21 +4163,7 @@
             <w:rStyle w:val="Collegamentoipertestuale"/>
             <w:lang w:val="en-US"/>
           </w:rPr>
-          <w:t>shorturl.at/r</w:t>
-        </w:r>
-        <w:r>
-          <w:rPr>
-            <w:rStyle w:val="Collegamentoipertestuale"/>
-            <w:lang w:val="en-US"/>
-          </w:rPr>
-          <w:t>H</w:t>
-        </w:r>
-        <w:r>
-          <w:rPr>
-            <w:rStyle w:val="Collegamentoipertestuale"/>
-            <w:lang w:val="en-US"/>
-          </w:rPr>
-          <w:t>OT5</w:t>
+          <w:t>shorturl.at/rHOT5</w:t>
         </w:r>
       </w:hyperlink>
       <w:r>
@@ -4082,16 +4222,7 @@
           <w:szCs w:val="24"/>
           <w:lang w:val="en-US"/>
         </w:rPr>
-        <w:t>Usually,</w:t>
-      </w:r>
-      <w:r>
-        <w:rPr>
-          <w:rStyle w:val="--l"/>
-          <w:rFonts w:cs="Noto Serif"/>
-          <w:szCs w:val="24"/>
-          <w:lang w:val="en-US"/>
-        </w:rPr>
-        <w:t xml:space="preserve"> the operating temperature of an ECU is between [-25</w:t>
+        <w:t>Usually, the operating temperature of an ECU is between [-25</w:t>
       </w:r>
       <w:r>
         <w:rPr>
@@ -4155,25 +4286,7 @@
             <w:szCs w:val="24"/>
             <w:lang w:val="en-US"/>
           </w:rPr>
-          <w:t>https://shortu</w:t>
-        </w:r>
-        <w:r>
-          <w:rPr>
-            <w:rStyle w:val="Collegamentoipertestuale"/>
-            <w:rFonts w:cs="Noto Serif"/>
-            <w:szCs w:val="24"/>
-            <w:lang w:val="en-US"/>
-          </w:rPr>
-          <w:t>r</w:t>
-        </w:r>
-        <w:r>
-          <w:rPr>
-            <w:rStyle w:val="Collegamentoipertestuale"/>
-            <w:rFonts w:cs="Noto Serif"/>
-            <w:szCs w:val="24"/>
-            <w:lang w:val="en-US"/>
-          </w:rPr>
-          <w:t>l.at/cptO5</w:t>
+          <w:t>https://shorturl.at/cptO5</w:t>
         </w:r>
       </w:hyperlink>
       <w:r>
@@ -4182,7 +4295,16 @@
           <w:szCs w:val="24"/>
           <w:lang w:val="en-US"/>
         </w:rPr>
-        <w:t xml:space="preserve"> )</w:t>
+        <w:t xml:space="preserve"> </w:t>
+      </w:r>
+      <w:proofErr w:type="gramStart"/>
+      <w:r>
+        <w:rPr>
+          <w:rFonts w:cs="Noto Serif"/>
+          <w:szCs w:val="24"/>
+          <w:lang w:val="en-US"/>
+        </w:rPr>
+        <w:t>)</w:t>
       </w:r>
       <w:r>
         <w:rPr>
@@ -4193,6 +4315,7 @@
         </w:rPr>
         <w:t>;</w:t>
       </w:r>
+      <w:proofErr w:type="gramEnd"/>
     </w:p>
     <w:p>
       <w:pPr>
@@ -4297,8 +4420,16 @@
         <w:rPr>
           <w:lang w:val="en-US"/>
         </w:rPr>
-        <w:t>The central system queries the control unit every 60 seconds to take data useful for setting new policies;</w:t>
-      </w:r>
+        <w:t xml:space="preserve">The central system queries the control unit every 60 seconds to take data useful for setting new </w:t>
+      </w:r>
+      <w:proofErr w:type="gramStart"/>
+      <w:r>
+        <w:rPr>
+          <w:lang w:val="en-US"/>
+        </w:rPr>
+        <w:t>policies;</w:t>
+      </w:r>
+      <w:proofErr w:type="gramEnd"/>
     </w:p>
     <w:p>
       <w:pPr>
@@ -4353,8 +4484,16 @@
         <w:rPr>
           <w:lang w:val="en-US"/>
         </w:rPr>
-        <w:t>All anomaly notifications from the system are sent instantaneously when generated, but asynchronously;</w:t>
-      </w:r>
+        <w:t xml:space="preserve">All anomaly notifications from the system are sent instantaneously when generated, but </w:t>
+      </w:r>
+      <w:proofErr w:type="gramStart"/>
+      <w:r>
+        <w:rPr>
+          <w:lang w:val="en-US"/>
+        </w:rPr>
+        <w:t>asynchronously;</w:t>
+      </w:r>
+      <w:proofErr w:type="gramEnd"/>
     </w:p>
     <w:p>
       <w:pPr>
@@ -4371,8 +4510,16 @@
         <w:rPr>
           <w:lang w:val="en-US"/>
         </w:rPr>
-        <w:t>The operator is identified geographically by latitude and longitude (location) provided by a GPS instrument, this is because he may not even be in a building and, therefore, does not have a reference address available;</w:t>
-      </w:r>
+        <w:t xml:space="preserve">The operator is identified geographically by latitude and longitude (location) provided by a GPS instrument, this is because he may not even be in a building and, therefore, does not have a reference address </w:t>
+      </w:r>
+      <w:proofErr w:type="gramStart"/>
+      <w:r>
+        <w:rPr>
+          <w:lang w:val="en-US"/>
+        </w:rPr>
+        <w:t>available;</w:t>
+      </w:r>
+      <w:proofErr w:type="gramEnd"/>
     </w:p>
     <w:p>
       <w:pPr>
@@ -4389,8 +4536,16 @@
         <w:rPr>
           <w:lang w:val="en-US"/>
         </w:rPr>
-        <w:t>Working in Italy and having associated one ECU per housing unit, we are going to associate in a 1:1 relationship an ECU, which in any case will be identified with an id internal to the system, with an address;</w:t>
-      </w:r>
+        <w:t xml:space="preserve">Working in Italy and having associated one ECU per housing unit, we are going to associate in a 1:1 relationship an ECU, which in any case will be identified with an id internal to the system, with an </w:t>
+      </w:r>
+      <w:proofErr w:type="gramStart"/>
+      <w:r>
+        <w:rPr>
+          <w:lang w:val="en-US"/>
+        </w:rPr>
+        <w:t>address;</w:t>
+      </w:r>
+      <w:proofErr w:type="gramEnd"/>
     </w:p>
     <w:p>
       <w:pPr>
@@ -4409,7 +4564,21 @@
         <w:rPr>
           <w:lang w:val="en-US"/>
         </w:rPr>
-        <w:t>Every 30 days the study of the collected data takes place for the definition of new policies, where by policy we mean the insertion, shifting or upgrading of the distribution unit</w:t>
+        <w:t xml:space="preserve">Every 30 days the study of the collected data takes place for the definition of new policies, </w:t>
+      </w:r>
+      <w:proofErr w:type="gramStart"/>
+      <w:r>
+        <w:rPr>
+          <w:lang w:val="en-US"/>
+        </w:rPr>
+        <w:t>where by</w:t>
+      </w:r>
+      <w:proofErr w:type="gramEnd"/>
+      <w:r>
+        <w:rPr>
+          <w:lang w:val="en-US"/>
+        </w:rPr>
+        <w:t xml:space="preserve"> policy we mean the insertion, shifting or upgrading of the distribution unit</w:t>
       </w:r>
       <w:r>
         <w:rPr>
@@ -4461,25 +4630,18 @@
     <w:p>
       <w:pPr>
         <w:pStyle w:val="H1"/>
-      </w:pPr>
-      <w:proofErr w:type="spellStart"/>
-      <w:r>
-        <w:t>Prob</w:t>
-      </w:r>
-      <w:r>
+        <w:rPr>
+          <w:lang w:val="en-US"/>
+        </w:rPr>
+      </w:pPr>
+      <w:r>
+        <w:rPr>
+          <w:lang w:val="en-US"/>
+        </w:rPr>
         <w:lastRenderedPageBreak/>
-        <w:t>lem</w:t>
-      </w:r>
-      <w:proofErr w:type="spellEnd"/>
-      <w:r>
-        <w:t xml:space="preserve"> </w:t>
-      </w:r>
-      <w:proofErr w:type="spellStart"/>
-      <w:r>
-        <w:t>architecture</w:t>
+        <w:t>Problem architecture</w:t>
       </w:r>
       <w:bookmarkEnd w:id="16"/>
-      <w:proofErr w:type="spellEnd"/>
     </w:p>
     <w:p>
       <w:pPr>
@@ -4489,7 +4651,6 @@
         </w:rPr>
       </w:pPr>
       <w:bookmarkStart w:id="17" w:name="_Toc154425595"/>
-      <w:proofErr w:type="spellStart"/>
       <w:r>
         <w:rPr>
           <w:rStyle w:val="--l"/>
@@ -4497,7 +4658,6 @@
         <w:t>Introduction</w:t>
       </w:r>
       <w:bookmarkEnd w:id="17"/>
-      <w:proofErr w:type="spellEnd"/>
     </w:p>
     <w:p>
       <w:pPr>
@@ -4624,7 +4784,14 @@
         <w:rPr>
           <w:lang w:val="en-US"/>
         </w:rPr>
-        <w:t>. By now all systems work on the data where I have to express constraints, etc.</w:t>
+        <w:t xml:space="preserve">. By now all systems work on the data where I have to express constraints, </w:t>
+      </w:r>
+      <w:proofErr w:type="gramStart"/>
+      <w:r>
+        <w:rPr>
+          <w:lang w:val="en-US"/>
+        </w:rPr>
+        <w:t>etc.</w:t>
       </w:r>
       <w:r>
         <w:rPr>
@@ -4632,6 +4799,7 @@
         </w:rPr>
         <w:t>.</w:t>
       </w:r>
+      <w:proofErr w:type="gramEnd"/>
     </w:p>
     <w:p>
       <w:pPr>
@@ -4850,45 +5018,53 @@
           <w:lang w:val="en-US"/>
         </w:rPr>
       </w:pPr>
+      <w:proofErr w:type="spellStart"/>
       <w:r>
         <w:rPr>
           <w:b/>
           <w:bCs/>
+          <w:lang w:val="en-US"/>
         </w:rPr>
         <w:t>Diagramma</w:t>
       </w:r>
-      <w:r>
+      <w:proofErr w:type="spellEnd"/>
+      <w:r>
+        <w:rPr>
+          <w:lang w:val="en-US"/>
+        </w:rPr>
         <w:t xml:space="preserve">: </w:t>
       </w:r>
       <w:r>
-        <w:t xml:space="preserve">UML </w:t>
-      </w:r>
-      <w:proofErr w:type="spellStart"/>
-      <w:r>
-        <w:t>activity</w:t>
-      </w:r>
-      <w:proofErr w:type="spellEnd"/>
-      <w:r>
-        <w:t xml:space="preserve"> </w:t>
-      </w:r>
-      <w:proofErr w:type="spellStart"/>
-      <w:r>
-        <w:t>diagram</w:t>
-      </w:r>
-      <w:proofErr w:type="spellEnd"/>
-      <w:r>
+        <w:rPr>
+          <w:lang w:val="en-US"/>
+        </w:rPr>
+        <w:t>UML activity diagram</w:t>
+      </w:r>
+      <w:r>
+        <w:rPr>
+          <w:lang w:val="en-US"/>
+        </w:rPr>
         <w:t>.</w:t>
       </w:r>
     </w:p>
     <w:p>
+      <w:pPr>
+        <w:rPr>
+          <w:lang w:val="en-US"/>
+        </w:rPr>
+      </w:pPr>
       <w:r>
         <w:rPr>
           <w:b/>
           <w:bCs/>
+          <w:lang w:val="en-US"/>
         </w:rPr>
         <w:t>NB</w:t>
       </w:r>
       <w:r>
+        <w:rPr>
+          <w:lang w:val="en-US"/>
+        </w:rPr>
         <w:t>:</w:t>
       </w:r>
     </w:p>
@@ -4917,6 +5093,7 @@
         </w:rPr>
         <w:t>(e.g., we can use the class diagram to model both data and concrete components</w:t>
       </w:r>
+      <w:proofErr w:type="gramStart"/>
       <w:r>
         <w:rPr>
           <w:i/>
@@ -4931,6 +5108,7 @@
         </w:rPr>
         <w:t>;</w:t>
       </w:r>
+      <w:proofErr w:type="gramEnd"/>
     </w:p>
     <w:p>
       <w:pPr>
@@ -4946,7 +5124,21 @@
         <w:rPr>
           <w:lang w:val="en-US"/>
         </w:rPr>
-        <w:t>we have strongly data-driven systems that are therefore to be dealt with at the architectural level</w:t>
+        <w:t xml:space="preserve">we </w:t>
+      </w:r>
+      <w:proofErr w:type="gramStart"/>
+      <w:r>
+        <w:rPr>
+          <w:lang w:val="en-US"/>
+        </w:rPr>
+        <w:t>have strongly</w:t>
+      </w:r>
+      <w:proofErr w:type="gramEnd"/>
+      <w:r>
+        <w:rPr>
+          <w:lang w:val="en-US"/>
+        </w:rPr>
+        <w:t xml:space="preserve"> data-driven systems that are therefore to be dealt with at the architectural level</w:t>
       </w:r>
       <w:r>
         <w:rPr>
@@ -4981,16 +5173,23 @@
           <w:ilvl w:val="0"/>
           <w:numId w:val="15"/>
         </w:numPr>
+        <w:rPr>
+          <w:lang w:val="en-US"/>
+        </w:rPr>
       </w:pPr>
       <w:bookmarkStart w:id="18" w:name="_Toc154425596"/>
       <w:r>
         <w:rPr>
           <w:b/>
           <w:bCs/>
+          <w:lang w:val="en-US"/>
         </w:rPr>
         <w:t>Static aspects</w:t>
       </w:r>
       <w:r>
+        <w:rPr>
+          <w:lang w:val="en-US"/>
+        </w:rPr>
         <w:t>. It's those questions that allow me to identify, then, the forms.</w:t>
       </w:r>
     </w:p>
@@ -5002,15 +5201,43 @@
           <w:numId w:val="16"/>
         </w:numPr>
       </w:pPr>
+      <w:proofErr w:type="gramStart"/>
       <w:r>
         <w:rPr>
           <w:b/>
           <w:bCs/>
+          <w:lang w:val="en-US"/>
         </w:rPr>
         <w:t>Who</w:t>
       </w:r>
       <w:r>
-        <w:t>. Who is part of the system? Who are the actors?</w:t>
+        <w:rPr>
+          <w:lang w:val="en-US"/>
+        </w:rPr>
+        <w:t>.</w:t>
+      </w:r>
+      <w:proofErr w:type="gramEnd"/>
+      <w:r>
+        <w:rPr>
+          <w:lang w:val="en-US"/>
+        </w:rPr>
+        <w:t xml:space="preserve"> Who is part of the system? </w:t>
+      </w:r>
+      <w:proofErr w:type="spellStart"/>
+      <w:r>
+        <w:t>Who</w:t>
+      </w:r>
+      <w:proofErr w:type="spellEnd"/>
+      <w:r>
+        <w:t xml:space="preserve"> are the </w:t>
+      </w:r>
+      <w:proofErr w:type="spellStart"/>
+      <w:r>
+        <w:t>actors</w:t>
+      </w:r>
+      <w:proofErr w:type="spellEnd"/>
+      <w:r>
+        <w:t>?</w:t>
       </w:r>
     </w:p>
     <w:p>
@@ -5020,15 +5247,22 @@
           <w:ilvl w:val="1"/>
           <w:numId w:val="16"/>
         </w:numPr>
+        <w:rPr>
+          <w:lang w:val="en-US"/>
+        </w:rPr>
       </w:pPr>
       <w:r>
         <w:rPr>
           <w:b/>
           <w:bCs/>
+          <w:lang w:val="en-US"/>
         </w:rPr>
         <w:t>What</w:t>
       </w:r>
       <w:r>
+        <w:rPr>
+          <w:lang w:val="en-US"/>
+        </w:rPr>
         <w:t>. What are the data? What entities make up the system?</w:t>
       </w:r>
     </w:p>
@@ -5039,15 +5273,24 @@
           <w:ilvl w:val="1"/>
           <w:numId w:val="16"/>
         </w:numPr>
-      </w:pPr>
+        <w:rPr>
+          <w:lang w:val="en-US"/>
+        </w:rPr>
+      </w:pPr>
+      <w:proofErr w:type="gramStart"/>
       <w:r>
         <w:rPr>
           <w:b/>
           <w:bCs/>
+          <w:lang w:val="en-US"/>
         </w:rPr>
         <w:t>Where</w:t>
       </w:r>
-      <w:r>
+      <w:proofErr w:type="gramEnd"/>
+      <w:r>
+        <w:rPr>
+          <w:lang w:val="en-US"/>
+        </w:rPr>
         <w:t>. Where are the data and the who of the system? Is the user sitting at the terminal or iterating with a tablet?</w:t>
       </w:r>
     </w:p>
@@ -5063,13 +5306,31 @@
           <w:bCs/>
         </w:rPr>
       </w:pPr>
+      <w:proofErr w:type="spellStart"/>
       <w:r>
         <w:rPr>
           <w:b/>
           <w:bCs/>
         </w:rPr>
-        <w:t>Dynamic aspects</w:t>
-      </w:r>
+        <w:t>Dynamic</w:t>
+      </w:r>
+      <w:proofErr w:type="spellEnd"/>
+      <w:r>
+        <w:rPr>
+          <w:b/>
+          <w:bCs/>
+        </w:rPr>
+        <w:t xml:space="preserve"> </w:t>
+      </w:r>
+      <w:proofErr w:type="spellStart"/>
+      <w:r>
+        <w:rPr>
+          <w:b/>
+          <w:bCs/>
+        </w:rPr>
+        <w:t>aspects</w:t>
+      </w:r>
+      <w:proofErr w:type="spellEnd"/>
     </w:p>
     <w:p>
       <w:pPr>
@@ -5078,15 +5339,22 @@
           <w:ilvl w:val="1"/>
           <w:numId w:val="17"/>
         </w:numPr>
+        <w:rPr>
+          <w:lang w:val="en-US"/>
+        </w:rPr>
       </w:pPr>
       <w:r>
         <w:rPr>
           <w:b/>
           <w:bCs/>
+          <w:lang w:val="en-US"/>
         </w:rPr>
         <w:t>How</w:t>
       </w:r>
       <w:r>
+        <w:rPr>
+          <w:lang w:val="en-US"/>
+        </w:rPr>
         <w:t>. How do the transformations take place? How is information manipulated so that the system does what is required?</w:t>
       </w:r>
     </w:p>
@@ -5097,23 +5365,36 @@
           <w:ilvl w:val="1"/>
           <w:numId w:val="17"/>
         </w:numPr>
+        <w:rPr>
+          <w:lang w:val="en-US"/>
+        </w:rPr>
       </w:pPr>
       <w:r>
         <w:rPr>
           <w:b/>
           <w:bCs/>
+          <w:lang w:val="en-US"/>
         </w:rPr>
         <w:t>Why</w:t>
       </w:r>
       <w:r>
+        <w:rPr>
+          <w:lang w:val="en-US"/>
+        </w:rPr>
         <w:t xml:space="preserve">. Why do certain things happen? Why are activities activated? What are the mechanisms </w:t>
       </w:r>
       <w:proofErr w:type="spellStart"/>
       <w:r>
+        <w:rPr>
+          <w:lang w:val="en-US"/>
+        </w:rPr>
         <w:t>dietri</w:t>
       </w:r>
       <w:proofErr w:type="spellEnd"/>
       <w:r>
+        <w:rPr>
+          <w:lang w:val="en-US"/>
+        </w:rPr>
         <w:t xml:space="preserve"> the innate?</w:t>
       </w:r>
     </w:p>
@@ -5129,11 +5410,18 @@
         <w:rPr>
           <w:b/>
           <w:bCs/>
+          <w:lang w:val="en-US"/>
         </w:rPr>
         <w:t>When</w:t>
       </w:r>
       <w:r>
-        <w:t xml:space="preserve">. When do things need to be done? (delay, timing, ...) How </w:t>
+        <w:rPr>
+          <w:lang w:val="en-US"/>
+        </w:rPr>
+        <w:t xml:space="preserve">. When do things need to be done? </w:t>
+      </w:r>
+      <w:r>
+        <w:t xml:space="preserve">(delay, timing, ...) How </w:t>
       </w:r>
       <w:proofErr w:type="spellStart"/>
       <w:r>
@@ -5185,33 +5473,57 @@
     <w:p>
       <w:pPr>
         <w:jc w:val="center"/>
+        <w:rPr>
+          <w:lang w:val="en-US"/>
+        </w:rPr>
       </w:pPr>
       <w:r>
         <w:rPr>
           <w:highlight w:val="yellow"/>
-        </w:rPr>
-        <w:t xml:space="preserve">link </w:t>
-      </w:r>
-      <w:proofErr w:type="spellStart"/>
-      <w:r>
-        <w:rPr>
-          <w:highlight w:val="yellow"/>
-        </w:rPr>
-        <w:t>here</w:t>
-      </w:r>
-      <w:proofErr w:type="spellEnd"/>
-    </w:p>
-    <w:p>
-      <w:pPr>
-        <w:rPr>
-          <w:lang w:val="en-US"/>
-        </w:rPr>
-      </w:pPr>
-      <w:r>
-        <w:rPr>
-          <w:lang w:val="en-US"/>
-        </w:rPr>
-        <w:t>Actor is everything I take for granted that already exists and that in no way I have to implement. Actors are not only human beings, but also pieces of software: if we exploit the services or command it we do. Actors are all external, as-is entities: we exploit it</w:t>
+          <w:lang w:val="en-US"/>
+        </w:rPr>
+        <w:t>link here</w:t>
+      </w:r>
+    </w:p>
+    <w:p>
+      <w:pPr>
+        <w:rPr>
+          <w:lang w:val="en-US"/>
+        </w:rPr>
+      </w:pPr>
+      <w:r>
+        <w:rPr>
+          <w:lang w:val="en-US"/>
+        </w:rPr>
+        <w:t xml:space="preserve">Actor is everything I take for granted that already exists and that in no way I </w:t>
+      </w:r>
+      <w:proofErr w:type="gramStart"/>
+      <w:r>
+        <w:rPr>
+          <w:lang w:val="en-US"/>
+        </w:rPr>
+        <w:t>have to</w:t>
+      </w:r>
+      <w:proofErr w:type="gramEnd"/>
+      <w:r>
+        <w:rPr>
+          <w:lang w:val="en-US"/>
+        </w:rPr>
+        <w:t xml:space="preserve"> implement. Actors are not only human beings, but also pieces of software: if we exploit the services or command </w:t>
+      </w:r>
+      <w:proofErr w:type="gramStart"/>
+      <w:r>
+        <w:rPr>
+          <w:lang w:val="en-US"/>
+        </w:rPr>
+        <w:t>it</w:t>
+      </w:r>
+      <w:proofErr w:type="gramEnd"/>
+      <w:r>
+        <w:rPr>
+          <w:lang w:val="en-US"/>
+        </w:rPr>
+        <w:t xml:space="preserve"> we do. Actors are all external, as-is entities: we exploit it</w:t>
       </w:r>
       <w:r>
         <w:rPr>
@@ -5264,27 +5576,30 @@
         <w:rPr>
           <w:lang w:val="en-US"/>
         </w:rPr>
-        <w:t>It i</w:t>
-      </w:r>
-      <w:r>
-        <w:rPr>
-          <w:lang w:val="en-US"/>
-        </w:rPr>
         <w:lastRenderedPageBreak/>
-        <w:t xml:space="preserve">s, moreover, important for actors to specify where: a person moving or not influencing the system differently. </w:t>
+        <w:t xml:space="preserve">It is, moreover, important for actors to specify where: a person moving or not influencing the system differently. </w:t>
       </w:r>
       <w:r>
         <w:rPr>
           <w:highlight w:val="red"/>
           <w:lang w:val="en-US"/>
         </w:rPr>
-        <w:t>For this reason, each actor will have a labeling to indicate the where</w:t>
-      </w:r>
+        <w:t xml:space="preserve">For this reason, each actor will have a labeling to indicate the </w:t>
+      </w:r>
+      <w:proofErr w:type="gramStart"/>
       <w:r>
         <w:rPr>
           <w:highlight w:val="red"/>
           <w:lang w:val="en-US"/>
         </w:rPr>
+        <w:t>where</w:t>
+      </w:r>
+      <w:proofErr w:type="gramEnd"/>
+      <w:r>
+        <w:rPr>
+          <w:highlight w:val="red"/>
+          <w:lang w:val="en-US"/>
+        </w:rPr>
         <w:t>.</w:t>
       </w:r>
       <w:r>
@@ -5304,7 +5619,21 @@
         <w:rPr>
           <w:lang w:val="en-US"/>
         </w:rPr>
-        <w:t>Another important aspect to consider is whether the actor is internal or external to the system itself: if the actor is not internal to the system we need to figure out what communication interfaces to have with it</w:t>
+        <w:t xml:space="preserve">Another important aspect to consider is whether the actor is internal or external to the system itself: if the actor is not internal to the </w:t>
+      </w:r>
+      <w:proofErr w:type="gramStart"/>
+      <w:r>
+        <w:rPr>
+          <w:lang w:val="en-US"/>
+        </w:rPr>
+        <w:t>system</w:t>
+      </w:r>
+      <w:proofErr w:type="gramEnd"/>
+      <w:r>
+        <w:rPr>
+          <w:lang w:val="en-US"/>
+        </w:rPr>
+        <w:t xml:space="preserve"> we need to figure out what communication interfaces to have with it</w:t>
       </w:r>
       <w:r>
         <w:rPr>
@@ -5331,7 +5660,21 @@
         <w:rPr>
           <w:lang w:val="en-US"/>
         </w:rPr>
-        <w:t>: if the actor is internal to the system I need a datum that models it to me semantically</w:t>
+        <w:t xml:space="preserve">: if the actor is internal to the </w:t>
+      </w:r>
+      <w:proofErr w:type="gramStart"/>
+      <w:r>
+        <w:rPr>
+          <w:lang w:val="en-US"/>
+        </w:rPr>
+        <w:t>system</w:t>
+      </w:r>
+      <w:proofErr w:type="gramEnd"/>
+      <w:r>
+        <w:rPr>
+          <w:lang w:val="en-US"/>
+        </w:rPr>
+        <w:t xml:space="preserve"> I need a datum that models it to me semantically</w:t>
       </w:r>
       <w:r>
         <w:rPr>
@@ -5346,10 +5689,10 @@
           <w:noProof/>
         </w:rPr>
         <w:drawing>
-          <wp:inline distT="0" distB="0" distL="0" distR="0" wp14:anchorId="1F628F0E" wp14:editId="3222690F">
+          <wp:inline distT="0" distB="0" distL="0" distR="0" wp14:anchorId="3E17665C" wp14:editId="5F1FF31E">
             <wp:extent cx="6120130" cy="4207510"/>
-            <wp:effectExtent l="0" t="0" r="0" b="2540"/>
-            <wp:docPr id="1809174705" name="Immagine 1" descr="Immagine che contiene testo, diagramma, schermata, disegno&#10;&#10;Descrizione generata automaticamente"/>
+            <wp:effectExtent l="0" t="0" r="1270" b="0"/>
+            <wp:docPr id="1" name="Immagine 1" descr="Immagine che contiene testo, diagramma, schermata, Piano&#10;&#10;Descrizione generata automaticamente"/>
             <wp:cNvGraphicFramePr>
               <a:graphicFrameLocks xmlns:a="http://schemas.openxmlformats.org/drawingml/2006/main" noChangeAspect="1"/>
             </wp:cNvGraphicFramePr>
@@ -5357,7 +5700,7 @@
               <a:graphicData uri="http://schemas.openxmlformats.org/drawingml/2006/picture">
                 <pic:pic xmlns:pic="http://schemas.openxmlformats.org/drawingml/2006/picture">
                   <pic:nvPicPr>
-                    <pic:cNvPr id="1809174705" name="Immagine 1" descr="Immagine che contiene testo, diagramma, schermata, disegno&#10;&#10;Descrizione generata automaticamente"/>
+                    <pic:cNvPr id="1" name="Immagine 1" descr="Immagine che contiene testo, diagramma, schermata, Piano&#10;&#10;Descrizione generata automaticamente"/>
                     <pic:cNvPicPr/>
                   </pic:nvPicPr>
                   <pic:blipFill>
@@ -5474,7 +5817,309 @@
             </w:r>
             <w:proofErr w:type="spellStart"/>
             <w:r>
+              <w:t>acquisi</w:t>
+            </w:r>
+            <w:commentRangeStart w:id="19"/>
+            <w:r>
+              <w:t>tion</w:t>
+            </w:r>
+            <w:commentRangeEnd w:id="19"/>
+            <w:proofErr w:type="spellEnd"/>
+            <w:r>
+              <w:rPr>
+                <w:rStyle w:val="Rimandocommento"/>
+              </w:rPr>
+              <w:commentReference w:id="19"/>
+            </w:r>
+          </w:p>
+        </w:tc>
+        <w:tc>
+          <w:tcPr>
+            <w:tcW w:w="6939" w:type="dxa"/>
+          </w:tcPr>
+          <w:p>
+            <w:r>
+              <w:rPr>
+                <w:lang w:val="en-US"/>
+              </w:rPr>
+              <w:t>The central system periodically acquires data from ECU</w:t>
+            </w:r>
+            <w:r>
+              <w:rPr>
+                <w:lang w:val="en-US"/>
+              </w:rPr>
+              <w:t xml:space="preserve">. </w:t>
+            </w:r>
+            <w:r>
+              <w:rPr>
+                <w:highlight w:val="red"/>
+              </w:rPr>
+              <w:t xml:space="preserve">Data </w:t>
+            </w:r>
+            <w:proofErr w:type="spellStart"/>
+            <w:r>
+              <w:rPr>
+                <w:highlight w:val="red"/>
+              </w:rPr>
               <w:t>acquisition</w:t>
+            </w:r>
+            <w:proofErr w:type="spellEnd"/>
+            <w:r>
+              <w:rPr>
+                <w:highlight w:val="red"/>
+              </w:rPr>
+              <w:t xml:space="preserve"> è un passaggio fondamentale</w:t>
+            </w:r>
+            <w:r>
+              <w:rPr>
+                <w:highlight w:val="red"/>
+              </w:rPr>
+              <w:t xml:space="preserve">, </w:t>
+            </w:r>
+            <w:r>
+              <w:rPr>
+                <w:highlight w:val="red"/>
+              </w:rPr>
+              <w:t>necessario per far in modo</w:t>
+            </w:r>
+            <w:r>
+              <w:rPr>
+                <w:highlight w:val="red"/>
+              </w:rPr>
+              <w:t xml:space="preserve"> che i dati acquisiti siano gli stessi usati durante ECU </w:t>
+            </w:r>
+            <w:proofErr w:type="spellStart"/>
+            <w:r>
+              <w:rPr>
+                <w:highlight w:val="red"/>
+              </w:rPr>
+              <w:t>Check</w:t>
+            </w:r>
+            <w:proofErr w:type="spellEnd"/>
+            <w:r>
+              <w:rPr>
+                <w:highlight w:val="red"/>
+              </w:rPr>
+              <w:t xml:space="preserve"> e durante </w:t>
+            </w:r>
+            <w:proofErr w:type="spellStart"/>
+            <w:r>
+              <w:rPr>
+                <w:highlight w:val="red"/>
+              </w:rPr>
+              <w:t>Saving</w:t>
+            </w:r>
+            <w:proofErr w:type="spellEnd"/>
+            <w:r>
+              <w:rPr>
+                <w:highlight w:val="red"/>
+              </w:rPr>
+              <w:t xml:space="preserve"> Data</w:t>
+            </w:r>
+            <w:r>
+              <w:rPr>
+                <w:highlight w:val="red"/>
+              </w:rPr>
+              <w:t xml:space="preserve">. Include serve proprio per esprimere che Data </w:t>
+            </w:r>
+            <w:proofErr w:type="spellStart"/>
+            <w:r>
+              <w:rPr>
+                <w:highlight w:val="red"/>
+              </w:rPr>
+              <w:t>acquisition</w:t>
+            </w:r>
+            <w:proofErr w:type="spellEnd"/>
+            <w:r>
+              <w:rPr>
+                <w:highlight w:val="red"/>
+              </w:rPr>
+              <w:t xml:space="preserve"> è </w:t>
+            </w:r>
+            <w:proofErr w:type="gramStart"/>
+            <w:r>
+              <w:rPr>
+                <w:highlight w:val="red"/>
+              </w:rPr>
+              <w:t>un operazione</w:t>
+            </w:r>
+            <w:proofErr w:type="gramEnd"/>
+            <w:r>
+              <w:rPr>
+                <w:highlight w:val="red"/>
+              </w:rPr>
+              <w:t xml:space="preserve"> </w:t>
+            </w:r>
+            <w:r>
+              <w:rPr>
+                <w:highlight w:val="red"/>
+              </w:rPr>
+              <w:t>obbligatorio</w:t>
+            </w:r>
+            <w:r>
+              <w:rPr>
+                <w:highlight w:val="red"/>
+              </w:rPr>
+              <w:t xml:space="preserve"> per ECU </w:t>
+            </w:r>
+            <w:proofErr w:type="spellStart"/>
+            <w:r>
+              <w:rPr>
+                <w:highlight w:val="red"/>
+              </w:rPr>
+              <w:t>Check</w:t>
+            </w:r>
+            <w:proofErr w:type="spellEnd"/>
+            <w:r>
+              <w:rPr>
+                <w:highlight w:val="red"/>
+              </w:rPr>
+              <w:t xml:space="preserve"> e </w:t>
+            </w:r>
+            <w:proofErr w:type="spellStart"/>
+            <w:r>
+              <w:rPr>
+                <w:highlight w:val="red"/>
+              </w:rPr>
+              <w:t>Saving</w:t>
+            </w:r>
+            <w:proofErr w:type="spellEnd"/>
+            <w:r>
+              <w:rPr>
+                <w:highlight w:val="red"/>
+              </w:rPr>
+              <w:t xml:space="preserve"> </w:t>
+            </w:r>
+            <w:commentRangeStart w:id="20"/>
+            <w:r>
+              <w:rPr>
+                <w:highlight w:val="red"/>
+              </w:rPr>
+              <w:t>Data.</w:t>
+            </w:r>
+            <w:r>
+              <w:t xml:space="preserve">  </w:t>
+            </w:r>
+            <w:commentRangeEnd w:id="20"/>
+            <w:r>
+              <w:rPr>
+                <w:rStyle w:val="Rimandocommento"/>
+              </w:rPr>
+              <w:commentReference w:id="20"/>
+            </w:r>
+          </w:p>
+        </w:tc>
+      </w:tr>
+      <w:tr>
+        <w:tc>
+          <w:tcPr>
+            <w:tcW w:w="2689" w:type="dxa"/>
+          </w:tcPr>
+          <w:p>
+            <w:r>
+              <w:t xml:space="preserve">ECU </w:t>
+            </w:r>
+            <w:proofErr w:type="spellStart"/>
+            <w:r>
+              <w:t>check</w:t>
+            </w:r>
+            <w:proofErr w:type="spellEnd"/>
+          </w:p>
+        </w:tc>
+        <w:tc>
+          <w:tcPr>
+            <w:tcW w:w="6939" w:type="dxa"/>
+          </w:tcPr>
+          <w:p>
+            <w:r>
+              <w:t>Il sistema verifica ed interpreta i segnali forniti dalla componente intelligente della centralina e, in caso di anomalie, ha la capacità di disabilitarla (</w:t>
+            </w:r>
+            <w:proofErr w:type="spellStart"/>
+            <w:r>
+              <w:t>Disable</w:t>
+            </w:r>
+            <w:proofErr w:type="spellEnd"/>
+            <w:r>
+              <w:t xml:space="preserve"> ECU) e notificare l’anomalia al “Central Technical Service”. </w:t>
+            </w:r>
+          </w:p>
+          <w:p/>
+          <w:p>
+            <w:r>
+              <w:rPr>
+                <w:highlight w:val="red"/>
+              </w:rPr>
+              <w:t xml:space="preserve">La centralina, composta da una parte intelligente, legge i dati, come specificato nelle assunzioni, e verifica che non ci siano anomalia. Qualora vengano rilevati malfunzionamenti, viene spenta la </w:t>
+            </w:r>
+            <w:r>
+              <w:rPr>
+                <w:highlight w:val="red"/>
+              </w:rPr>
+              <w:lastRenderedPageBreak/>
+              <w:t>centralina e successivamente inviata una notifica al sistema tecnico central</w:t>
+            </w:r>
+            <w:commentRangeStart w:id="21"/>
+            <w:r>
+              <w:rPr>
+                <w:highlight w:val="red"/>
+              </w:rPr>
+              <w:t>e.</w:t>
+            </w:r>
+            <w:commentRangeEnd w:id="21"/>
+            <w:r>
+              <w:rPr>
+                <w:rStyle w:val="Rimandocommento"/>
+              </w:rPr>
+              <w:commentReference w:id="21"/>
+            </w:r>
+          </w:p>
+          <w:p/>
+          <w:p>
+            <w:pPr>
+              <w:rPr>
+                <w:i/>
+                <w:iCs/>
+              </w:rPr>
+            </w:pPr>
+            <w:r>
+              <w:rPr>
+                <w:i/>
+                <w:iCs/>
+              </w:rPr>
+              <w:t xml:space="preserve">Successivamente vedremo </w:t>
+            </w:r>
+            <w:proofErr w:type="spellStart"/>
+            <w:r>
+              <w:rPr>
+                <w:i/>
+                <w:iCs/>
+              </w:rPr>
+              <w:t>deployato</w:t>
+            </w:r>
+            <w:proofErr w:type="spellEnd"/>
+            <w:r>
+              <w:rPr>
+                <w:i/>
+                <w:iCs/>
+              </w:rPr>
+              <w:t xml:space="preserve"> l’insieme di questi casi d’uso sulla centralina stessa per disabilitare la centralina contestualmente all’anomalia, anche nel caso in cui non sia chiamabile da remoto.</w:t>
+            </w:r>
+          </w:p>
+        </w:tc>
+      </w:tr>
+      <w:tr>
+        <w:tc>
+          <w:tcPr>
+            <w:tcW w:w="2689" w:type="dxa"/>
+          </w:tcPr>
+          <w:p>
+            <w:r>
+              <w:lastRenderedPageBreak/>
+              <w:t xml:space="preserve">Operator </w:t>
+            </w:r>
+            <w:proofErr w:type="spellStart"/>
+            <w:r>
+              <w:t>identification</w:t>
             </w:r>
             <w:proofErr w:type="spellEnd"/>
           </w:p>
@@ -5493,39 +6138,13 @@
               <w:rPr>
                 <w:lang w:val="en-US"/>
               </w:rPr>
-              <w:t xml:space="preserve">The central system periodically acquires data from </w:t>
+              <w:t>The system, when invoked by the "Central Technical Service," allows the identification of an operator using certain features. The real-time geographic location is requested from the intelligent component in use by the technician using GPS. The identification can end in a request for action to the technician (Sending action report)</w:t>
             </w:r>
             <w:r>
               <w:rPr>
                 <w:lang w:val="en-US"/>
               </w:rPr>
-              <w:t>ECU</w:t>
-            </w:r>
-            <w:r>
-              <w:rPr>
-                <w:lang w:val="en-US"/>
-              </w:rPr>
-              <w:t xml:space="preserve"> and maintains a persistent history of the dat</w:t>
-            </w:r>
-            <w:commentRangeStart w:id="19"/>
-            <w:r>
-              <w:rPr>
-                <w:lang w:val="en-US"/>
-              </w:rPr>
-              <w:t>a</w:t>
-            </w:r>
-            <w:r>
-              <w:rPr>
-                <w:lang w:val="en-US"/>
-              </w:rPr>
-              <w:t>;</w:t>
-            </w:r>
-            <w:commentRangeEnd w:id="19"/>
-            <w:r>
-              <w:rPr>
-                <w:rStyle w:val="Rimandocommento"/>
-              </w:rPr>
-              <w:commentReference w:id="19"/>
+              <w:t xml:space="preserve">. </w:t>
             </w:r>
           </w:p>
         </w:tc>
@@ -5537,112 +6156,11 @@
           </w:tcPr>
           <w:p>
             <w:r>
-              <w:t>ECU check</w:t>
-            </w:r>
-          </w:p>
-        </w:tc>
-        <w:tc>
-          <w:tcPr>
-            <w:tcW w:w="6939" w:type="dxa"/>
-          </w:tcPr>
-          <w:p>
-            <w:r>
-              <w:t>Il sistema verifica ed interpreta i segnali forniti dalla componente intelligente della centralina e, in caso di anomalie, ha la capacità di disabilitarla (</w:t>
+              <w:t xml:space="preserve">Policy </w:t>
             </w:r>
             <w:proofErr w:type="spellStart"/>
             <w:r>
-              <w:t>Disable</w:t>
-            </w:r>
-            <w:proofErr w:type="spellEnd"/>
-            <w:r>
-              <w:t xml:space="preserve"> ECU) e notificare l’anomalia al “Central Technical Service”. </w:t>
-            </w:r>
-          </w:p>
-          <w:p/>
-          <w:p>
-            <w:r>
-              <w:rPr>
-                <w:highlight w:val="red"/>
-              </w:rPr>
-              <w:t>La centralina, composta da una parte intelligente, legge i dati, come specificato nelle assunzioni, e verifica che non ci siano anomalia. Qualora vengano rilevati malfunzionamenti, viene spenta la centralina e successivamente inviata una notifica al sistema tecnico central</w:t>
-            </w:r>
-            <w:commentRangeStart w:id="20"/>
-            <w:r>
-              <w:rPr>
-                <w:highlight w:val="red"/>
-              </w:rPr>
-              <w:t>e.</w:t>
-            </w:r>
-            <w:commentRangeEnd w:id="20"/>
-            <w:r>
-              <w:rPr>
-                <w:rStyle w:val="Rimandocommento"/>
-              </w:rPr>
-              <w:commentReference w:id="20"/>
-            </w:r>
-          </w:p>
-          <w:p/>
-          <w:p>
-            <w:pPr>
-              <w:rPr>
-                <w:i/>
-                <w:iCs/>
-              </w:rPr>
-            </w:pPr>
-            <w:r>
-              <w:rPr>
-                <w:i/>
-                <w:iCs/>
-              </w:rPr>
-              <w:t>Succ</w:t>
-            </w:r>
-            <w:r>
-              <w:rPr>
-                <w:i/>
-                <w:iCs/>
-              </w:rPr>
-              <w:lastRenderedPageBreak/>
-              <w:t xml:space="preserve">essivamente vedremo </w:t>
-            </w:r>
-            <w:proofErr w:type="spellStart"/>
-            <w:r>
-              <w:rPr>
-                <w:i/>
-                <w:iCs/>
-              </w:rPr>
-              <w:t>deployato</w:t>
-            </w:r>
-            <w:proofErr w:type="spellEnd"/>
-            <w:r>
-              <w:rPr>
-                <w:i/>
-                <w:iCs/>
-              </w:rPr>
-              <w:t xml:space="preserve"> l’insieme di questi casi d’uso sulla centralina stessa per disabilitare la centralina contestualmente all’anomalia, anche nel caso in cui non sia chiamabile da remoto.</w:t>
-            </w:r>
-          </w:p>
-        </w:tc>
-      </w:tr>
-      <w:tr>
-        <w:tc>
-          <w:tcPr>
-            <w:tcW w:w="2689" w:type="dxa"/>
-          </w:tcPr>
-          <w:p>
-            <w:r>
-              <w:t>Ope</w:t>
-            </w:r>
-            <w:r>
-              <w:lastRenderedPageBreak/>
-              <w:t>r</w:t>
-            </w:r>
-            <w:r>
-              <w:lastRenderedPageBreak/>
-              <w:t xml:space="preserve">ator </w:t>
-            </w:r>
-            <w:proofErr w:type="spellStart"/>
-            <w:r>
-              <w:t>identification</w:t>
+              <w:t>optimization</w:t>
             </w:r>
             <w:proofErr w:type="spellEnd"/>
           </w:p>
@@ -5652,47 +6170,6 @@
             <w:tcW w:w="6939" w:type="dxa"/>
           </w:tcPr>
           <w:p>
-            <w:pPr>
-              <w:rPr>
-                <w:lang w:val="en-US"/>
-              </w:rPr>
-            </w:pPr>
-            <w:r>
-              <w:rPr>
-                <w:lang w:val="en-US"/>
-              </w:rPr>
-              <w:t>The system, when invoked by the "Central Technical Service," allows the identification of an operator using certain features. The real-time geographic location is requested from the intelligent component in use by the technician using GPS. The identification can end in a request for action to the technician (Sending action report)</w:t>
-            </w:r>
-            <w:r>
-              <w:rPr>
-                <w:lang w:val="en-US"/>
-              </w:rPr>
-              <w:t xml:space="preserve">. </w:t>
-            </w:r>
-          </w:p>
-        </w:tc>
-      </w:tr>
-      <w:tr>
-        <w:tc>
-          <w:tcPr>
-            <w:tcW w:w="2689" w:type="dxa"/>
-          </w:tcPr>
-          <w:p>
-            <w:r>
-              <w:t xml:space="preserve">Policy </w:t>
-            </w:r>
-            <w:proofErr w:type="spellStart"/>
-            <w:r>
-              <w:t>optimization</w:t>
-            </w:r>
-            <w:proofErr w:type="spellEnd"/>
-          </w:p>
-        </w:tc>
-        <w:tc>
-          <w:tcPr>
-            <w:tcW w:w="6939" w:type="dxa"/>
-          </w:tcPr>
-          <w:p>
             <w:r>
               <w:t xml:space="preserve">Il sistema, </w:t>
             </w:r>
@@ -5708,19 +6185,19 @@
               </w:rPr>
               <w:t xml:space="preserve">da </w:t>
             </w:r>
-            <w:commentRangeStart w:id="21"/>
+            <w:commentRangeStart w:id="22"/>
             <w:r>
               <w:rPr>
                 <w:highlight w:val="red"/>
               </w:rPr>
               <w:t>assunzione</w:t>
             </w:r>
-            <w:commentRangeEnd w:id="21"/>
+            <w:commentRangeEnd w:id="22"/>
             <w:r>
               <w:rPr>
                 <w:rStyle w:val="Rimandocommento"/>
               </w:rPr>
-              <w:commentReference w:id="21"/>
+              <w:commentReference w:id="22"/>
             </w:r>
             <w:r>
               <w:t xml:space="preserve">, </w:t>
@@ -5812,7 +6289,21 @@
         <w:rPr>
           <w:lang w:val="en-US"/>
         </w:rPr>
-        <w:t>To help us understand what the data model is, let us differentiate it from the domain model. The domain model tries to capture with entities what we are talking about. It is a broader concept that represents an in-depth understanding of a particular domain or area of activity. It focuses on understanding the entities, concepts, rules and relationships that characterize the domain in question</w:t>
+        <w:t xml:space="preserve">To help us understand what the data model is, let us differentiate it from the domain model. The domain model tries to capture with entities what we are talking about. It is a broader concept that represents an in-depth understanding of a particular domain or area of activity. It focuses on understanding the entities, concepts, </w:t>
+      </w:r>
+      <w:proofErr w:type="gramStart"/>
+      <w:r>
+        <w:rPr>
+          <w:lang w:val="en-US"/>
+        </w:rPr>
+        <w:t>rules</w:t>
+      </w:r>
+      <w:proofErr w:type="gramEnd"/>
+      <w:r>
+        <w:rPr>
+          <w:lang w:val="en-US"/>
+        </w:rPr>
+        <w:t xml:space="preserve"> and relationships that characterize the domain in question</w:t>
       </w:r>
       <w:r>
         <w:rPr>
@@ -5903,16 +6394,26 @@
           <w:iCs/>
           <w:lang w:val="en-US"/>
         </w:rPr>
-        <w:t>Ex: I will not have the concept of the camera, but rather the photo, the retouched photo, etc.</w:t>
-      </w:r>
+        <w:t xml:space="preserve">Ex: I will not have the concept of the camera, but rather the photo, the retouched photo, </w:t>
+      </w:r>
+      <w:proofErr w:type="gramStart"/>
       <w:r>
         <w:rPr>
           <w:i/>
           <w:iCs/>
           <w:lang w:val="en-US"/>
         </w:rPr>
+        <w:t>etc.</w:t>
+      </w:r>
+      <w:r>
+        <w:rPr>
+          <w:i/>
+          <w:iCs/>
+          <w:lang w:val="en-US"/>
+        </w:rPr>
         <w:t>.</w:t>
       </w:r>
+      <w:proofErr w:type="gramEnd"/>
     </w:p>
     <w:p>
       <w:r>
@@ -5942,8 +6443,16 @@
         <w:rPr>
           <w:lang w:val="en-US"/>
         </w:rPr>
-        <w:t>- attributes have neither quality nor type;</w:t>
-      </w:r>
+        <w:t xml:space="preserve">attributes have neither quality nor </w:t>
+      </w:r>
+      <w:proofErr w:type="gramStart"/>
+      <w:r>
+        <w:rPr>
+          <w:lang w:val="en-US"/>
+        </w:rPr>
+        <w:t>type;</w:t>
+      </w:r>
+      <w:proofErr w:type="gramEnd"/>
     </w:p>
     <w:p>
       <w:pPr>
@@ -5960,8 +6469,16 @@
         <w:rPr>
           <w:lang w:val="en-US"/>
         </w:rPr>
-        <w:t>- relationships between positions can also be modeled;</w:t>
-      </w:r>
+        <w:t xml:space="preserve">relationships between positions can also be </w:t>
+      </w:r>
+      <w:proofErr w:type="gramStart"/>
+      <w:r>
+        <w:rPr>
+          <w:lang w:val="en-US"/>
+        </w:rPr>
+        <w:t>modeled;</w:t>
+      </w:r>
+      <w:proofErr w:type="gramEnd"/>
     </w:p>
     <w:p>
       <w:pPr>
@@ -5978,7 +6495,7 @@
         <w:rPr>
           <w:lang w:val="en-US"/>
         </w:rPr>
-        <w:t>- An actor can be brought into the system by modeling it as a datum, with a representation that is necessary for my purposes. For example, I am interested in knowing the origin of data we can associate with a datum that is the actor itself.</w:t>
+        <w:t>An actor can be brought into the system by modeling it as a datum, with a representation that is necessary for my purposes. For example, I am interested in knowing the origin of data we can associate with a datum that is the actor itself.</w:t>
       </w:r>
     </w:p>
     <w:p>
@@ -5996,8 +6513,9 @@
         <w:rPr>
           <w:lang w:val="en-US"/>
         </w:rPr>
-        <w:t xml:space="preserve">- To show that a datum is different depending on when it is processed (multiple evolutions) we use </w:t>
-      </w:r>
+        <w:t xml:space="preserve">To show that a datum is different depending on when it is processed (multiple evolutions) we use </w:t>
+      </w:r>
+      <w:proofErr w:type="gramStart"/>
       <w:r>
         <w:rPr>
           <w:b/>
@@ -6012,6 +6530,7 @@
         </w:rPr>
         <w:t>;</w:t>
       </w:r>
+      <w:proofErr w:type="gramEnd"/>
     </w:p>
     <w:p>
       <w:pPr>
@@ -6028,7 +6547,7 @@
         <w:rPr>
           <w:lang w:val="en-US"/>
         </w:rPr>
-        <w:t xml:space="preserve">- We can </w:t>
+        <w:t xml:space="preserve">We can </w:t>
       </w:r>
       <w:r>
         <w:rPr>
@@ -6036,7 +6555,16 @@
           <w:bCs/>
           <w:lang w:val="en-US"/>
         </w:rPr>
-        <w:t>add units of measurement</w:t>
+        <w:t xml:space="preserve">add units of </w:t>
+      </w:r>
+      <w:proofErr w:type="gramStart"/>
+      <w:r>
+        <w:rPr>
+          <w:b/>
+          <w:bCs/>
+          <w:lang w:val="en-US"/>
+        </w:rPr>
+        <w:t>measurement</w:t>
       </w:r>
       <w:r>
         <w:rPr>
@@ -6044,6 +6572,7 @@
         </w:rPr>
         <w:t>;</w:t>
       </w:r>
+      <w:proofErr w:type="gramEnd"/>
     </w:p>
     <w:p>
       <w:pPr>
@@ -6060,7 +6589,7 @@
         <w:rPr>
           <w:lang w:val="en-US"/>
         </w:rPr>
-        <w:t xml:space="preserve">- We can </w:t>
+        <w:t xml:space="preserve">We can </w:t>
       </w:r>
       <w:r>
         <w:rPr>
@@ -6074,7 +6603,21 @@
         <w:rPr>
           <w:lang w:val="en-US"/>
         </w:rPr>
-        <w:t>. For example, specifying the size in terms of bytes of the data allows us to think later about how much bandwidth is needed for the transfer. It is also important, for example, to specify precision to understand how much delay or loss of information we can tolerate: changing precision often forces us to change the type of system</w:t>
+        <w:t xml:space="preserve">. For example, specifying the size in terms of bytes of the data allows us to think later about how much bandwidth is needed </w:t>
+      </w:r>
+      <w:r>
+        <w:rPr>
+          <w:lang w:val="en-US"/>
+        </w:rPr>
+        <w:lastRenderedPageBreak/>
+        <w:t xml:space="preserve">for the transfer. It is also important, for example, to specify precision to understand how much delay or loss of information we can tolerate: changing precision often forces us to change the type of </w:t>
+      </w:r>
+      <w:proofErr w:type="gramStart"/>
+      <w:r>
+        <w:rPr>
+          <w:lang w:val="en-US"/>
+        </w:rPr>
+        <w:t>system</w:t>
       </w:r>
       <w:r>
         <w:rPr>
@@ -6082,6 +6625,7 @@
         </w:rPr>
         <w:t>;</w:t>
       </w:r>
+      <w:proofErr w:type="gramEnd"/>
     </w:p>
     <w:p>
       <w:pPr>
@@ -6098,14 +6642,7 @@
         <w:rPr>
           <w:lang w:val="en-US"/>
         </w:rPr>
-        <w:t>- We</w:t>
-      </w:r>
-      <w:r>
-        <w:rPr>
-          <w:lang w:val="en-US"/>
-        </w:rPr>
-        <w:lastRenderedPageBreak/>
-        <w:t xml:space="preserve"> can also specify </w:t>
+        <w:t xml:space="preserve">We can also specify </w:t>
       </w:r>
       <w:r>
         <w:rPr>
@@ -6119,7 +6656,21 @@
         <w:rPr>
           <w:lang w:val="en-US"/>
         </w:rPr>
-        <w:t>: from what system aspect do we see the object to "call" it a certain way? What level of abstraction are we at (semantics changes)? This information is useful, then, when we do partitioning of the system into modules</w:t>
+        <w:t xml:space="preserve">: from what system aspect do we see the object to "call" it a certain way? What level of abstraction are we at (semantics changes)? This information is useful, then, when we do </w:t>
+      </w:r>
+      <w:proofErr w:type="gramStart"/>
+      <w:r>
+        <w:rPr>
+          <w:lang w:val="en-US"/>
+        </w:rPr>
+        <w:t>partitioning</w:t>
+      </w:r>
+      <w:proofErr w:type="gramEnd"/>
+      <w:r>
+        <w:rPr>
+          <w:lang w:val="en-US"/>
+        </w:rPr>
+        <w:t xml:space="preserve"> of the system into modules</w:t>
       </w:r>
       <w:r>
         <w:rPr>
@@ -6361,7 +6912,25 @@
                 <w:iCs/>
                 <w:lang w:val="en-US"/>
               </w:rPr>
-              <w:t>We will also highlight this later, but it is essential that a "software piece" is running on the ECU because in the event of an anomaly, but with communication problems with the central server, the ECU must still have the ability to be disabled.</w:t>
+              <w:t xml:space="preserve">We will also highlight this later, but it is essential that a "software piece" is running on the ECU because in the event of an anomaly, but with communication problems with the central server, the ECU must still </w:t>
+            </w:r>
+            <w:proofErr w:type="gramStart"/>
+            <w:r>
+              <w:rPr>
+                <w:i/>
+                <w:iCs/>
+                <w:lang w:val="en-US"/>
+              </w:rPr>
+              <w:t>have the ability to</w:t>
+            </w:r>
+            <w:proofErr w:type="gramEnd"/>
+            <w:r>
+              <w:rPr>
+                <w:i/>
+                <w:iCs/>
+                <w:lang w:val="en-US"/>
+              </w:rPr>
+              <w:t xml:space="preserve"> be disabled.</w:t>
             </w:r>
           </w:p>
           <w:p>
@@ -6421,14 +6990,7 @@
               <w:rPr>
                 <w:lang w:val="en-US"/>
               </w:rPr>
-              <w:t>We expressed this semantics through a generalization that allows us to understand how data, even if it is the same, has a different mean</w:t>
-            </w:r>
-            <w:r>
-              <w:rPr>
-                <w:lang w:val="en-US"/>
-              </w:rPr>
-              <w:lastRenderedPageBreak/>
-              <w:t>ing and is treated differently depending on where it is located</w:t>
+              <w:t>We expressed this semantics through a generalization that allows us to understand how data, even if it is the same, has a different meaning and is treated differently depending on where it is located</w:t>
             </w:r>
             <w:r>
               <w:rPr>
@@ -6447,15 +7009,8 @@
           <w:p>
             <w:proofErr w:type="spellStart"/>
             <w:r>
-              <w:t>Not</w:t>
-            </w:r>
-            <w:r>
               <w:lastRenderedPageBreak/>
-              <w:t>i</w:t>
-            </w:r>
-            <w:r>
-              <w:lastRenderedPageBreak/>
-              <w:t>ce</w:t>
+              <w:t>Notice</w:t>
             </w:r>
             <w:proofErr w:type="spellEnd"/>
           </w:p>
@@ -6597,16 +7152,16 @@
             </w:pPr>
           </w:p>
           <w:p>
-            <w:commentRangeStart w:id="22"/>
+            <w:commentRangeStart w:id="23"/>
             <w:r>
               <w:t>Qui la generalizzazione è utile non a specificare la posizione del dato, bensì ad accumunare e differenziare tutte le notifiche con un id progressivo</w:t>
             </w:r>
-            <w:commentRangeEnd w:id="22"/>
+            <w:commentRangeEnd w:id="23"/>
             <w:r>
               <w:rPr>
                 <w:rStyle w:val="Rimandocommento"/>
               </w:rPr>
-              <w:commentReference w:id="22"/>
+              <w:commentReference w:id="23"/>
             </w:r>
             <w:r>
               <w:t>: l’</w:t>
@@ -6645,28 +7200,23 @@
               <w:t>Il sistema tiene un pool di anomalie a cui fare riferimento (la componente intelligente e le notifiche si basano su questo pool possibile di anomalie segnalabili). Ogni anomalia ha un id univoco, nonché una descrizione ed una</w:t>
             </w:r>
             <w:r>
-              <w:t xml:space="preserve"> macro-</w:t>
-            </w:r>
-            <w:r>
-              <w:t xml:space="preserve">categoria di riferimento </w:t>
-            </w:r>
-            <w:commentRangeStart w:id="23"/>
+              <w:t xml:space="preserve"> </w:t>
+            </w:r>
+            <w:proofErr w:type="gramStart"/>
+            <w:r>
+              <w:t>macro-</w:t>
+            </w:r>
+            <w:r>
+              <w:t>categoria</w:t>
+            </w:r>
+            <w:proofErr w:type="gramEnd"/>
+            <w:r>
+              <w:t xml:space="preserve"> di riferimento </w:t>
+            </w:r>
             <w:commentRangeStart w:id="24"/>
+            <w:commentRangeStart w:id="25"/>
             <w:r>
               <w:t>(0 - temperatura, 1 – kilowatt</w:t>
-            </w:r>
-            <w:commentRangeEnd w:id="23"/>
-            <w:r>
-              <w:rPr>
-                <w:rStyle w:val="Rimandocommento"/>
-              </w:rPr>
-              <w:commentReference w:id="23"/>
-            </w:r>
-            <w:r>
-              <w:t xml:space="preserve">, … </w:t>
-            </w:r>
-            <w:r>
-              <w:t>).</w:t>
             </w:r>
             <w:commentRangeEnd w:id="24"/>
             <w:r>
@@ -6674,6 +7224,19 @@
                 <w:rStyle w:val="Rimandocommento"/>
               </w:rPr>
               <w:commentReference w:id="24"/>
+            </w:r>
+            <w:r>
+              <w:t xml:space="preserve">, … </w:t>
+            </w:r>
+            <w:r>
+              <w:t>).</w:t>
+            </w:r>
+            <w:commentRangeEnd w:id="25"/>
+            <w:r>
+              <w:rPr>
+                <w:rStyle w:val="Rimandocommento"/>
+              </w:rPr>
+              <w:commentReference w:id="25"/>
             </w:r>
           </w:p>
           <w:p/>
@@ -6823,6 +7386,7 @@
               <w:rPr>
                 <w:lang w:val="en-US"/>
               </w:rPr>
+              <w:lastRenderedPageBreak/>
               <w:t xml:space="preserve">The relationship between Operator and </w:t>
             </w:r>
             <w:proofErr w:type="spellStart"/>
@@ -6837,14 +7401,21 @@
               <w:rPr>
                 <w:lang w:val="en-US"/>
               </w:rPr>
-              <w:t xml:space="preserve"> is an N-1 because we are not interested in keeping a history of positions (it does not make sense, we do not want N:N), but the operator will alwa</w:t>
-            </w:r>
+              <w:t xml:space="preserve"> is an N-1 because we are not interested in keeping a history of positions (it does not make sense, we do not want </w:t>
+            </w:r>
+            <w:proofErr w:type="gramStart"/>
             <w:r>
               <w:rPr>
                 <w:lang w:val="en-US"/>
               </w:rPr>
-              <w:lastRenderedPageBreak/>
-              <w:t>ys have only the associated position at the given time provided by the GPS system.</w:t>
+              <w:t>N:N</w:t>
+            </w:r>
+            <w:proofErr w:type="gramEnd"/>
+            <w:r>
+              <w:rPr>
+                <w:lang w:val="en-US"/>
+              </w:rPr>
+              <w:t>), but the operator will always have only the associated position at the given time provided by the GPS system.</w:t>
             </w:r>
           </w:p>
         </w:tc>
@@ -6857,15 +7428,8 @@
           <w:p>
             <w:proofErr w:type="spellStart"/>
             <w:r>
-              <w:t>Pol</w:t>
-            </w:r>
-            <w:r>
               <w:lastRenderedPageBreak/>
-              <w:t>i</w:t>
-            </w:r>
-            <w:r>
-              <w:lastRenderedPageBreak/>
-              <w:t>cyStatisticsNotice</w:t>
+              <w:t>PolicyStatisticsNotice</w:t>
             </w:r>
             <w:proofErr w:type="spellEnd"/>
           </w:p>
@@ -6875,7 +7439,7 @@
             <w:tcW w:w="6939" w:type="dxa"/>
           </w:tcPr>
           <w:p>
-            <w:commentRangeStart w:id="25"/>
+            <w:commentRangeStart w:id="26"/>
             <w:r>
               <w:t xml:space="preserve">Come sappiamo, ogni 30 giorni, il sistema tenta di segnalare se vi sono politiche attuabili per </w:t>
             </w:r>
@@ -6890,12 +7454,12 @@
             <w:r>
               <w:t>, come l’inserimento, lo spostamento o il potenziamento della centrale di distribuzione. Qual ora una nuova politica risulti applicabile (e solo in questo caso) il sistema invia una notifica al Central Technical Service con alcuni indicatori statistici di base, dei dati sulle centraline analizzate, un’intensità della necessità di attuare tale politica (scala in cinque valori), data di inizio e fine dei dati analizzati, nonché la posizione delle centraline analizzate (identificata da un’area definita da centro e raggio).</w:t>
             </w:r>
-            <w:commentRangeEnd w:id="25"/>
+            <w:commentRangeEnd w:id="26"/>
             <w:r>
               <w:rPr>
                 <w:rStyle w:val="Rimandocommento"/>
               </w:rPr>
-              <w:commentReference w:id="25"/>
+              <w:commentReference w:id="26"/>
             </w:r>
           </w:p>
         </w:tc>
@@ -6911,37 +7475,43 @@
     <w:p>
       <w:pPr>
         <w:pStyle w:val="H1"/>
-      </w:pPr>
-      <w:r>
-        <w:t>Activity diagram – “HOW” &amp; “WHY” s</w:t>
-      </w:r>
-      <w:r>
-        <w:t>pecifications</w:t>
-      </w:r>
-      <w:r>
+        <w:rPr>
+          <w:lang w:val="en-US"/>
+        </w:rPr>
+      </w:pPr>
+      <w:r>
+        <w:rPr>
+          <w:lang w:val="en-US"/>
+        </w:rPr>
+        <w:t>Activity diagram – “HOW” &amp; “WHY” specifications</w:t>
+      </w:r>
+      <w:r>
+        <w:rPr>
+          <w:lang w:val="en-US"/>
+        </w:rPr>
         <w:br w:type="page"/>
       </w:r>
-      <w:bookmarkStart w:id="26" w:name="_Toc148896850"/>
-      <w:bookmarkStart w:id="27" w:name="_Toc148897292"/>
-      <w:r>
-        <w:t>Conc</w:t>
-      </w:r>
-      <w:r>
+      <w:bookmarkStart w:id="27" w:name="_Toc148896850"/>
+      <w:bookmarkStart w:id="28" w:name="_Toc148897292"/>
+      <w:r>
+        <w:rPr>
+          <w:lang w:val="en-US"/>
+        </w:rPr>
         <w:lastRenderedPageBreak/>
-        <w:t>lusion</w:t>
-      </w:r>
-      <w:bookmarkEnd w:id="26"/>
+        <w:t>Conclusion</w:t>
+      </w:r>
       <w:bookmarkEnd w:id="27"/>
+      <w:bookmarkEnd w:id="28"/>
     </w:p>
     <w:p>
       <w:pPr>
         <w:pStyle w:val="H2"/>
       </w:pPr>
-      <w:bookmarkStart w:id="28" w:name="_Toc154425597"/>
+      <w:bookmarkStart w:id="29" w:name="_Toc154425597"/>
       <w:r>
         <w:t>The team</w:t>
       </w:r>
-      <w:bookmarkEnd w:id="28"/>
+      <w:bookmarkEnd w:id="29"/>
     </w:p>
     <w:p>
       <w:pPr>
@@ -7120,7 +7690,15 @@
       </w:r>
       <w:proofErr w:type="spellEnd"/>
       <w:r>
-        <w:t xml:space="preserve"> ma non ho trovato nulla sui livelli di umidità ideali. Le opzioni a sto punto sono:</w:t>
+        <w:t xml:space="preserve"> ma non ho trovato nulla sui livelli di umidità ideali. Le opzioni a </w:t>
+      </w:r>
+      <w:proofErr w:type="gramStart"/>
+      <w:r>
+        <w:t>sto</w:t>
+      </w:r>
+      <w:proofErr w:type="gramEnd"/>
+      <w:r>
+        <w:t xml:space="preserve"> punto sono:</w:t>
       </w:r>
     </w:p>
     <w:p>
@@ -7172,7 +7750,15 @@
         <w:annotationRef/>
       </w:r>
       <w:r>
-        <w:t xml:space="preserve">Rimuoverei sta cosa dei blocchi da 3 perché è difficile da gestire e comprendere e va in conflitto con </w:t>
+        <w:t xml:space="preserve">Rimuoverei </w:t>
+      </w:r>
+      <w:proofErr w:type="gramStart"/>
+      <w:r>
+        <w:t>sta</w:t>
+      </w:r>
+      <w:proofErr w:type="gramEnd"/>
+      <w:r>
+        <w:t xml:space="preserve"> cosa dei blocchi da 3 perché è difficile da gestire e comprendere e va in conflitto con </w:t>
       </w:r>
       <w:proofErr w:type="spellStart"/>
       <w:r>
@@ -7184,7 +7770,7 @@
       </w:r>
     </w:p>
   </w:comment>
-  <w:comment w:id="19" w:author="m.severgnini9@campus.unimib.it" w:date="2023-12-27T00:41:00Z" w:initials="m">
+  <w:comment w:id="19" w:author="m.severgnini9@campus.unimib.it" w:date="2023-12-27T22:41:00Z" w:initials="m">
     <w:p>
       <w:pPr>
         <w:pStyle w:val="Testocommento"/>
@@ -7196,11 +7782,27 @@
         <w:annotationRef/>
       </w:r>
       <w:r>
-        <w:t xml:space="preserve">Metterei come assunzione ogni quanto il sistema centrale acquisisce i dati. Da decidere assieme. </w:t>
+        <w:t>Metterei come assunzione ogni quanto il sistema centrale acquisisce i dati. Da decidere assieme.</w:t>
       </w:r>
     </w:p>
   </w:comment>
-  <w:comment w:id="20" w:author="m.severgnini9@campus.unimib.it" w:date="2023-12-27T00:44:00Z" w:initials="m">
+  <w:comment w:id="20" w:author="m.severgnini9@campus.unimib.it" w:date="2023-12-27T22:43:00Z" w:initials="m">
+    <w:p>
+      <w:pPr>
+        <w:pStyle w:val="Testocommento"/>
+      </w:pPr>
+      <w:r>
+        <w:rPr>
+          <w:rStyle w:val="Rimandocommento"/>
+        </w:rPr>
+        <w:annotationRef/>
+      </w:r>
+      <w:r>
+        <w:t xml:space="preserve">Non specificherei qua che rappresenta i due buffer. Ho cercato di spiegare ma senza entrare troppo nello specifico. </w:t>
+      </w:r>
+    </w:p>
+  </w:comment>
+  <w:comment w:id="21" w:author="m.severgnini9@campus.unimib.it" w:date="2023-12-27T00:44:00Z" w:initials="m">
     <w:p>
       <w:pPr>
         <w:pStyle w:val="Testocommento"/>
@@ -7223,7 +7825,7 @@
       </w:r>
     </w:p>
   </w:comment>
-  <w:comment w:id="21" w:author="m.severgnini9@campus.unimib.it" w:date="2023-12-27T00:47:00Z" w:initials="m">
+  <w:comment w:id="22" w:author="m.severgnini9@campus.unimib.it" w:date="2023-12-27T00:47:00Z" w:initials="m">
     <w:p>
       <w:pPr>
         <w:pStyle w:val="Testocommento"/>
@@ -7260,7 +7862,7 @@
       </w:r>
     </w:p>
   </w:comment>
-  <w:comment w:id="22" w:author="m.piazzalunga2@campus.unimib.it" w:date="2023-12-25T22:01:00Z" w:initials="MP">
+  <w:comment w:id="23" w:author="m.piazzalunga2@campus.unimib.it" w:date="2023-12-25T22:01:00Z" w:initials="MP">
     <w:p>
       <w:pPr>
         <w:pStyle w:val="Testocommento"/>
@@ -7277,7 +7879,7 @@
       </w:r>
     </w:p>
   </w:comment>
-  <w:comment w:id="23" w:author="m.piazzalunga2@campus.unimib.it" w:date="2023-12-25T21:45:00Z" w:initials="MP">
+  <w:comment w:id="24" w:author="m.piazzalunga2@campus.unimib.it" w:date="2023-12-25T21:45:00Z" w:initials="MP">
     <w:p>
       <w:pPr>
         <w:pStyle w:val="Testocommento"/>
@@ -7294,7 +7896,7 @@
       </w:r>
     </w:p>
   </w:comment>
-  <w:comment w:id="24" w:author="m.severgnini9@campus.unimib.it" w:date="2023-12-27T01:03:00Z" w:initials="m">
+  <w:comment w:id="25" w:author="m.severgnini9@campus.unimib.it" w:date="2023-12-27T01:03:00Z" w:initials="m">
     <w:p>
       <w:pPr>
         <w:pStyle w:val="Testocommento"/>
@@ -7321,7 +7923,7 @@
       </w:r>
     </w:p>
   </w:comment>
-  <w:comment w:id="25" w:author="m.piazzalunga2@campus.unimib.it" w:date="2023-12-25T22:07:00Z" w:initials="MP">
+  <w:comment w:id="26" w:author="m.piazzalunga2@campus.unimib.it" w:date="2023-12-25T22:07:00Z" w:initials="MP">
     <w:p>
       <w:pPr>
         <w:pStyle w:val="Testocommento"/>
@@ -7346,7 +7948,8 @@
   <w15:commentEx w15:paraId="5517AE1C" w15:done="0"/>
   <w15:commentEx w15:paraId="26EFC3AF" w15:done="0"/>
   <w15:commentEx w15:paraId="1061D164" w15:done="0"/>
-  <w15:commentEx w15:paraId="36EFF87B" w15:done="0"/>
+  <w15:commentEx w15:paraId="0FA4ED50" w15:done="0"/>
+  <w15:commentEx w15:paraId="3233315C" w15:done="0"/>
   <w15:commentEx w15:paraId="7E35A21D" w15:done="0"/>
   <w15:commentEx w15:paraId="25D3BF54" w15:done="0"/>
   <w15:commentEx w15:paraId="19F48295" w15:done="0"/>
@@ -7361,7 +7964,8 @@
   <w16cex:commentExtensible w16cex:durableId="2935DFDB" w16cex:dateUtc="2023-12-26T22:27:00Z"/>
   <w16cex:commentExtensible w16cex:durableId="2935E992" w16cex:dateUtc="2023-12-26T23:08:00Z"/>
   <w16cex:commentExtensible w16cex:durableId="2935F54D" w16cex:dateUtc="2023-12-26T23:58:00Z"/>
-  <w16cex:commentExtensible w16cex:durableId="2935F145" w16cex:dateUtc="2023-12-26T23:41:00Z"/>
+  <w16cex:commentExtensible w16cex:durableId="293726A9" w16cex:dateUtc="2023-12-27T21:41:00Z"/>
+  <w16cex:commentExtensible w16cex:durableId="2937272B" w16cex:dateUtc="2023-12-27T21:43:00Z"/>
   <w16cex:commentExtensible w16cex:durableId="2935F207" w16cex:dateUtc="2023-12-26T23:44:00Z"/>
   <w16cex:commentExtensible w16cex:durableId="2935F29B" w16cex:dateUtc="2023-12-26T23:47:00Z"/>
   <w16cex:commentExtensible w16cex:durableId="0CE9F1DC" w16cex:dateUtc="2023-12-25T21:01:00Z"/>
@@ -7376,7 +7980,8 @@
   <w16cid:commentId w16cid:paraId="5517AE1C" w16cid:durableId="2935DFDB"/>
   <w16cid:commentId w16cid:paraId="26EFC3AF" w16cid:durableId="2935E992"/>
   <w16cid:commentId w16cid:paraId="1061D164" w16cid:durableId="2935F54D"/>
-  <w16cid:commentId w16cid:paraId="36EFF87B" w16cid:durableId="2935F145"/>
+  <w16cid:commentId w16cid:paraId="0FA4ED50" w16cid:durableId="293726A9"/>
+  <w16cid:commentId w16cid:paraId="3233315C" w16cid:durableId="2937272B"/>
   <w16cid:commentId w16cid:paraId="7E35A21D" w16cid:durableId="2935F207"/>
   <w16cid:commentId w16cid:paraId="25D3BF54" w16cid:durableId="2935F29B"/>
   <w16cid:commentId w16cid:paraId="19F48295" w16cid:durableId="0CE9F1DC"/>
@@ -11048,10 +11653,6 @@
 </file>
 
 <file path=customXml/item1.xml><?xml version="1.0" encoding="utf-8"?>
-<b:Sources xmlns:b="http://schemas.openxmlformats.org/officeDocument/2006/bibliography" xmlns="http://schemas.openxmlformats.org/officeDocument/2006/bibliography" SelectedStyle="\APASixthEditionOfficeOnline.xsl" StyleName="APA" Version="6"/>
-</file>
-
-<file path=customXml/item2.xml><?xml version="1.0" encoding="utf-8"?>
 <ct:contentTypeSchema xmlns:ct="http://schemas.microsoft.com/office/2006/metadata/contentType" xmlns:ma="http://schemas.microsoft.com/office/2006/metadata/properties/metaAttributes" ct:_="" ma:_="" ma:contentTypeName="Documento" ma:contentTypeID="0x010100A8127FD67F748247B1C5BF74B1AE9B23" ma:contentTypeVersion="15" ma:contentTypeDescription="Creare un nuovo documento." ma:contentTypeScope="" ma:versionID="8488e69103dafed17b3d219c51359247">
   <xsd:schema xmlns:xsd="http://www.w3.org/2001/XMLSchema" xmlns:xs="http://www.w3.org/2001/XMLSchema" xmlns:p="http://schemas.microsoft.com/office/2006/metadata/properties" xmlns:ns3="149c3586-f06a-4f22-a174-35f3a241098b" xmlns:ns4="7f65a2c3-45e8-49d1-b1b9-76f9ed731be7" targetNamespace="http://schemas.microsoft.com/office/2006/metadata/properties" ma:root="true" ma:fieldsID="3c1636eaf66d6f0ffdf8994589e910fb" ns3:_="" ns4:_="">
     <xsd:import namespace="149c3586-f06a-4f22-a174-35f3a241098b"/>
@@ -11284,7 +11885,19 @@
 </ct:contentTypeSchema>
 </file>
 
+<file path=customXml/item2.xml><?xml version="1.0" encoding="utf-8"?>
+<b:Sources xmlns:b="http://schemas.openxmlformats.org/officeDocument/2006/bibliography" xmlns="http://schemas.openxmlformats.org/officeDocument/2006/bibliography" SelectedStyle="\APASixthEditionOfficeOnline.xsl" StyleName="APA" Version="6"/>
+</file>
+
 <file path=customXml/item3.xml><?xml version="1.0" encoding="utf-8"?>
+<p:properties xmlns:p="http://schemas.microsoft.com/office/2006/metadata/properties" xmlns:xsi="http://www.w3.org/2001/XMLSchema-instance" xmlns:pc="http://schemas.microsoft.com/office/infopath/2007/PartnerControls">
+  <documentManagement>
+    <_activity xmlns="149c3586-f06a-4f22-a174-35f3a241098b" xsi:nil="true"/>
+  </documentManagement>
+</p:properties>
+</file>
+
+<file path=customXml/item4.xml><?xml version="1.0" encoding="utf-8"?>
 <?mso-contentType ?>
 <FormTemplates xmlns="http://schemas.microsoft.com/sharepoint/v3/contenttype/forms">
   <Display>DocumentLibraryForm</Display>
@@ -11293,23 +11906,7 @@
 </FormTemplates>
 </file>
 
-<file path=customXml/item4.xml><?xml version="1.0" encoding="utf-8"?>
-<p:properties xmlns:p="http://schemas.microsoft.com/office/2006/metadata/properties" xmlns:xsi="http://www.w3.org/2001/XMLSchema-instance" xmlns:pc="http://schemas.microsoft.com/office/infopath/2007/PartnerControls">
-  <documentManagement>
-    <_activity xmlns="149c3586-f06a-4f22-a174-35f3a241098b" xsi:nil="true"/>
-  </documentManagement>
-</p:properties>
-</file>
-
 <file path=customXml/itemProps1.xml><?xml version="1.0" encoding="utf-8"?>
-<ds:datastoreItem xmlns:ds="http://schemas.openxmlformats.org/officeDocument/2006/customXml" ds:itemID="{5FA2F8F7-E096-4237-843F-E755C6A8950C}">
-  <ds:schemaRefs>
-    <ds:schemaRef ds:uri="http://schemas.openxmlformats.org/officeDocument/2006/bibliography"/>
-  </ds:schemaRefs>
-</ds:datastoreItem>
-</file>
-
-<file path=customXml/itemProps2.xml><?xml version="1.0" encoding="utf-8"?>
 <ds:datastoreItem xmlns:ds="http://schemas.openxmlformats.org/officeDocument/2006/customXml" ds:itemID="{84DEC153-F1DE-4841-A7AD-2CFCDB339934}">
   <ds:schemaRefs>
     <ds:schemaRef ds:uri="http://schemas.microsoft.com/office/2006/metadata/contentType"/>
@@ -11328,15 +11925,15 @@
 </ds:datastoreItem>
 </file>
 
-<file path=customXml/itemProps3.xml><?xml version="1.0" encoding="utf-8"?>
-<ds:datastoreItem xmlns:ds="http://schemas.openxmlformats.org/officeDocument/2006/customXml" ds:itemID="{DCC2E59D-7088-4A80-8A88-481FC916512D}">
+<file path=customXml/itemProps2.xml><?xml version="1.0" encoding="utf-8"?>
+<ds:datastoreItem xmlns:ds="http://schemas.openxmlformats.org/officeDocument/2006/customXml" ds:itemID="{5FA2F8F7-E096-4237-843F-E755C6A8950C}">
   <ds:schemaRefs>
-    <ds:schemaRef ds:uri="http://schemas.microsoft.com/sharepoint/v3/contenttype/forms"/>
+    <ds:schemaRef ds:uri="http://schemas.openxmlformats.org/officeDocument/2006/bibliography"/>
   </ds:schemaRefs>
 </ds:datastoreItem>
 </file>
 
-<file path=customXml/itemProps4.xml><?xml version="1.0" encoding="utf-8"?>
+<file path=customXml/itemProps3.xml><?xml version="1.0" encoding="utf-8"?>
 <ds:datastoreItem xmlns:ds="http://schemas.openxmlformats.org/officeDocument/2006/customXml" ds:itemID="{9140DFBB-B9DD-4B0A-B7A5-56930760475A}">
   <ds:schemaRefs>
     <ds:schemaRef ds:uri="http://schemas.microsoft.com/office/2006/metadata/properties"/>
@@ -11344,4 +11941,12 @@
     <ds:schemaRef ds:uri="149c3586-f06a-4f22-a174-35f3a241098b"/>
   </ds:schemaRefs>
 </ds:datastoreItem>
+</file>
+
+<file path=customXml/itemProps4.xml><?xml version="1.0" encoding="utf-8"?>
+<ds:datastoreItem xmlns:ds="http://schemas.openxmlformats.org/officeDocument/2006/customXml" ds:itemID="{DCC2E59D-7088-4A80-8A88-481FC916512D}">
+  <ds:schemaRefs>
+    <ds:schemaRef ds:uri="http://schemas.microsoft.com/sharepoint/v3/contenttype/forms"/>
+  </ds:schemaRefs>
+</ds:datastoreItem>
 </file>
</xml_diff>

<commit_message>
some updates + logic architecture
</commit_message>
<xml_diff>
--- a/report.docx
+++ b/report.docx
@@ -1479,7 +1479,7 @@
           <w:noProof/>
         </w:rPr>
         <w:drawing>
-          <wp:inline distT="0" distB="0" distL="0" distR="0" wp14:anchorId="1A7E14E9" wp14:editId="105DC685">
+          <wp:inline distT="0" distB="0" distL="0" distR="0" wp14:anchorId="1A7E14E9" wp14:editId="0A2182F8">
             <wp:extent cx="2743367" cy="1295400"/>
             <wp:effectExtent l="0" t="0" r="0" b="0"/>
             <wp:docPr id="222382239" name="Immagine 1" descr="Software Architecture &amp; Design, Part I: Software Development Life Cycle, Software  Architecture, and Architectural Pattern | by Aykhan Nazimzada | Medium"/>
@@ -3924,7 +3924,7 @@
           <w:noProof/>
         </w:rPr>
         <w:drawing>
-          <wp:inline distT="0" distB="0" distL="0" distR="0" wp14:anchorId="52C40FD3" wp14:editId="4040C8A2">
+          <wp:inline distT="0" distB="0" distL="0" distR="0" wp14:anchorId="52C40FD3" wp14:editId="0AB62E79">
             <wp:extent cx="1727200" cy="863600"/>
             <wp:effectExtent l="0" t="0" r="6350" b="0"/>
             <wp:docPr id="463580293" name="Immagine 2" descr="ARERA: un pacchetto di riforme nel settore rifiuti urbani - Operate"/>
@@ -4448,16 +4448,98 @@
         <w:rPr>
           <w:lang w:val="en-US"/>
         </w:rPr>
-        <w:t xml:space="preserve">The central system queries the control unit every 60 seconds to take data useful for setting new </w:t>
+        <w:t xml:space="preserve">We estimate, at this point, the number of anomalies. According to ARERA, in Italy we have 40,000,000 ECUs, 32,000,000 electric (0.8%) and 8,000,000 mechanical (0.2%). In 2022, 1,500,000 million failures were recorded, of which 1,200,000 were </w:t>
       </w:r>
       <w:proofErr w:type="gramStart"/>
       <w:r>
         <w:rPr>
           <w:lang w:val="en-US"/>
         </w:rPr>
-        <w:t>policies;</w:t>
+        <w:t>to</w:t>
       </w:r>
       <w:proofErr w:type="gramEnd"/>
+      <w:r>
+        <w:rPr>
+          <w:lang w:val="en-US"/>
+        </w:rPr>
+        <w:t xml:space="preserve"> electrical and 300,000 to mechanical. </w:t>
+      </w:r>
+      <w:proofErr w:type="gramStart"/>
+      <w:r>
+        <w:rPr>
+          <w:lang w:val="en-US"/>
+        </w:rPr>
+        <w:t>So</w:t>
+      </w:r>
+      <w:proofErr w:type="gramEnd"/>
+      <w:r>
+        <w:rPr>
+          <w:lang w:val="en-US"/>
+        </w:rPr>
+        <w:t xml:space="preserve"> a failure rate of 3% for electric ECUs and 3.75% for mechanical ECUs.</w:t>
+      </w:r>
+    </w:p>
+    <w:p>
+      <w:pPr>
+        <w:pStyle w:val="Paragrafoelenco"/>
+        <w:jc w:val="center"/>
+        <w:rPr>
+          <w:rFonts w:cs="Noto Serif"/>
+          <w:szCs w:val="24"/>
+        </w:rPr>
+      </w:pPr>
+      <w:hyperlink r:id="rId27" w:history="1">
+        <w:r>
+          <w:rPr>
+            <w:rStyle w:val="Collegamentoipertestuale"/>
+            <w:rFonts w:cs="Noto Serif"/>
+            <w:szCs w:val="24"/>
+          </w:rPr>
+          <w:t>https://shorturl.at/kwxI4</w:t>
+        </w:r>
+      </w:hyperlink>
+    </w:p>
+    <w:p>
+      <w:pPr>
+        <w:pStyle w:val="Paragrafoelenco"/>
+        <w:rPr>
+          <w:lang w:val="en-US"/>
+        </w:rPr>
+      </w:pPr>
+      <w:r>
+        <w:rPr>
+          <w:lang w:val="en-US"/>
+        </w:rPr>
+        <w:t>For electric ECUs only 60% of failures were due to internal (and not accidental) problems. Since in our reality we only consider this type of failure we have 0.03x0.6=0.018=1.8%. For electric ECUs the percentage of integer failures rises to 70%, so 0.0375x0.7=0.026=2.6%.</w:t>
+      </w:r>
+    </w:p>
+    <w:p>
+      <w:pPr>
+        <w:pStyle w:val="Paragrafoelenco"/>
+        <w:rPr>
+          <w:lang w:val="en-US"/>
+        </w:rPr>
+      </w:pPr>
+      <w:r>
+        <w:rPr>
+          <w:lang w:val="en-US"/>
+        </w:rPr>
+        <w:t>In total, then, we have the 0.8x0.018+0.2*0.026=0.02=2% failures.</w:t>
+      </w:r>
+    </w:p>
+    <w:p>
+      <w:pPr>
+        <w:pStyle w:val="Paragrafoelenco"/>
+        <w:rPr>
+          <w:lang w:val="en-US"/>
+        </w:rPr>
+      </w:pPr>
+      <w:r>
+        <w:rPr>
+          <w:lang w:val="en-US"/>
+        </w:rPr>
+        <w:t>Considering that we operate with 10,800 ECUs in our reality, we can estimate that 216 ECUs report faults annually and, by extension, 18 ECUs monthly.</w:t>
+      </w:r>
     </w:p>
     <w:p>
       <w:pPr>
@@ -4474,8 +4556,16 @@
         <w:rPr>
           <w:lang w:val="en-US"/>
         </w:rPr>
-        <w:t>The system running on the control unit, every 60 seconds (3 "blocks" of data generated), averages the latest data (trying to avoid "spurious" data) and checks if an anomaly is present.</w:t>
-      </w:r>
+        <w:t xml:space="preserve">The central system queries the control unit every 60 seconds to take data useful for setting new </w:t>
+      </w:r>
+      <w:proofErr w:type="gramStart"/>
+      <w:r>
+        <w:rPr>
+          <w:lang w:val="en-US"/>
+        </w:rPr>
+        <w:t>policies;</w:t>
+      </w:r>
+      <w:proofErr w:type="gramEnd"/>
     </w:p>
     <w:p>
       <w:pPr>
@@ -4492,16 +4582,8 @@
         <w:rPr>
           <w:lang w:val="en-US"/>
         </w:rPr>
-        <w:t xml:space="preserve">All anomaly notifications from the system are sent instantaneously when generated, but </w:t>
-      </w:r>
-      <w:proofErr w:type="gramStart"/>
-      <w:r>
-        <w:rPr>
-          <w:lang w:val="en-US"/>
-        </w:rPr>
-        <w:t>asynchronously;</w:t>
-      </w:r>
-      <w:proofErr w:type="gramEnd"/>
+        <w:t>The system running on the control unit, every 60 seconds (3 "blocks" of data generated), averages the latest data (trying to avoid "spurious" data) and checks if an anomaly is present.</w:t>
+      </w:r>
     </w:p>
     <w:p>
       <w:pPr>
@@ -4518,14 +4600,14 @@
         <w:rPr>
           <w:lang w:val="en-US"/>
         </w:rPr>
-        <w:t xml:space="preserve">The operator is identified geographically by latitude and longitude (location) provided by a GPS instrument, this is because he may not even be in a building and, therefore, does not have a reference address </w:t>
+        <w:t xml:space="preserve">All anomaly notifications from the system are sent instantaneously when generated, but </w:t>
       </w:r>
       <w:proofErr w:type="gramStart"/>
       <w:r>
         <w:rPr>
           <w:lang w:val="en-US"/>
         </w:rPr>
-        <w:t>available;</w:t>
+        <w:t>asynchronously;</w:t>
       </w:r>
       <w:proofErr w:type="gramEnd"/>
     </w:p>
@@ -4544,14 +4626,14 @@
         <w:rPr>
           <w:lang w:val="en-US"/>
         </w:rPr>
-        <w:t xml:space="preserve">Working in Italy and having associated one ECU per housing unit, we are going to associate in a 1:1 relationship an ECU, which in any case will be identified with an id internal to the system, with an </w:t>
+        <w:t xml:space="preserve">The operator is identified geographically by latitude and longitude (location) provided by a GPS instrument, this is because he may not even be in a building and, therefore, does not have a reference address </w:t>
       </w:r>
       <w:proofErr w:type="gramStart"/>
       <w:r>
         <w:rPr>
           <w:lang w:val="en-US"/>
         </w:rPr>
-        <w:t>address;</w:t>
+        <w:t>available;</w:t>
       </w:r>
       <w:proofErr w:type="gramEnd"/>
     </w:p>
@@ -4563,37 +4645,23 @@
           <w:numId w:val="2"/>
         </w:numPr>
         <w:rPr>
-          <w:rFonts w:cs="Noto Serif"/>
-          <w:szCs w:val="24"/>
-          <w:lang w:val="en-US"/>
-        </w:rPr>
-      </w:pPr>
-      <w:r>
-        <w:rPr>
-          <w:lang w:val="en-US"/>
-        </w:rPr>
-        <w:t xml:space="preserve">Every 30 days the study of the collected data takes place for the definition of new policies, </w:t>
+          <w:lang w:val="en-US"/>
+        </w:rPr>
+      </w:pPr>
+      <w:r>
+        <w:rPr>
+          <w:lang w:val="en-US"/>
+        </w:rPr>
+        <w:t xml:space="preserve">Working in Italy and having associated one ECU per housing unit, we are going to associate in a 1:1 relationship an ECU, which in any case will be identified with an id internal to the system, with an </w:t>
       </w:r>
       <w:proofErr w:type="gramStart"/>
       <w:r>
         <w:rPr>
           <w:lang w:val="en-US"/>
         </w:rPr>
-        <w:t>where by</w:t>
+        <w:t>address;</w:t>
       </w:r>
       <w:proofErr w:type="gramEnd"/>
-      <w:r>
-        <w:rPr>
-          <w:lang w:val="en-US"/>
-        </w:rPr>
-        <w:t xml:space="preserve"> policy we mean the insertion, shifting or upgrading of the distribution unit</w:t>
-      </w:r>
-      <w:r>
-        <w:rPr>
-          <w:lang w:val="en-US"/>
-        </w:rPr>
-        <w:t>;</w:t>
-      </w:r>
     </w:p>
     <w:p>
       <w:pPr>
@@ -4605,6 +4673,46 @@
         <w:rPr>
           <w:rFonts w:cs="Noto Serif"/>
           <w:szCs w:val="24"/>
+          <w:lang w:val="en-US"/>
+        </w:rPr>
+      </w:pPr>
+      <w:r>
+        <w:rPr>
+          <w:lang w:val="en-US"/>
+        </w:rPr>
+        <w:t xml:space="preserve">Every 30 days the study of the collected data takes place for the definition of new policies, </w:t>
+      </w:r>
+      <w:proofErr w:type="gramStart"/>
+      <w:r>
+        <w:rPr>
+          <w:lang w:val="en-US"/>
+        </w:rPr>
+        <w:t>where by</w:t>
+      </w:r>
+      <w:proofErr w:type="gramEnd"/>
+      <w:r>
+        <w:rPr>
+          <w:lang w:val="en-US"/>
+        </w:rPr>
+        <w:t xml:space="preserve"> policy we mean the insertion, shifting or upgrading of the distribution unit</w:t>
+      </w:r>
+      <w:r>
+        <w:rPr>
+          <w:lang w:val="en-US"/>
+        </w:rPr>
+        <w:t>;</w:t>
+      </w:r>
+    </w:p>
+    <w:p>
+      <w:pPr>
+        <w:pStyle w:val="Paragrafoelenco"/>
+        <w:numPr>
+          <w:ilvl w:val="0"/>
+          <w:numId w:val="2"/>
+        </w:numPr>
+        <w:rPr>
+          <w:rFonts w:cs="Noto Serif"/>
+          <w:szCs w:val="24"/>
           <w:highlight w:val="red"/>
           <w:lang w:val="en-US"/>
         </w:rPr>
@@ -4615,6 +4723,7 @@
           <w:highlight w:val="red"/>
           <w:lang w:val="en-GB"/>
         </w:rPr>
+        <w:lastRenderedPageBreak/>
         <w:t>We rely on an external system based on email to send notifications, so we do not worry about managing competition and/or message queues.</w:t>
       </w:r>
     </w:p>
@@ -4704,7 +4813,6 @@
         <w:rPr>
           <w:lang w:val="en-US"/>
         </w:rPr>
-        <w:lastRenderedPageBreak/>
         <w:t>Problem architecture</w:t>
       </w:r>
       <w:bookmarkEnd w:id="14"/>
@@ -5339,6 +5447,7 @@
           <w:b/>
           <w:bCs/>
         </w:rPr>
+        <w:lastRenderedPageBreak/>
         <w:t xml:space="preserve">Dynamic </w:t>
       </w:r>
       <w:proofErr w:type="spellStart"/>
@@ -5582,7 +5691,6 @@
         <w:rPr>
           <w:lang w:val="en-US"/>
         </w:rPr>
-        <w:lastRenderedPageBreak/>
         <w:t xml:space="preserve">It is, moreover, important for actors to specify where: a person moving or not influencing the system differently. </w:t>
       </w:r>
     </w:p>
@@ -5681,7 +5789,7 @@
                     <pic:cNvPicPr/>
                   </pic:nvPicPr>
                   <pic:blipFill>
-                    <a:blip r:embed="rId27">
+                    <a:blip r:embed="rId28">
                       <a:extLst>
                         <a:ext uri="{28A0092B-C50C-407E-A947-70E740481C1C}">
                           <a14:useLocalDpi xmlns:a14="http://schemas.microsoft.com/office/drawing/2010/main" val="0"/>
@@ -5718,6 +5826,7 @@
         <w:rPr>
           <w:lang w:val="en-US"/>
         </w:rPr>
+        <w:lastRenderedPageBreak/>
         <w:t>Let us specify of the rationale to allow full understanding of the choices less intuitable from the diagram</w:t>
       </w:r>
       <w:r>
@@ -5949,15 +6058,7 @@
                 <w:i/>
                 <w:iCs/>
               </w:rPr>
-              <w:t xml:space="preserve"> l’insieme di questi casi d’uso sulla centralina stessa per disabilitare la centralina </w:t>
-            </w:r>
-            <w:r>
-              <w:rPr>
-                <w:i/>
-                <w:iCs/>
-              </w:rPr>
-              <w:lastRenderedPageBreak/>
-              <w:t>contestualmente all’anomalia, anche nel caso in cui non sia chiamabile da remoto.</w:t>
+              <w:t xml:space="preserve"> l’insieme di questi casi d’uso sulla centralina stessa per disabilitare la centralina contestualmente all’anomalia, anche nel caso in cui non sia chiamabile da remoto.</w:t>
             </w:r>
           </w:p>
         </w:tc>
@@ -5973,7 +6074,6 @@
               <w:jc w:val="center"/>
             </w:pPr>
             <w:r>
-              <w:lastRenderedPageBreak/>
               <w:t xml:space="preserve">Operator </w:t>
             </w:r>
             <w:proofErr w:type="spellStart"/>
@@ -6102,40 +6202,18 @@
       <w:pPr>
         <w:pStyle w:val="H2"/>
         <w:rPr>
-          <w:lang w:val="it-IT"/>
-        </w:rPr>
-      </w:pPr>
-      <w:r>
-        <w:rPr>
-          <w:lang w:val="it-IT"/>
-        </w:rPr>
-        <w:t xml:space="preserve">Data </w:t>
-      </w:r>
-      <w:proofErr w:type="spellStart"/>
-      <w:r>
-        <w:rPr>
-          <w:lang w:val="it-IT"/>
-        </w:rPr>
-        <w:t>diagram</w:t>
-      </w:r>
-      <w:proofErr w:type="spellEnd"/>
-      <w:r>
-        <w:rPr>
-          <w:lang w:val="it-IT"/>
-        </w:rPr>
-        <w:t xml:space="preserve"> - "WHAT" </w:t>
-      </w:r>
-      <w:proofErr w:type="spellStart"/>
-      <w:r>
-        <w:rPr>
-          <w:lang w:val="it-IT"/>
-        </w:rPr>
-        <w:t>specification</w:t>
-      </w:r>
-      <w:proofErr w:type="spellEnd"/>
-      <w:r>
-        <w:rPr>
-          <w:lang w:val="it-IT"/>
+          <w:lang w:val="en-GB"/>
+        </w:rPr>
+      </w:pPr>
+      <w:r>
+        <w:rPr>
+          <w:lang w:val="en-GB"/>
+        </w:rPr>
+        <w:t>Data diagram - "WHAT" specification</w:t>
+      </w:r>
+      <w:r>
+        <w:rPr>
+          <w:lang w:val="en-GB"/>
         </w:rPr>
         <w:t xml:space="preserve"> + “WHERE” for the data</w:t>
       </w:r>
@@ -6274,6 +6352,7 @@
           <w:iCs/>
           <w:lang w:val="en-US"/>
         </w:rPr>
+        <w:lastRenderedPageBreak/>
         <w:t xml:space="preserve">Ex: I will not have the concept of the camera, but rather the photo, the retouched photo, </w:t>
       </w:r>
       <w:proofErr w:type="gramStart"/>
@@ -6510,7 +6589,6 @@
         <w:rPr>
           <w:lang w:val="en-US"/>
         </w:rPr>
-        <w:lastRenderedPageBreak/>
         <w:t xml:space="preserve">We can also specify </w:t>
       </w:r>
       <w:r>
@@ -6569,7 +6647,7 @@
                     <pic:cNvPicPr/>
                   </pic:nvPicPr>
                   <pic:blipFill>
-                    <a:blip r:embed="rId28" cstate="print">
+                    <a:blip r:embed="rId29" cstate="print">
                       <a:extLst>
                         <a:ext uri="{28A0092B-C50C-407E-A947-70E740481C1C}">
                           <a14:useLocalDpi xmlns:a14="http://schemas.microsoft.com/office/drawing/2010/main" val="0"/>
@@ -6783,6 +6861,7 @@
               <w:rPr>
                 <w:rStyle w:val="--l"/>
               </w:rPr>
+              <w:lastRenderedPageBreak/>
               <w:t>Una singola posizione GPS è associata ad al massimo un operatore per localizzarlo</w:t>
             </w:r>
             <w:r>
@@ -6893,6 +6972,7 @@
               <w:jc w:val="center"/>
             </w:pPr>
             <w:r>
+              <w:lastRenderedPageBreak/>
               <w:t>ECU</w:t>
             </w:r>
           </w:p>
@@ -7039,16 +7119,7 @@
                 <w:iCs/>
                 <w:lang w:val="en-US"/>
               </w:rPr>
-              <w:t xml:space="preserve">We will also highlight this later, but it is essential that a "software piece" is running on the ECU because </w:t>
-            </w:r>
-            <w:r>
-              <w:rPr>
-                <w:i/>
-                <w:iCs/>
-                <w:lang w:val="en-US"/>
-              </w:rPr>
-              <w:lastRenderedPageBreak/>
-              <w:t xml:space="preserve">in the event of an anomaly, but with communication problems with the central server, the ECU must still </w:t>
+              <w:t xml:space="preserve">We will also highlight this later, but it is essential that a "software piece" is running on the ECU because in the event of an anomaly, but with communication problems with the central server, the ECU must still </w:t>
             </w:r>
             <w:proofErr w:type="gramStart"/>
             <w:r>
@@ -7149,7 +7220,6 @@
             </w:pPr>
             <w:proofErr w:type="spellStart"/>
             <w:r>
-              <w:lastRenderedPageBreak/>
               <w:t>Notice</w:t>
             </w:r>
             <w:proofErr w:type="spellEnd"/>
@@ -7328,7 +7398,14 @@
               <w:rPr>
                 <w:lang w:val="en-US"/>
               </w:rPr>
-              <w:t>Notifications of the start and end of intervention are the ones we can tolerate less accuracy of, since they are only technical-Central Technical Service reports with little important data.</w:t>
+              <w:t xml:space="preserve">Notifications of the start and end of intervention are the ones we can tolerate less accuracy of, since they are only </w:t>
+            </w:r>
+            <w:r>
+              <w:rPr>
+                <w:lang w:val="en-US"/>
+              </w:rPr>
+              <w:lastRenderedPageBreak/>
+              <w:t>technical-Central Technical Service reports with little important data.</w:t>
             </w:r>
           </w:p>
           <w:p>
@@ -7342,7 +7419,6 @@
           </w:p>
           <w:p>
             <w:pPr>
-              <w:spacing w:after="0" w:line="240" w:lineRule="auto"/>
               <w:rPr>
                 <w:lang w:val="en-GB"/>
               </w:rPr>
@@ -7356,7 +7432,6 @@
           </w:p>
           <w:p>
             <w:pPr>
-              <w:spacing w:after="0" w:line="240" w:lineRule="auto"/>
               <w:rPr>
                 <w:lang w:val="en-GB"/>
               </w:rPr>
@@ -7389,6 +7464,7 @@
             </w:pPr>
             <w:proofErr w:type="spellStart"/>
             <w:r>
+              <w:lastRenderedPageBreak/>
               <w:t>Anomaly</w:t>
             </w:r>
             <w:proofErr w:type="spellEnd"/>
@@ -7473,7 +7549,6 @@
               <w:jc w:val="center"/>
             </w:pPr>
             <w:r>
-              <w:lastRenderedPageBreak/>
               <w:t>Operator</w:t>
             </w:r>
           </w:p>
@@ -7749,29 +7824,55 @@
     <w:p>
       <w:pPr>
         <w:pStyle w:val="H2"/>
-      </w:pPr>
-      <w:r>
-        <w:t>Activity diagram – “HOW” &amp; “</w:t>
-      </w:r>
-      <w:r>
+        <w:rPr>
+          <w:lang w:val="it-IT"/>
+        </w:rPr>
+      </w:pPr>
+      <w:r>
+        <w:rPr>
+          <w:lang w:val="it-IT"/>
+        </w:rPr>
+        <w:t xml:space="preserve">Activity </w:t>
+      </w:r>
+      <w:proofErr w:type="spellStart"/>
+      <w:r>
+        <w:rPr>
+          <w:lang w:val="it-IT"/>
+        </w:rPr>
+        <w:t>diagram</w:t>
+      </w:r>
+      <w:proofErr w:type="spellEnd"/>
+      <w:r>
+        <w:rPr>
+          <w:lang w:val="it-IT"/>
+        </w:rPr>
+        <w:t xml:space="preserve"> – “HOW” &amp; “</w:t>
+      </w:r>
+      <w:r>
+        <w:rPr>
+          <w:lang w:val="it-IT"/>
+        </w:rPr>
         <w:t>WHEN</w:t>
       </w:r>
       <w:r>
-        <w:t>” specifications</w:t>
-      </w:r>
-    </w:p>
-    <w:p>
-      <w:r>
-        <w:t>In questa sezione cerchiamo</w:t>
-      </w:r>
-      <w:r>
-        <w:t xml:space="preserve"> di comprendere qua</w:t>
-      </w:r>
-      <w:r>
-        <w:t>li</w:t>
-      </w:r>
-      <w:r>
-        <w:t xml:space="preserve"> azioni devono essere svolte sui dati per riuscire ad</w:t>
+        <w:rPr>
+          <w:lang w:val="it-IT"/>
+        </w:rPr>
+        <w:t xml:space="preserve">” </w:t>
+      </w:r>
+      <w:proofErr w:type="spellStart"/>
+      <w:r>
+        <w:rPr>
+          <w:lang w:val="it-IT"/>
+        </w:rPr>
+        <w:t>specifications</w:t>
+      </w:r>
+      <w:proofErr w:type="spellEnd"/>
+    </w:p>
+    <w:p>
+      <w:r>
+        <w:lastRenderedPageBreak/>
+        <w:t>In questa sezione cerchiamo di comprendere quali azioni devono essere svolte sui dati per riuscire ad</w:t>
       </w:r>
       <w:r>
         <w:t xml:space="preserve"> espletare i requisiti delineati</w:t>
@@ -7808,13 +7909,7 @@
         </w:rPr>
       </w:pPr>
       <w:r>
-        <w:t>evidenziamo grazie a questo diagrammi</w:t>
-      </w:r>
-      <w:r>
-        <w:t xml:space="preserve"> lo stretto legame tra le viste statiche e dinamiche</w:t>
-      </w:r>
-      <w:r>
-        <w:t>;</w:t>
+        <w:t>evidenziamo grazie a questo diagrammi lo stretto legame tra le viste statiche e dinamiche;</w:t>
       </w:r>
     </w:p>
     <w:p>
@@ -7826,19 +7921,7 @@
         </w:numPr>
       </w:pPr>
       <w:r>
-        <w:t>gli identificativi</w:t>
-      </w:r>
-      <w:r>
-        <w:t xml:space="preserve"> su dati e azioni</w:t>
-      </w:r>
-      <w:r>
-        <w:t xml:space="preserve"> sono fondamentali, soprattutto per quando utilizziamo un</w:t>
-      </w:r>
-      <w:r>
-        <w:t xml:space="preserve">o stesso </w:t>
-      </w:r>
-      <w:r>
-        <w:t>dato in diversi diagrammi di attività.</w:t>
+        <w:t>gli identificativi su dati e azioni sono fondamentali, soprattutto per quando utilizziamo uno stesso dato in diversi diagrammi di attività.</w:t>
       </w:r>
     </w:p>
     <w:p>
@@ -7928,28 +8011,7 @@
         <w:t>complessità di una certa azione</w:t>
       </w:r>
       <w:r>
-        <w:t xml:space="preserve">: uno egli aspetti che </w:t>
-      </w:r>
-      <w:r>
-        <w:t>ci</w:t>
-      </w:r>
-      <w:r>
-        <w:t xml:space="preserve"> permette di dimensionare il sistema sia in termini di piattaforme </w:t>
-      </w:r>
-      <w:r>
-        <w:t>hardware</w:t>
-      </w:r>
-      <w:r>
-        <w:t xml:space="preserve">, sia </w:t>
-      </w:r>
-      <w:r>
-        <w:t>in termini di cosa</w:t>
-      </w:r>
-      <w:r>
-        <w:t xml:space="preserve"> far collassare nello stesso modulo: i moduli devono essere coesi e compatti</w:t>
-      </w:r>
-      <w:r>
-        <w:t>.</w:t>
+        <w:t>: uno egli aspetti che ci permette di dimensionare il sistema sia in termini di piattaforme hardware, sia in termini di cosa far collassare nello stesso modulo: i moduli devono essere coesi e compatti.</w:t>
       </w:r>
     </w:p>
     <w:p>
@@ -7965,22 +8027,7 @@
         <w:t xml:space="preserve"> diagramma HOW inseriamo il </w:t>
       </w:r>
       <w:r>
-        <w:t xml:space="preserve">WHEN, aspetto </w:t>
-      </w:r>
-      <w:r>
-        <w:t xml:space="preserve">estremamente importante perché </w:t>
-      </w:r>
-      <w:r>
-        <w:t>ci</w:t>
-      </w:r>
-      <w:r>
-        <w:t xml:space="preserve"> permette</w:t>
-      </w:r>
-      <w:r>
-        <w:t>, anch’esso,</w:t>
-      </w:r>
-      <w:r>
-        <w:t xml:space="preserve"> di </w:t>
+        <w:t xml:space="preserve">WHEN, aspetto estremamente importante perché ci permette, anch’esso, di </w:t>
       </w:r>
       <w:r>
         <w:rPr>
@@ -7990,14 +8037,7 @@
         <w:t>ridimensionare correttamente il sistema</w:t>
       </w:r>
       <w:r>
-        <w:t xml:space="preserve">. Andare a capre il delay/il </w:t>
-      </w:r>
-      <w:r>
-        <w:lastRenderedPageBreak/>
-        <w:t>timing/il tempo di risposta così come la frequenza è davvero complesso. Dobbiamo fare delle assunzioni</w:t>
-      </w:r>
-      <w:r>
-        <w:t xml:space="preserve"> e calcolare i rispettivi valori, considerando, sempre, il caso peggiore.</w:t>
+        <w:t>. Andare a capre il delay/il timing/il tempo di risposta così come la frequenza è davvero complesso. Dobbiamo fare delle assunzioni e calcolare i rispettivi valori, considerando, sempre, il caso peggiore.</w:t>
       </w:r>
     </w:p>
     <w:p>
@@ -8048,7 +8088,7 @@
           <w:lang w:val="en-US"/>
         </w:rPr>
         <w:drawing>
-          <wp:inline distT="0" distB="0" distL="0" distR="0" wp14:anchorId="081F2E17" wp14:editId="5B243C9C">
+          <wp:inline distT="0" distB="0" distL="0" distR="0" wp14:anchorId="081F2E17" wp14:editId="12F6375A">
             <wp:extent cx="2276575" cy="2415540"/>
             <wp:effectExtent l="0" t="0" r="9525" b="3810"/>
             <wp:docPr id="266671061" name="Immagine 11" descr="Immagine che contiene testo, schermata, diagramma, linea&#10;&#10;Descrizione generata automaticamente"/>
@@ -8063,7 +8103,7 @@
                     <pic:cNvPicPr/>
                   </pic:nvPicPr>
                   <pic:blipFill>
-                    <a:blip r:embed="rId29" cstate="print">
+                    <a:blip r:embed="rId30" cstate="print">
                       <a:extLst>
                         <a:ext uri="{28A0092B-C50C-407E-A947-70E740481C1C}">
                           <a14:useLocalDpi xmlns:a14="http://schemas.microsoft.com/office/drawing/2010/main" val="0"/>
@@ -8270,6 +8310,7 @@
           <w:bCs/>
           <w:noProof/>
         </w:rPr>
+        <w:lastRenderedPageBreak/>
         <w:drawing>
           <wp:inline distT="0" distB="0" distL="0" distR="0" wp14:anchorId="16A0F6AD" wp14:editId="1774A6B1">
             <wp:extent cx="1852246" cy="1450856"/>
@@ -8286,7 +8327,7 @@
                     <pic:cNvPicPr/>
                   </pic:nvPicPr>
                   <pic:blipFill>
-                    <a:blip r:embed="rId30">
+                    <a:blip r:embed="rId31">
                       <a:extLst>
                         <a:ext uri="{28A0092B-C50C-407E-A947-70E740481C1C}">
                           <a14:useLocalDpi xmlns:a14="http://schemas.microsoft.com/office/drawing/2010/main" val="0"/>
@@ -8390,14 +8431,7 @@
                 <w:b/>
                 <w:bCs/>
               </w:rPr>
-              <w:t>A</w:t>
-            </w:r>
-            <w:r>
-              <w:rPr>
-                <w:b/>
-                <w:bCs/>
-              </w:rPr>
-              <w:t>2</w:t>
+              <w:t>A2</w:t>
             </w:r>
           </w:p>
         </w:tc>
@@ -8416,37 +8450,7 @@
               <w:rPr>
                 <w:rStyle w:val="--l"/>
               </w:rPr>
-              <w:t xml:space="preserve">L’attività permette l’estrazione, con frequenza ogni </w:t>
-            </w:r>
-            <w:r>
-              <w:rPr>
-                <w:rStyle w:val="--l"/>
-              </w:rPr>
-              <w:t>60</w:t>
-            </w:r>
-            <w:r>
-              <w:rPr>
-                <w:rStyle w:val="--l"/>
-              </w:rPr>
-              <w:t xml:space="preserve"> secondi, </w:t>
-            </w:r>
-            <w:r>
-              <w:rPr>
-                <w:rStyle w:val="--l"/>
-              </w:rPr>
-              <w:t>dei tre “blocchi dati” nel buffer del nostro software in funzione sulla centralina per salvarli e permette, successivamente, un’analisi di essi</w:t>
-            </w:r>
-            <w:r>
-              <w:rPr>
-                <w:rStyle w:val="--l"/>
-              </w:rPr>
-              <w:t>. La complessità è bassa</w:t>
-            </w:r>
-            <w:r>
-              <w:rPr>
-                <w:rStyle w:val="--l"/>
-              </w:rPr>
-              <w:t>.</w:t>
+              <w:t>L’attività permette l’estrazione, con frequenza ogni 60 secondi, dei tre “blocchi dati” nel buffer del nostro software in funzione sulla centralina per salvarli e permette, successivamente, un’analisi di essi. La complessità è bassa.</w:t>
             </w:r>
           </w:p>
         </w:tc>
@@ -8465,31 +8469,27 @@
         <w:rPr>
           <w:b/>
           <w:bCs/>
-        </w:rPr>
-      </w:pPr>
-      <w:r>
-        <w:rPr>
-          <w:b/>
-          <w:bCs/>
+          <w:lang w:val="en-GB"/>
+        </w:rPr>
+      </w:pPr>
+      <w:r>
+        <w:rPr>
+          <w:b/>
+          <w:bCs/>
+          <w:lang w:val="en-GB"/>
         </w:rPr>
         <w:t xml:space="preserve">“ECU check” use case with its extensions: “Disable ECU” &amp; “Notification of the </w:t>
       </w:r>
-      <w:proofErr w:type="spellStart"/>
-      <w:r>
-        <w:rPr>
-          <w:b/>
-          <w:bCs/>
-        </w:rPr>
-        <w:t>anomaly</w:t>
-      </w:r>
-      <w:proofErr w:type="spellEnd"/>
-      <w:r>
-        <w:rPr>
-          <w:b/>
-          <w:bCs/>
-        </w:rPr>
-        <w:t>”</w:t>
-      </w:r>
+      <w:proofErr w:type="gramStart"/>
+      <w:r>
+        <w:rPr>
+          <w:b/>
+          <w:bCs/>
+          <w:lang w:val="en-GB"/>
+        </w:rPr>
+        <w:t>anomaly”</w:t>
+      </w:r>
+      <w:proofErr w:type="gramEnd"/>
     </w:p>
     <w:p>
       <w:pPr>
@@ -8504,9 +8504,8 @@
           <w:bCs/>
           <w:noProof/>
         </w:rPr>
-        <w:lastRenderedPageBreak/>
         <w:drawing>
-          <wp:inline distT="0" distB="0" distL="0" distR="0" wp14:anchorId="4B61A517" wp14:editId="15B9BEF0">
+          <wp:inline distT="0" distB="0" distL="0" distR="0" wp14:anchorId="4B61A517" wp14:editId="1162B63F">
             <wp:extent cx="6120130" cy="5386705"/>
             <wp:effectExtent l="0" t="0" r="0" b="4445"/>
             <wp:docPr id="1287305907" name="Immagine 14" descr="Immagine che contiene testo, diagramma, Piano, schermata&#10;&#10;Descrizione generata automaticamente"/>
@@ -8521,7 +8520,7 @@
                     <pic:cNvPicPr/>
                   </pic:nvPicPr>
                   <pic:blipFill>
-                    <a:blip r:embed="rId31" cstate="print">
+                    <a:blip r:embed="rId32" cstate="print">
                       <a:extLst>
                         <a:ext uri="{28A0092B-C50C-407E-A947-70E740481C1C}">
                           <a14:useLocalDpi xmlns:a14="http://schemas.microsoft.com/office/drawing/2010/main" val="0"/>
@@ -8644,14 +8643,8 @@
                 <w:b/>
                 <w:bCs/>
               </w:rPr>
-              <w:t>A</w:t>
-            </w:r>
-            <w:r>
-              <w:rPr>
-                <w:b/>
-                <w:bCs/>
-              </w:rPr>
-              <w:t>5</w:t>
+              <w:lastRenderedPageBreak/>
+              <w:t>A5</w:t>
             </w:r>
           </w:p>
         </w:tc>
@@ -8700,14 +8693,7 @@
                 <w:b/>
                 <w:bCs/>
               </w:rPr>
-              <w:t>A</w:t>
-            </w:r>
-            <w:r>
-              <w:rPr>
-                <w:b/>
-                <w:bCs/>
-              </w:rPr>
-              <w:t>6</w:t>
+              <w:t>A6</w:t>
             </w:r>
           </w:p>
         </w:tc>
@@ -8770,13 +8756,7 @@
               <w:rPr>
                 <w:rStyle w:val="--l"/>
               </w:rPr>
-              <w:t xml:space="preserve">. </w:t>
-            </w:r>
-            <w:r>
-              <w:rPr>
-                <w:rStyle w:val="--l"/>
-              </w:rPr>
-              <w:t>La complessità è bassa.</w:t>
+              <w:t>. La complessità è bassa.</w:t>
             </w:r>
           </w:p>
         </w:tc>
@@ -8800,14 +8780,7 @@
                 <w:b/>
                 <w:bCs/>
               </w:rPr>
-              <w:t>A</w:t>
-            </w:r>
-            <w:r>
-              <w:rPr>
-                <w:b/>
-                <w:bCs/>
-              </w:rPr>
-              <w:t>7</w:t>
+              <w:t>A7</w:t>
             </w:r>
           </w:p>
         </w:tc>
@@ -8838,13 +8811,7 @@
               <w:rPr>
                 <w:rStyle w:val="--l"/>
               </w:rPr>
-              <w:t xml:space="preserve">, l’anomalia è da segnalare e la centralina da disattivare. </w:t>
-            </w:r>
-            <w:r>
-              <w:rPr>
-                <w:rStyle w:val="--l"/>
-              </w:rPr>
-              <w:t>La complessità è bassa.</w:t>
+              <w:t>, l’anomalia è da segnalare e la centralina da disattivare. La complessità è bassa.</w:t>
             </w:r>
           </w:p>
         </w:tc>
@@ -8868,14 +8835,7 @@
                 <w:b/>
                 <w:bCs/>
               </w:rPr>
-              <w:t>A</w:t>
-            </w:r>
-            <w:r>
-              <w:rPr>
-                <w:b/>
-                <w:bCs/>
-              </w:rPr>
-              <w:t>8</w:t>
+              <w:t>A8</w:t>
             </w:r>
           </w:p>
         </w:tc>
@@ -8937,43 +8897,7 @@
               <w:rPr>
                 <w:rStyle w:val="--l"/>
               </w:rPr>
-              <w:t xml:space="preserve">L’attività genera la media dei kilowatt </w:t>
-            </w:r>
-            <w:r>
-              <w:rPr>
-                <w:rStyle w:val="--l"/>
-              </w:rPr>
-              <w:t>delle ultime 3 ore</w:t>
-            </w:r>
-            <w:r>
-              <w:rPr>
-                <w:rStyle w:val="--l"/>
-              </w:rPr>
-              <w:t xml:space="preserve"> perché, qualora superasse i </w:t>
-            </w:r>
-            <w:r>
-              <w:rPr>
-                <w:rStyle w:val="--l"/>
-              </w:rPr>
-              <w:t>3kw/h + 10%</w:t>
-            </w:r>
-            <w:r>
-              <w:rPr>
-                <w:rStyle w:val="--l"/>
-              </w:rPr>
-              <w:t>, la centralina</w:t>
-            </w:r>
-            <w:r>
-              <w:rPr>
-                <w:rStyle w:val="--l"/>
-              </w:rPr>
-              <w:t xml:space="preserve"> è</w:t>
-            </w:r>
-            <w:r>
-              <w:rPr>
-                <w:rStyle w:val="--l"/>
-              </w:rPr>
-              <w:t xml:space="preserve"> da disattivare. La complessità è bassa.</w:t>
+              <w:t>L’attività genera la media dei kilowatt delle ultime 3 ore perché, qualora superasse i 3kw/h + 10%, la centralina è da disattivare. La complessità è bassa.</w:t>
             </w:r>
           </w:p>
         </w:tc>
@@ -8996,15 +8920,7 @@
                 <w:b/>
                 <w:bCs/>
               </w:rPr>
-              <w:lastRenderedPageBreak/>
-              <w:t>A</w:t>
-            </w:r>
-            <w:r>
-              <w:rPr>
-                <w:b/>
-                <w:bCs/>
-              </w:rPr>
-              <w:t>10</w:t>
+              <w:t>A10</w:t>
             </w:r>
           </w:p>
         </w:tc>
@@ -9022,31 +8938,7 @@
               <w:rPr>
                 <w:rStyle w:val="--l"/>
               </w:rPr>
-              <w:t xml:space="preserve">L’attività permette, qual ora </w:t>
-            </w:r>
-            <w:r>
-              <w:rPr>
-                <w:rStyle w:val="--l"/>
-              </w:rPr>
-              <w:t>venisse identificato un segnale di anomalia</w:t>
-            </w:r>
-            <w:r>
-              <w:rPr>
-                <w:rStyle w:val="--l"/>
-              </w:rPr>
-              <w:t xml:space="preserve">, di </w:t>
-            </w:r>
-            <w:r>
-              <w:rPr>
-                <w:rStyle w:val="--l"/>
-              </w:rPr>
-              <w:t>generarla</w:t>
-            </w:r>
-            <w:r>
-              <w:rPr>
-                <w:rStyle w:val="--l"/>
-              </w:rPr>
-              <w:t>. La complessità è media.</w:t>
+              <w:t>L’attività permette, qual ora venisse identificato un segnale di anomalia, di generarla. La complessità è media.</w:t>
             </w:r>
           </w:p>
         </w:tc>
@@ -9069,14 +8961,7 @@
                 <w:b/>
                 <w:bCs/>
               </w:rPr>
-              <w:t>A</w:t>
-            </w:r>
-            <w:r>
-              <w:rPr>
-                <w:b/>
-                <w:bCs/>
-              </w:rPr>
-              <w:t>11</w:t>
+              <w:t>A11</w:t>
             </w:r>
           </w:p>
         </w:tc>
@@ -9117,14 +9002,7 @@
                 <w:b/>
                 <w:bCs/>
               </w:rPr>
-              <w:t>A</w:t>
-            </w:r>
-            <w:r>
-              <w:rPr>
-                <w:b/>
-                <w:bCs/>
-              </w:rPr>
-              <w:t>12</w:t>
+              <w:t>A12</w:t>
             </w:r>
           </w:p>
         </w:tc>
@@ -9142,13 +9020,7 @@
               <w:rPr>
                 <w:rStyle w:val="--l"/>
               </w:rPr>
-              <w:t>L’attività permette di inoltrare l’anomalia al Sistema Tecnico Centrale. La complessità è bassa</w:t>
-            </w:r>
-            <w:r>
-              <w:rPr>
-                <w:rStyle w:val="--l"/>
-              </w:rPr>
-              <w:t>.</w:t>
+              <w:t>L’attività permette di inoltrare l’anomalia al Sistema Tecnico Centrale. La complessità è bassa.</w:t>
             </w:r>
           </w:p>
         </w:tc>
@@ -9171,14 +9043,7 @@
                 <w:b/>
                 <w:bCs/>
               </w:rPr>
-              <w:t>A</w:t>
-            </w:r>
-            <w:r>
-              <w:rPr>
-                <w:b/>
-                <w:bCs/>
-              </w:rPr>
-              <w:t>13</w:t>
+              <w:t>A13</w:t>
             </w:r>
           </w:p>
         </w:tc>
@@ -9191,13 +9056,7 @@
               <w:rPr>
                 <w:rStyle w:val="--l"/>
               </w:rPr>
-              <w:t>L’attività, qualora ci fosse un’anomalia, disattiva la centralina</w:t>
-            </w:r>
-            <w:r>
-              <w:rPr>
-                <w:rStyle w:val="--l"/>
-              </w:rPr>
-              <w:t>. La complessità è bassa.</w:t>
+              <w:t>L’attività, qualora ci fosse un’anomalia, disattiva la centralina. La complessità è bassa.</w:t>
             </w:r>
           </w:p>
         </w:tc>
@@ -9220,14 +9079,7 @@
                 <w:b/>
                 <w:bCs/>
               </w:rPr>
-              <w:t>A</w:t>
-            </w:r>
-            <w:r>
-              <w:rPr>
-                <w:b/>
-                <w:bCs/>
-              </w:rPr>
-              <w:t>14</w:t>
+              <w:t>A14</w:t>
             </w:r>
           </w:p>
         </w:tc>
@@ -9268,14 +9120,7 @@
                 <w:b/>
                 <w:bCs/>
               </w:rPr>
-              <w:t>A</w:t>
-            </w:r>
-            <w:r>
-              <w:rPr>
-                <w:b/>
-                <w:bCs/>
-              </w:rPr>
-              <w:t>15</w:t>
+              <w:t>A15</w:t>
             </w:r>
           </w:p>
         </w:tc>
@@ -9316,14 +9161,7 @@
                 <w:b/>
                 <w:bCs/>
               </w:rPr>
-              <w:t>A</w:t>
-            </w:r>
-            <w:r>
-              <w:rPr>
-                <w:b/>
-                <w:bCs/>
-              </w:rPr>
-              <w:t>16</w:t>
+              <w:t>A16</w:t>
             </w:r>
           </w:p>
         </w:tc>
@@ -9341,13 +9179,7 @@
               <w:rPr>
                 <w:rStyle w:val="--l"/>
               </w:rPr>
-              <w:t>L’attività permette di inoltrare la politica al Sistema Tecnico Centrale. La frequenza è una volta al mese e la complessità è bassa</w:t>
-            </w:r>
-            <w:r>
-              <w:rPr>
-                <w:rStyle w:val="--l"/>
-              </w:rPr>
-              <w:t>.</w:t>
+              <w:t>L’attività permette di inoltrare la politica al Sistema Tecnico Centrale. La frequenza è una volta al mese e la complessità è bassa.</w:t>
             </w:r>
           </w:p>
         </w:tc>
@@ -9370,14 +9202,7 @@
                 <w:b/>
                 <w:bCs/>
               </w:rPr>
-              <w:t>A</w:t>
-            </w:r>
-            <w:r>
-              <w:rPr>
-                <w:b/>
-                <w:bCs/>
-              </w:rPr>
-              <w:t>17</w:t>
+              <w:t>A17</w:t>
             </w:r>
           </w:p>
         </w:tc>
@@ -9395,13 +9220,7 @@
               <w:rPr>
                 <w:rStyle w:val="--l"/>
               </w:rPr>
-              <w:t>L’attività, qualora ci fosse un’anomalia, disattiva la centralina</w:t>
-            </w:r>
-            <w:r>
-              <w:rPr>
-                <w:rStyle w:val="--l"/>
-              </w:rPr>
-              <w:t>. La complessità è bassa.</w:t>
+              <w:t>L’attività, qualora ci fosse un’anomalia, disattiva la centralina. La complessità è bassa.</w:t>
             </w:r>
           </w:p>
         </w:tc>
@@ -9442,13 +9261,7 @@
               <w:rPr>
                 <w:rStyle w:val="--l"/>
               </w:rPr>
-              <w:t>L’attività permette di inoltrare l’anomalia al Sistema Tecnico Centrale. La complessità è bassa</w:t>
-            </w:r>
-            <w:r>
-              <w:rPr>
-                <w:rStyle w:val="--l"/>
-              </w:rPr>
-              <w:t>.</w:t>
+              <w:t>L’attività permette di inoltrare l’anomalia al Sistema Tecnico Centrale. La complessità è bassa.</w:t>
             </w:r>
           </w:p>
         </w:tc>
@@ -9542,12 +9355,14 @@
         <w:rPr>
           <w:b/>
           <w:bCs/>
-        </w:rPr>
-      </w:pPr>
-      <w:r>
-        <w:rPr>
-          <w:b/>
-          <w:bCs/>
+          <w:lang w:val="en-GB"/>
+        </w:rPr>
+      </w:pPr>
+      <w:r>
+        <w:rPr>
+          <w:b/>
+          <w:bCs/>
+          <w:lang w:val="en-GB"/>
         </w:rPr>
         <w:t xml:space="preserve">“Completion </w:t>
       </w:r>
@@ -9556,23 +9371,16 @@
         <w:rPr>
           <w:b/>
           <w:bCs/>
-        </w:rPr>
-        <w:t xml:space="preserve">of  </w:t>
-      </w:r>
-      <w:proofErr w:type="spellStart"/>
-      <w:r>
-        <w:rPr>
-          <w:b/>
-          <w:bCs/>
-        </w:rPr>
-        <w:t>intervention</w:t>
-      </w:r>
-      <w:proofErr w:type="spellEnd"/>
+          <w:lang w:val="en-GB"/>
+        </w:rPr>
+        <w:t>of  intervention</w:t>
+      </w:r>
       <w:proofErr w:type="gramEnd"/>
       <w:r>
         <w:rPr>
           <w:b/>
           <w:bCs/>
+          <w:lang w:val="en-GB"/>
         </w:rPr>
         <w:t xml:space="preserve"> report” use case</w:t>
       </w:r>
@@ -9607,15 +9415,7 @@
           <w:bCs/>
           <w:lang w:val="en-GB"/>
         </w:rPr>
-        <w:t xml:space="preserve"> </w:t>
-      </w:r>
-      <w:r>
-        <w:rPr>
-          <w:b/>
-          <w:bCs/>
-          <w:lang w:val="en-GB"/>
-        </w:rPr>
-        <w:t>with its extension: “</w:t>
+        <w:t xml:space="preserve"> with its extension: “</w:t>
       </w:r>
       <w:r>
         <w:rPr>
@@ -9642,8 +9442,9 @@
           <w:noProof/>
           <w:lang w:val="en-GB"/>
         </w:rPr>
+        <w:lastRenderedPageBreak/>
         <w:drawing>
-          <wp:inline distT="0" distB="0" distL="0" distR="0" wp14:anchorId="641593D1" wp14:editId="7E831F7B">
+          <wp:inline distT="0" distB="0" distL="0" distR="0" wp14:anchorId="641593D1" wp14:editId="42BE161A">
             <wp:extent cx="1553129" cy="2555631"/>
             <wp:effectExtent l="0" t="0" r="9525" b="0"/>
             <wp:docPr id="1163973240" name="Immagine 15" descr="Immagine che contiene testo, schermata, diagramma, Carattere&#10;&#10;Descrizione generata automaticamente"/>
@@ -9658,7 +9459,7 @@
                     <pic:cNvPicPr/>
                   </pic:nvPicPr>
                   <pic:blipFill>
-                    <a:blip r:embed="rId32" cstate="print">
+                    <a:blip r:embed="rId33" cstate="print">
                       <a:extLst>
                         <a:ext uri="{28A0092B-C50C-407E-A947-70E740481C1C}">
                           <a14:useLocalDpi xmlns:a14="http://schemas.microsoft.com/office/drawing/2010/main" val="0"/>
@@ -9872,7 +9673,6 @@
                 <w:b/>
                 <w:bCs/>
               </w:rPr>
-              <w:lastRenderedPageBreak/>
               <w:t>A4</w:t>
             </w:r>
           </w:p>
@@ -9918,13 +9718,7 @@
               <w:rPr>
                 <w:rStyle w:val="--l"/>
               </w:rPr>
-              <w:t xml:space="preserve">generare una notifica. </w:t>
-            </w:r>
-            <w:r>
-              <w:rPr>
-                <w:rStyle w:val="--l"/>
-              </w:rPr>
-              <w:t>La frequenza è una volta al mese e la complessità è media.</w:t>
+              <w:t>generare una notifica. La frequenza è una volta al mese e la complessità è media.</w:t>
             </w:r>
           </w:p>
         </w:tc>
@@ -9978,31 +9772,7 @@
               <w:rPr>
                 <w:rStyle w:val="--l"/>
               </w:rPr>
-              <w:t>L’attività permette</w:t>
-            </w:r>
-            <w:r>
-              <w:rPr>
-                <w:rStyle w:val="--l"/>
-              </w:rPr>
-              <w:t xml:space="preserve"> di inoltrare la politica al Sistema Tecnico Centrale. </w:t>
-            </w:r>
-            <w:r>
-              <w:rPr>
-                <w:rStyle w:val="--l"/>
-              </w:rPr>
-              <w:t xml:space="preserve">La frequenza è una volta al mese e la complessità è </w:t>
-            </w:r>
-            <w:r>
-              <w:rPr>
-                <w:rStyle w:val="--l"/>
-              </w:rPr>
-              <w:t>bassa</w:t>
-            </w:r>
-            <w:r>
-              <w:rPr>
-                <w:rStyle w:val="--l"/>
-              </w:rPr>
-              <w:t>.</w:t>
+              <w:t>L’attività permette di inoltrare la politica al Sistema Tecnico Centrale. La frequenza è una volta al mese e la complessità è bassa.</w:t>
             </w:r>
           </w:p>
         </w:tc>
@@ -10031,7 +9801,7 @@
       </w:pPr>
       <w:r>
         <w:rPr>
-          <w:lang w:val="it-IT"/>
+          <w:lang w:val="en-GB"/>
         </w:rPr>
         <w:br w:type="page"/>
       </w:r>
@@ -10157,8 +9927,8 @@
       </w:r>
     </w:p>
     <w:sectPr>
-      <w:headerReference w:type="default" r:id="rId33"/>
-      <w:footerReference w:type="default" r:id="rId34"/>
+      <w:headerReference w:type="default" r:id="rId34"/>
+      <w:footerReference w:type="default" r:id="rId35"/>
       <w:pgSz w:w="11906" w:h="16838"/>
       <w:pgMar w:top="1417" w:right="1134" w:bottom="1134" w:left="1134" w:header="708" w:footer="708" w:gutter="0"/>
       <w:cols w:space="708"/>
@@ -13123,6 +12893,7 @@
   <w:style w:type="character" w:default="1" w:styleId="Carpredefinitoparagrafo">
     <w:name w:val="Default Paragraph Font"/>
     <w:uiPriority w:val="1"/>
+    <w:semiHidden/>
     <w:unhideWhenUsed/>
   </w:style>
   <w:style w:type="table" w:default="1" w:styleId="Tabellanormale">
@@ -14131,10 +13902,6 @@
 </file>
 
 <file path=customXml/item1.xml><?xml version="1.0" encoding="utf-8"?>
-<b:Sources xmlns:b="http://schemas.openxmlformats.org/officeDocument/2006/bibliography" xmlns="http://schemas.openxmlformats.org/officeDocument/2006/bibliography" SelectedStyle="\APASixthEditionOfficeOnline.xsl" StyleName="APA" Version="6"/>
-</file>
-
-<file path=customXml/item2.xml><?xml version="1.0" encoding="utf-8"?>
 <ct:contentTypeSchema xmlns:ct="http://schemas.microsoft.com/office/2006/metadata/contentType" xmlns:ma="http://schemas.microsoft.com/office/2006/metadata/properties/metaAttributes" ct:_="" ma:_="" ma:contentTypeName="Documento" ma:contentTypeID="0x010100A8127FD67F748247B1C5BF74B1AE9B23" ma:contentTypeVersion="15" ma:contentTypeDescription="Creare un nuovo documento." ma:contentTypeScope="" ma:versionID="8488e69103dafed17b3d219c51359247">
   <xsd:schema xmlns:xsd="http://www.w3.org/2001/XMLSchema" xmlns:xs="http://www.w3.org/2001/XMLSchema" xmlns:p="http://schemas.microsoft.com/office/2006/metadata/properties" xmlns:ns3="149c3586-f06a-4f22-a174-35f3a241098b" xmlns:ns4="7f65a2c3-45e8-49d1-b1b9-76f9ed731be7" targetNamespace="http://schemas.microsoft.com/office/2006/metadata/properties" ma:root="true" ma:fieldsID="3c1636eaf66d6f0ffdf8994589e910fb" ns3:_="" ns4:_="">
     <xsd:import namespace="149c3586-f06a-4f22-a174-35f3a241098b"/>
@@ -14367,7 +14134,19 @@
 </ct:contentTypeSchema>
 </file>
 
+<file path=customXml/item2.xml><?xml version="1.0" encoding="utf-8"?>
+<b:Sources xmlns:b="http://schemas.openxmlformats.org/officeDocument/2006/bibliography" xmlns="http://schemas.openxmlformats.org/officeDocument/2006/bibliography" SelectedStyle="\APASixthEditionOfficeOnline.xsl" StyleName="APA" Version="6"/>
+</file>
+
 <file path=customXml/item3.xml><?xml version="1.0" encoding="utf-8"?>
+<p:properties xmlns:p="http://schemas.microsoft.com/office/2006/metadata/properties" xmlns:xsi="http://www.w3.org/2001/XMLSchema-instance" xmlns:pc="http://schemas.microsoft.com/office/infopath/2007/PartnerControls">
+  <documentManagement>
+    <_activity xmlns="149c3586-f06a-4f22-a174-35f3a241098b" xsi:nil="true"/>
+  </documentManagement>
+</p:properties>
+</file>
+
+<file path=customXml/item4.xml><?xml version="1.0" encoding="utf-8"?>
 <?mso-contentType ?>
 <FormTemplates xmlns="http://schemas.microsoft.com/sharepoint/v3/contenttype/forms">
   <Display>DocumentLibraryForm</Display>
@@ -14376,23 +14155,7 @@
 </FormTemplates>
 </file>
 
-<file path=customXml/item4.xml><?xml version="1.0" encoding="utf-8"?>
-<p:properties xmlns:p="http://schemas.microsoft.com/office/2006/metadata/properties" xmlns:xsi="http://www.w3.org/2001/XMLSchema-instance" xmlns:pc="http://schemas.microsoft.com/office/infopath/2007/PartnerControls">
-  <documentManagement>
-    <_activity xmlns="149c3586-f06a-4f22-a174-35f3a241098b" xsi:nil="true"/>
-  </documentManagement>
-</p:properties>
-</file>
-
 <file path=customXml/itemProps1.xml><?xml version="1.0" encoding="utf-8"?>
-<ds:datastoreItem xmlns:ds="http://schemas.openxmlformats.org/officeDocument/2006/customXml" ds:itemID="{5FA2F8F7-E096-4237-843F-E755C6A8950C}">
-  <ds:schemaRefs>
-    <ds:schemaRef ds:uri="http://schemas.openxmlformats.org/officeDocument/2006/bibliography"/>
-  </ds:schemaRefs>
-</ds:datastoreItem>
-</file>
-
-<file path=customXml/itemProps2.xml><?xml version="1.0" encoding="utf-8"?>
 <ds:datastoreItem xmlns:ds="http://schemas.openxmlformats.org/officeDocument/2006/customXml" ds:itemID="{84DEC153-F1DE-4841-A7AD-2CFCDB339934}">
   <ds:schemaRefs>
     <ds:schemaRef ds:uri="http://schemas.microsoft.com/office/2006/metadata/contentType"/>
@@ -14411,15 +14174,15 @@
 </ds:datastoreItem>
 </file>
 
-<file path=customXml/itemProps3.xml><?xml version="1.0" encoding="utf-8"?>
-<ds:datastoreItem xmlns:ds="http://schemas.openxmlformats.org/officeDocument/2006/customXml" ds:itemID="{DCC2E59D-7088-4A80-8A88-481FC916512D}">
+<file path=customXml/itemProps2.xml><?xml version="1.0" encoding="utf-8"?>
+<ds:datastoreItem xmlns:ds="http://schemas.openxmlformats.org/officeDocument/2006/customXml" ds:itemID="{5FA2F8F7-E096-4237-843F-E755C6A8950C}">
   <ds:schemaRefs>
-    <ds:schemaRef ds:uri="http://schemas.microsoft.com/sharepoint/v3/contenttype/forms"/>
+    <ds:schemaRef ds:uri="http://schemas.openxmlformats.org/officeDocument/2006/bibliography"/>
   </ds:schemaRefs>
 </ds:datastoreItem>
 </file>
 
-<file path=customXml/itemProps4.xml><?xml version="1.0" encoding="utf-8"?>
+<file path=customXml/itemProps3.xml><?xml version="1.0" encoding="utf-8"?>
 <ds:datastoreItem xmlns:ds="http://schemas.openxmlformats.org/officeDocument/2006/customXml" ds:itemID="{9140DFBB-B9DD-4B0A-B7A5-56930760475A}">
   <ds:schemaRefs>
     <ds:schemaRef ds:uri="http://schemas.microsoft.com/office/2006/metadata/properties"/>
@@ -14427,4 +14190,12 @@
     <ds:schemaRef ds:uri="149c3586-f06a-4f22-a174-35f3a241098b"/>
   </ds:schemaRefs>
 </ds:datastoreItem>
+</file>
+
+<file path=customXml/itemProps4.xml><?xml version="1.0" encoding="utf-8"?>
+<ds:datastoreItem xmlns:ds="http://schemas.openxmlformats.org/officeDocument/2006/customXml" ds:itemID="{DCC2E59D-7088-4A80-8A88-481FC916512D}">
+  <ds:schemaRefs>
+    <ds:schemaRef ds:uri="http://schemas.microsoft.com/sharepoint/v3/contenttype/forms"/>
+  </ds:schemaRefs>
+</ds:datastoreItem>
 </file>
</xml_diff>

<commit_message>
big edit to report
</commit_message>
<xml_diff>
--- a/report.docx
+++ b/report.docx
@@ -2414,7 +2414,25 @@
           <w:iCs/>
           <w:lang w:val="en-US"/>
         </w:rPr>
-        <w:t xml:space="preserve"> of the Master's Degree in Computer Science at Bicocca University in Milan, Italy.</w:t>
+        <w:t xml:space="preserve"> of the </w:t>
+      </w:r>
+      <w:proofErr w:type="gramStart"/>
+      <w:r>
+        <w:rPr>
+          <w:i/>
+          <w:iCs/>
+          <w:lang w:val="en-US"/>
+        </w:rPr>
+        <w:t>Master's Degree in Computer Science</w:t>
+      </w:r>
+      <w:proofErr w:type="gramEnd"/>
+      <w:r>
+        <w:rPr>
+          <w:i/>
+          <w:iCs/>
+          <w:lang w:val="en-US"/>
+        </w:rPr>
+        <w:t xml:space="preserve"> at Bicocca University in Milan, Italy.</w:t>
       </w:r>
     </w:p>
     <w:p>
@@ -2532,16 +2550,7 @@
             <w:iCs/>
             <w:lang w:val="en-GB"/>
           </w:rPr>
-          <w:t>fil</w:t>
-        </w:r>
-        <w:r>
-          <w:rPr>
-            <w:rStyle w:val="Collegamentoipertestuale"/>
-            <w:i/>
-            <w:iCs/>
-            <w:lang w:val="en-GB"/>
-          </w:rPr>
-          <w:t>e</w:t>
+          <w:t>file</w:t>
         </w:r>
       </w:hyperlink>
       <w:r>
@@ -2770,7 +2779,7 @@
           <w:noProof/>
         </w:rPr>
         <w:drawing>
-          <wp:inline distT="0" distB="0" distL="0" distR="0" wp14:anchorId="1A7E14E9" wp14:editId="0A2182F8">
+          <wp:inline distT="0" distB="0" distL="0" distR="0" wp14:anchorId="1A7E14E9" wp14:editId="7F6BAEE4">
             <wp:extent cx="2743367" cy="1295400"/>
             <wp:effectExtent l="0" t="0" r="0" b="0"/>
             <wp:docPr id="222382239" name="Immagine 1" descr="Software Architecture &amp; Design, Part I: Software Development Life Cycle, Software  Architecture, and Architectural Pattern | by Aykhan Nazimzada | Medium"/>
@@ -3192,16 +3201,20 @@
       <w:pPr>
         <w:ind w:left="720"/>
         <w:contextualSpacing/>
-      </w:pPr>
-      <w:proofErr w:type="spellStart"/>
-      <w:r>
-        <w:t>They</w:t>
-      </w:r>
-      <w:proofErr w:type="spellEnd"/>
-      <w:r>
-        <w:t xml:space="preserve"> can be</w:t>
-      </w:r>
-      <w:r>
+        <w:rPr>
+          <w:lang w:val="en-GB"/>
+        </w:rPr>
+      </w:pPr>
+      <w:r>
+        <w:rPr>
+          <w:lang w:val="en-GB"/>
+        </w:rPr>
+        <w:t>They can be</w:t>
+      </w:r>
+      <w:r>
+        <w:rPr>
+          <w:lang w:val="en-GB"/>
+        </w:rPr>
         <w:t>:</w:t>
       </w:r>
     </w:p>
@@ -3411,7 +3424,14 @@
         <w:rPr>
           <w:lang w:val="en-US"/>
         </w:rPr>
-        <w:t>we can see that, in structures, we always have elements and connections between them</w:t>
+        <w:t xml:space="preserve">we can see that, in structures, we always have elements and connections between </w:t>
+      </w:r>
+      <w:proofErr w:type="gramStart"/>
+      <w:r>
+        <w:rPr>
+          <w:lang w:val="en-US"/>
+        </w:rPr>
+        <w:t>them</w:t>
       </w:r>
       <w:r>
         <w:rPr>
@@ -3419,6 +3439,7 @@
         </w:rPr>
         <w:t>;</w:t>
       </w:r>
+      <w:proofErr w:type="gramEnd"/>
     </w:p>
     <w:p>
       <w:pPr>
@@ -3762,7 +3783,21 @@
         <w:rPr>
           <w:lang w:val="en-US"/>
         </w:rPr>
-        <w:t xml:space="preserve">These requirements express quality requirements on functional aspects (e.g., how fast an operation should perform or how error-resistant it is) or on the system as a whole (e.g., development time). </w:t>
+        <w:t xml:space="preserve">These requirements express quality requirements on functional aspects (e.g., how fast an operation should perform or how error-resistant it is) or on the </w:t>
+      </w:r>
+      <w:proofErr w:type="gramStart"/>
+      <w:r>
+        <w:rPr>
+          <w:lang w:val="en-US"/>
+        </w:rPr>
+        <w:t>system as a whole</w:t>
+      </w:r>
+      <w:proofErr w:type="gramEnd"/>
+      <w:r>
+        <w:rPr>
+          <w:lang w:val="en-US"/>
+        </w:rPr>
+        <w:t xml:space="preserve"> (e.g., development time). </w:t>
       </w:r>
     </w:p>
     <w:p>
@@ -4023,8 +4058,16 @@
         <w:rPr>
           <w:lang w:val="en-GB"/>
         </w:rPr>
-        <w:t>By introduction to the system to new team members, analysts, external evaluators, or new architects;</w:t>
-      </w:r>
+        <w:t xml:space="preserve">By introduction to the system to new team members, analysts, external evaluators, or new </w:t>
+      </w:r>
+      <w:proofErr w:type="gramStart"/>
+      <w:r>
+        <w:rPr>
+          <w:lang w:val="en-GB"/>
+        </w:rPr>
+        <w:t>architects;</w:t>
+      </w:r>
+      <w:proofErr w:type="gramEnd"/>
     </w:p>
     <w:p>
       <w:pPr>
@@ -4289,6 +4332,7 @@
           <w:lang w:val="en-GB"/>
         </w:rPr>
       </w:pPr>
+      <w:proofErr w:type="gramStart"/>
       <w:r>
         <w:rPr>
           <w:b/>
@@ -4297,6 +4341,7 @@
         </w:rPr>
         <w:t>Views;</w:t>
       </w:r>
+      <w:proofErr w:type="gramEnd"/>
     </w:p>
     <w:p>
       <w:pPr>
@@ -4360,7 +4405,21 @@
         <w:rPr>
           <w:lang w:val="en-GB"/>
         </w:rPr>
-        <w:t xml:space="preserve"> see only the end product of a thought process. </w:t>
+        <w:t xml:space="preserve"> see only the </w:t>
+      </w:r>
+      <w:proofErr w:type="gramStart"/>
+      <w:r>
+        <w:rPr>
+          <w:lang w:val="en-GB"/>
+        </w:rPr>
+        <w:t>end product</w:t>
+      </w:r>
+      <w:proofErr w:type="gramEnd"/>
+      <w:r>
+        <w:rPr>
+          <w:lang w:val="en-GB"/>
+        </w:rPr>
+        <w:t xml:space="preserve"> of a thought process. </w:t>
       </w:r>
       <w:r>
         <w:rPr>
@@ -4437,22 +4496,13 @@
         <w:t xml:space="preserve"> -</w:t>
       </w:r>
       <w:r>
-        <w:rPr>
-          <w:rStyle w:val="H1"/>
-        </w:rPr>
         <w:t xml:space="preserve"> </w:t>
       </w:r>
       <w:r>
         <w:rPr>
           <w:rStyle w:val="--l"/>
         </w:rPr>
-        <w:t>T</w:t>
-      </w:r>
-      <w:r>
-        <w:rPr>
-          <w:rStyle w:val="--l"/>
-        </w:rPr>
-        <w:t>he strategy of this project</w:t>
+        <w:t>The strategy of this project</w:t>
       </w:r>
       <w:bookmarkEnd w:id="10"/>
     </w:p>
@@ -4615,6 +4665,9 @@
           <w:ilvl w:val="1"/>
           <w:numId w:val="4"/>
         </w:numPr>
+        <w:rPr>
+          <w:lang w:val="en-GB"/>
+        </w:rPr>
       </w:pPr>
       <w:r>
         <w:rPr>
@@ -4689,7 +4742,14 @@
         <w:rPr>
           <w:lang w:val="en-US"/>
         </w:rPr>
-        <w:t>In this step we are going to look at how the logical components interact (what protocols etc.) and what technological solutions allow us to realize the logical components</w:t>
+        <w:t xml:space="preserve">In this step we are going to look at how the logical components interact (what protocols etc.) and what technological solutions allow us to realize the logical </w:t>
+      </w:r>
+      <w:proofErr w:type="gramStart"/>
+      <w:r>
+        <w:rPr>
+          <w:lang w:val="en-US"/>
+        </w:rPr>
+        <w:t>components</w:t>
       </w:r>
       <w:r>
         <w:rPr>
@@ -4697,6 +4757,7 @@
         </w:rPr>
         <w:t>;</w:t>
       </w:r>
+      <w:proofErr w:type="gramEnd"/>
     </w:p>
     <w:p>
       <w:pPr>
@@ -4907,173 +4968,130 @@
         <w:rPr>
           <w:rStyle w:val="--l"/>
           <w:iCs/>
-        </w:rPr>
-      </w:pPr>
-      <w:proofErr w:type="spellStart"/>
+          <w:lang w:val="en-GB"/>
+        </w:rPr>
+      </w:pPr>
       <w:r>
         <w:rPr>
           <w:rStyle w:val="--l"/>
           <w:i/>
           <w:iCs/>
-        </w:rPr>
-        <w:t>We</w:t>
+          <w:lang w:val="en-GB"/>
+        </w:rPr>
+        <w:t>We proceed by reporting the outline of the project...</w:t>
+      </w:r>
+    </w:p>
+    <w:p>
+      <w:pPr>
+        <w:rPr>
+          <w:lang w:val="en-US"/>
+        </w:rPr>
+      </w:pPr>
+    </w:p>
+    <w:p>
+      <w:pPr>
+        <w:jc w:val="center"/>
+        <w:rPr>
+          <w:rStyle w:val="--l"/>
+          <w:lang w:val="en-US"/>
+        </w:rPr>
+      </w:pPr>
+      <w:r>
+        <w:rPr>
+          <w:lang w:val="en-US"/>
+        </w:rPr>
+        <w:t>“</w:t>
+      </w:r>
+    </w:p>
+    <w:p>
+      <w:pPr>
+        <w:rPr>
+          <w:rStyle w:val="--l"/>
+          <w:b/>
+          <w:bCs/>
+        </w:rPr>
+      </w:pPr>
+      <w:r>
+        <w:rPr>
+          <w:rStyle w:val="--l"/>
+          <w:lang w:val="en-GB"/>
+        </w:rPr>
+        <w:t xml:space="preserve">A company is engaged in the design and installation of </w:t>
+      </w:r>
+      <w:r>
+        <w:rPr>
+          <w:rStyle w:val="--l"/>
+          <w:b/>
+          <w:bCs/>
+          <w:lang w:val="en-GB"/>
+        </w:rPr>
+        <w:t>power distribution substations</w:t>
+      </w:r>
+      <w:r>
+        <w:rPr>
+          <w:rStyle w:val="--l"/>
+          <w:lang w:val="en-GB"/>
+        </w:rPr>
+        <w:t xml:space="preserve">. </w:t>
+      </w:r>
+      <w:r>
+        <w:rPr>
+          <w:rStyle w:val="--l"/>
+          <w:lang w:val="en-GB"/>
+        </w:rPr>
+        <w:t xml:space="preserve">The substations are </w:t>
+      </w:r>
+      <w:r>
+        <w:rPr>
+          <w:rStyle w:val="--l"/>
+          <w:b/>
+          <w:bCs/>
+          <w:lang w:val="en-GB"/>
+        </w:rPr>
+        <w:t>scattered throughout the territory</w:t>
+      </w:r>
+      <w:r>
+        <w:rPr>
+          <w:rStyle w:val="--l"/>
+          <w:lang w:val="en-GB"/>
+        </w:rPr>
+        <w:t xml:space="preserve"> and are equipped with </w:t>
+      </w:r>
+      <w:r>
+        <w:rPr>
+          <w:rStyle w:val="--l"/>
+          <w:b/>
+          <w:bCs/>
+          <w:lang w:val="en-GB"/>
+        </w:rPr>
+        <w:t>sensors</w:t>
+      </w:r>
+      <w:r>
+        <w:rPr>
+          <w:rStyle w:val="--l"/>
+          <w:lang w:val="en-GB"/>
+        </w:rPr>
+        <w:t xml:space="preserve"> for instantaneous measurement of the power delivered. </w:t>
+      </w:r>
+      <w:r>
+        <w:rPr>
+          <w:rStyle w:val="--l"/>
+        </w:rPr>
+        <w:t xml:space="preserve">An </w:t>
+      </w:r>
+      <w:proofErr w:type="spellStart"/>
+      <w:r>
+        <w:rPr>
+          <w:rStyle w:val="--l"/>
+        </w:rPr>
+        <w:t>operational</w:t>
       </w:r>
       <w:proofErr w:type="spellEnd"/>
       <w:r>
         <w:rPr>
           <w:rStyle w:val="--l"/>
-          <w:i/>
-          <w:iCs/>
-        </w:rPr>
-        <w:t xml:space="preserve"> </w:t>
-      </w:r>
-      <w:proofErr w:type="spellStart"/>
-      <w:r>
-        <w:rPr>
-          <w:rStyle w:val="--l"/>
-          <w:i/>
-          <w:iCs/>
-        </w:rPr>
-        <w:t>proceed</w:t>
-      </w:r>
-      <w:proofErr w:type="spellEnd"/>
-      <w:r>
-        <w:rPr>
-          <w:rStyle w:val="--l"/>
-          <w:i/>
-          <w:iCs/>
-        </w:rPr>
-        <w:t xml:space="preserve"> by reporting the </w:t>
-      </w:r>
-      <w:proofErr w:type="spellStart"/>
-      <w:r>
-        <w:rPr>
-          <w:rStyle w:val="--l"/>
-          <w:i/>
-          <w:iCs/>
-        </w:rPr>
-        <w:t>outline</w:t>
-      </w:r>
-      <w:proofErr w:type="spellEnd"/>
-      <w:r>
-        <w:rPr>
-          <w:rStyle w:val="--l"/>
-          <w:i/>
-          <w:iCs/>
-        </w:rPr>
-        <w:t xml:space="preserve"> of the project...</w:t>
-      </w:r>
-    </w:p>
-    <w:p>
-      <w:pPr>
-        <w:rPr>
-          <w:lang w:val="en-US"/>
-        </w:rPr>
-      </w:pPr>
-    </w:p>
-    <w:p>
-      <w:pPr>
-        <w:jc w:val="center"/>
-        <w:rPr>
-          <w:rStyle w:val="--l"/>
-          <w:lang w:val="en-US"/>
-        </w:rPr>
-      </w:pPr>
-      <w:r>
-        <w:rPr>
-          <w:lang w:val="en-US"/>
-        </w:rPr>
-        <w:t>“</w:t>
-      </w:r>
-    </w:p>
-    <w:p>
-      <w:pPr>
-        <w:rPr>
-          <w:rStyle w:val="--l"/>
-          <w:b/>
-          <w:bCs/>
-        </w:rPr>
-      </w:pPr>
-      <w:r>
-        <w:rPr>
-          <w:rStyle w:val="--l"/>
-          <w:lang w:val="en-GB"/>
-        </w:rPr>
-        <w:t xml:space="preserve">A company is engaged in the design and installation of </w:t>
-      </w:r>
-      <w:r>
-        <w:rPr>
-          <w:rStyle w:val="--l"/>
-          <w:b/>
-          <w:bCs/>
-          <w:lang w:val="en-GB"/>
-        </w:rPr>
-        <w:t>power distribution substations</w:t>
-      </w:r>
-      <w:r>
-        <w:rPr>
-          <w:rStyle w:val="--l"/>
-          <w:lang w:val="en-GB"/>
-        </w:rPr>
-        <w:t xml:space="preserve">. </w:t>
-      </w:r>
-      <w:r>
-        <w:rPr>
-          <w:rStyle w:val="--l"/>
-        </w:rPr>
-        <w:t xml:space="preserve">The </w:t>
-      </w:r>
-      <w:proofErr w:type="spellStart"/>
-      <w:r>
-        <w:rPr>
-          <w:rStyle w:val="--l"/>
-        </w:rPr>
-        <w:t>substations</w:t>
-      </w:r>
-      <w:proofErr w:type="spellEnd"/>
-      <w:r>
-        <w:rPr>
-          <w:rStyle w:val="--l"/>
-        </w:rPr>
-        <w:t xml:space="preserve"> are </w:t>
-      </w:r>
-      <w:proofErr w:type="spellStart"/>
-      <w:r>
-        <w:rPr>
-          <w:rStyle w:val="--l"/>
-          <w:b/>
-          <w:bCs/>
-        </w:rPr>
-        <w:t>scattered</w:t>
-      </w:r>
-      <w:proofErr w:type="spellEnd"/>
-      <w:r>
-        <w:rPr>
-          <w:rStyle w:val="--l"/>
-          <w:b/>
-          <w:bCs/>
-        </w:rPr>
-        <w:t xml:space="preserve"> throughout the territory</w:t>
-      </w:r>
-      <w:r>
-        <w:rPr>
-          <w:rStyle w:val="--l"/>
-        </w:rPr>
-        <w:t xml:space="preserve"> and are equipped with </w:t>
-      </w:r>
-      <w:r>
-        <w:rPr>
-          <w:rStyle w:val="--l"/>
-          <w:b/>
-          <w:bCs/>
-        </w:rPr>
-        <w:t>sensors</w:t>
-      </w:r>
-      <w:r>
-        <w:rPr>
-          <w:rStyle w:val="--l"/>
-        </w:rPr>
-        <w:t xml:space="preserve"> for instantaneous measurement of the power delivered. An operational management system is to be designed that:</w:t>
+        </w:rPr>
+        <w:t xml:space="preserve"> management system is to be designed that:</w:t>
       </w:r>
     </w:p>
     <w:p>
@@ -5087,6 +5105,7 @@
           <w:rStyle w:val="--l"/>
           <w:b/>
           <w:bCs/>
+          <w:lang w:val="en-GB"/>
         </w:rPr>
       </w:pPr>
       <w:r>
@@ -5094,15 +5113,26 @@
           <w:rStyle w:val="--l"/>
           <w:b/>
           <w:bCs/>
+          <w:lang w:val="en-GB"/>
         </w:rPr>
         <w:t>Acquires "real-time" data from the individual power station</w:t>
       </w:r>
       <w:r>
         <w:rPr>
           <w:rStyle w:val="--l"/>
-        </w:rPr>
-        <w:t>s. The data detectable by the sensors is the instantaneous power delivered (in kw);</w:t>
-      </w:r>
+          <w:lang w:val="en-GB"/>
+        </w:rPr>
+        <w:t>s. The data detectable by the sensors is the instantaneous power delivered (in kw</w:t>
+      </w:r>
+      <w:proofErr w:type="gramStart"/>
+      <w:r>
+        <w:rPr>
+          <w:rStyle w:val="--l"/>
+          <w:lang w:val="en-GB"/>
+        </w:rPr>
+        <w:t>);</w:t>
+      </w:r>
+      <w:proofErr w:type="gramEnd"/>
     </w:p>
     <w:p>
       <w:pPr>
@@ -5173,8 +5203,17 @@
           <w:rStyle w:val="--l"/>
           <w:lang w:val="en-GB"/>
         </w:rPr>
-        <w:t xml:space="preserve"> power peaks compared to the limits set for the control unit);</w:t>
-      </w:r>
+        <w:t xml:space="preserve"> power peaks compared to the limits set for the control unit</w:t>
+      </w:r>
+      <w:proofErr w:type="gramStart"/>
+      <w:r>
+        <w:rPr>
+          <w:rStyle w:val="--l"/>
+          <w:lang w:val="en-GB"/>
+        </w:rPr>
+        <w:t>);</w:t>
+      </w:r>
+      <w:proofErr w:type="gramEnd"/>
     </w:p>
     <w:p>
       <w:pPr>
@@ -5240,6 +5279,7 @@
         </w:rPr>
         <w:t xml:space="preserve">, turns off the control unit and notifies the central technical service of the </w:t>
       </w:r>
+      <w:proofErr w:type="gramStart"/>
       <w:r>
         <w:rPr>
           <w:rStyle w:val="--l"/>
@@ -5254,6 +5294,7 @@
         </w:rPr>
         <w:t>;</w:t>
       </w:r>
+      <w:proofErr w:type="gramEnd"/>
     </w:p>
     <w:p>
       <w:pPr>
@@ -5266,42 +5307,41 @@
           <w:rStyle w:val="--l"/>
           <w:b/>
           <w:bCs/>
+          <w:lang w:val="en-GB"/>
         </w:rPr>
       </w:pPr>
       <w:r>
         <w:rPr>
           <w:rStyle w:val="--l"/>
-        </w:rPr>
-        <w:t xml:space="preserve">Supports the </w:t>
-      </w:r>
-      <w:proofErr w:type="spellStart"/>
+          <w:lang w:val="en-GB"/>
+        </w:rPr>
+        <w:t xml:space="preserve">Supports the decisions of the central technical service to </w:t>
+      </w:r>
       <w:r>
         <w:rPr>
           <w:rStyle w:val="--l"/>
-        </w:rPr>
-        <w:t>decisions</w:t>
-      </w:r>
-      <w:proofErr w:type="spellEnd"/>
+          <w:b/>
+          <w:bCs/>
+          <w:lang w:val="en-GB"/>
+        </w:rPr>
+        <w:t xml:space="preserve">identify the most suitable operator </w:t>
+      </w:r>
       <w:r>
         <w:rPr>
           <w:rStyle w:val="--l"/>
-        </w:rPr>
-        <w:t xml:space="preserve"> of the central technical service to </w:t>
-      </w:r>
+          <w:lang w:val="en-GB"/>
+        </w:rPr>
+        <w:t xml:space="preserve">(by availability, geographic proximity, technical expertise related to the type of control unit) to repair the </w:t>
+      </w:r>
+      <w:proofErr w:type="gramStart"/>
       <w:r>
         <w:rPr>
           <w:rStyle w:val="--l"/>
-          <w:b/>
-          <w:bCs/>
-        </w:rPr>
-        <w:t xml:space="preserve">identify the most suitable operator </w:t>
-      </w:r>
-      <w:r>
-        <w:rPr>
-          <w:rStyle w:val="--l"/>
-        </w:rPr>
-        <w:t>(by availability, geographic proximity, technical expertise related to the type of control unit) to repair the fault;</w:t>
-      </w:r>
+          <w:lang w:val="en-GB"/>
+        </w:rPr>
+        <w:t>fault;</w:t>
+      </w:r>
+      <w:proofErr w:type="gramEnd"/>
     </w:p>
     <w:p>
       <w:pPr>
@@ -5314,6 +5354,7 @@
           <w:rStyle w:val="--l"/>
           <w:b/>
           <w:bCs/>
+          <w:lang w:val="en-GB"/>
         </w:rPr>
       </w:pPr>
       <w:r>
@@ -5321,15 +5362,28 @@
           <w:rStyle w:val="--l"/>
           <w:b/>
           <w:bCs/>
-        </w:rPr>
-        <w:t>Notifies the operator of the action to be taken</w:t>
-      </w:r>
+          <w:lang w:val="en-GB"/>
+        </w:rPr>
+        <w:t xml:space="preserve">Notifies the operator of the action to be </w:t>
+      </w:r>
+      <w:proofErr w:type="gramStart"/>
       <w:r>
         <w:rPr>
           <w:rStyle w:val="--l"/>
+          <w:b/>
+          <w:bCs/>
+          <w:lang w:val="en-GB"/>
+        </w:rPr>
+        <w:t>taken</w:t>
+      </w:r>
+      <w:r>
+        <w:rPr>
+          <w:rStyle w:val="--l"/>
+          <w:lang w:val="en-GB"/>
         </w:rPr>
         <w:t>;</w:t>
       </w:r>
+      <w:proofErr w:type="gramEnd"/>
     </w:p>
     <w:p>
       <w:pPr>
@@ -5359,15 +5413,26 @@
           <w:bCs/>
           <w:lang w:val="en-GB"/>
         </w:rPr>
-        <w:t>initiate the intervention and its completion</w:t>
-      </w:r>
+        <w:t xml:space="preserve">initiate the intervention and its </w:t>
+      </w:r>
+      <w:proofErr w:type="gramStart"/>
       <w:r>
         <w:rPr>
           <w:rStyle w:val="--l"/>
+          <w:b/>
+          <w:bCs/>
+          <w:lang w:val="en-GB"/>
+        </w:rPr>
+        <w:t>completion</w:t>
+      </w:r>
+      <w:r>
+        <w:rPr>
+          <w:rStyle w:val="--l"/>
           <w:lang w:val="en-GB"/>
         </w:rPr>
         <w:t>;</w:t>
       </w:r>
+      <w:proofErr w:type="gramEnd"/>
     </w:p>
     <w:p>
       <w:pPr>
@@ -5421,19 +5486,9 @@
           <w:szCs w:val="24"/>
           <w:lang w:val="en-US"/>
         </w:rPr>
-        <w:t xml:space="preserve"> in order to </w:t>
-      </w:r>
-      <w:r>
-        <w:rPr>
-          <w:rStyle w:val="--l"/>
-          <w:rFonts w:cs="Noto Serif"/>
-          <w:b/>
-          <w:bCs/>
-          <w:szCs w:val="24"/>
-          <w:lang w:val="en-US"/>
-        </w:rPr>
-        <w:t>define new power unit distribution policies</w:t>
-      </w:r>
+        <w:t xml:space="preserve"> </w:t>
+      </w:r>
+      <w:proofErr w:type="gramStart"/>
       <w:r>
         <w:rPr>
           <w:rStyle w:val="--l"/>
@@ -5441,21 +5496,9 @@
           <w:szCs w:val="24"/>
           <w:lang w:val="en-US"/>
         </w:rPr>
-        <w:t>.</w:t>
-      </w:r>
-    </w:p>
-    <w:p>
-      <w:pPr>
-        <w:jc w:val="center"/>
-        <w:rPr>
-          <w:rStyle w:val="--l"/>
-          <w:rFonts w:cs="Noto Serif"/>
-          <w:b/>
-          <w:bCs/>
-          <w:szCs w:val="24"/>
-          <w:lang w:val="en-US"/>
-        </w:rPr>
-      </w:pPr>
+        <w:t>in order to</w:t>
+      </w:r>
+      <w:proofErr w:type="gramEnd"/>
       <w:r>
         <w:rPr>
           <w:rStyle w:val="--l"/>
@@ -5463,6 +5506,48 @@
           <w:szCs w:val="24"/>
           <w:lang w:val="en-US"/>
         </w:rPr>
+        <w:t xml:space="preserve"> </w:t>
+      </w:r>
+      <w:r>
+        <w:rPr>
+          <w:rStyle w:val="--l"/>
+          <w:rFonts w:cs="Noto Serif"/>
+          <w:b/>
+          <w:bCs/>
+          <w:szCs w:val="24"/>
+          <w:lang w:val="en-US"/>
+        </w:rPr>
+        <w:t>define new power unit distribution policies</w:t>
+      </w:r>
+      <w:r>
+        <w:rPr>
+          <w:rStyle w:val="--l"/>
+          <w:rFonts w:cs="Noto Serif"/>
+          <w:szCs w:val="24"/>
+          <w:lang w:val="en-US"/>
+        </w:rPr>
+        <w:t>.</w:t>
+      </w:r>
+    </w:p>
+    <w:p>
+      <w:pPr>
+        <w:jc w:val="center"/>
+        <w:rPr>
+          <w:rStyle w:val="--l"/>
+          <w:rFonts w:cs="Noto Serif"/>
+          <w:b/>
+          <w:bCs/>
+          <w:szCs w:val="24"/>
+          <w:lang w:val="en-US"/>
+        </w:rPr>
+      </w:pPr>
+      <w:r>
+        <w:rPr>
+          <w:rStyle w:val="--l"/>
+          <w:rFonts w:cs="Noto Serif"/>
+          <w:szCs w:val="24"/>
+          <w:lang w:val="en-US"/>
+        </w:rPr>
         <w:t>“</w:t>
       </w:r>
     </w:p>
@@ -5500,9 +5585,17 @@
         <w:rPr>
           <w:rStyle w:val="--l"/>
         </w:rPr>
-        <w:t>Acronyms used in the report</w:t>
+        <w:t xml:space="preserve">Acronyms used in the </w:t>
+      </w:r>
+      <w:proofErr w:type="gramStart"/>
+      <w:r>
+        <w:rPr>
+          <w:rStyle w:val="--l"/>
+        </w:rPr>
+        <w:t>report</w:t>
       </w:r>
       <w:bookmarkEnd w:id="13"/>
+      <w:proofErr w:type="gramEnd"/>
     </w:p>
     <w:p>
       <w:pPr>
@@ -5682,13 +5775,23 @@
         </w:rPr>
         <w:t xml:space="preserve"> (</w:t>
       </w:r>
+      <w:proofErr w:type="gramStart"/>
       <w:r>
         <w:rPr>
           <w:i/>
           <w:iCs/>
           <w:lang w:val="en-US"/>
         </w:rPr>
-        <w:t>in reality to be verified with stakeholders</w:t>
+        <w:t>in reality to</w:t>
+      </w:r>
+      <w:proofErr w:type="gramEnd"/>
+      <w:r>
+        <w:rPr>
+          <w:i/>
+          <w:iCs/>
+          <w:lang w:val="en-US"/>
+        </w:rPr>
+        <w:t xml:space="preserve"> be verified with stakeholders</w:t>
       </w:r>
       <w:r>
         <w:rPr>
@@ -5738,7 +5841,16 @@
           <w:bCs/>
           <w:lang w:val="en-US"/>
         </w:rPr>
-        <w:t>Italy and to Italian contractual situations</w:t>
+        <w:t xml:space="preserve">Italy and to Italian contractual </w:t>
+      </w:r>
+      <w:proofErr w:type="gramStart"/>
+      <w:r>
+        <w:rPr>
+          <w:b/>
+          <w:bCs/>
+          <w:lang w:val="en-US"/>
+        </w:rPr>
+        <w:t>situations</w:t>
       </w:r>
       <w:r>
         <w:rPr>
@@ -5746,6 +5858,7 @@
         </w:rPr>
         <w:t>;</w:t>
       </w:r>
+      <w:proofErr w:type="gramEnd"/>
     </w:p>
     <w:p>
       <w:pPr>
@@ -5843,7 +5956,19 @@
           <w:szCs w:val="24"/>
           <w:lang w:val="en-US"/>
         </w:rPr>
-        <w:t>Converting analog sensor signals to digital and sending them</w:t>
+        <w:t xml:space="preserve">Converting analog sensor signals to digital and sending </w:t>
+      </w:r>
+      <w:proofErr w:type="gramStart"/>
+      <w:r>
+        <w:rPr>
+          <w:rStyle w:val="--l"/>
+          <w:rFonts w:cs="Noto Serif"/>
+          <w:b/>
+          <w:bCs/>
+          <w:szCs w:val="24"/>
+          <w:lang w:val="en-US"/>
+        </w:rPr>
+        <w:t>them</w:t>
       </w:r>
       <w:r>
         <w:rPr>
@@ -5854,6 +5979,7 @@
         </w:rPr>
         <w:t>;</w:t>
       </w:r>
+      <w:proofErr w:type="gramEnd"/>
     </w:p>
     <w:p>
       <w:pPr>
@@ -6084,6 +6210,7 @@
           <w:lang w:val="en-US"/>
         </w:rPr>
       </w:pPr>
+      <w:proofErr w:type="gramStart"/>
       <w:r>
         <w:rPr>
           <w:rStyle w:val="--l"/>
@@ -6091,7 +6218,17 @@
           <w:szCs w:val="24"/>
           <w:lang w:val="en-US"/>
         </w:rPr>
-        <w:t xml:space="preserve">Again according to ARERA, that district refers to only </w:t>
+        <w:t>Again</w:t>
+      </w:r>
+      <w:proofErr w:type="gramEnd"/>
+      <w:r>
+        <w:rPr>
+          <w:rStyle w:val="--l"/>
+          <w:rFonts w:cs="Noto Serif"/>
+          <w:szCs w:val="24"/>
+          <w:lang w:val="en-US"/>
+        </w:rPr>
+        <w:t xml:space="preserve"> according to ARERA, that district refers to only </w:t>
       </w:r>
       <w:r>
         <w:rPr>
@@ -6260,6 +6397,7 @@
         </w:rPr>
         <w:t>/</w:t>
       </w:r>
+      <w:proofErr w:type="gramStart"/>
       <w:r>
         <w:rPr>
           <w:b/>
@@ -6276,6 +6414,7 @@
         </w:rPr>
         <w:t>;</w:t>
       </w:r>
+      <w:proofErr w:type="gramEnd"/>
     </w:p>
     <w:p>
       <w:pPr>
@@ -6918,7 +7057,35 @@
         <w:rPr>
           <w:lang w:val="en-US"/>
         </w:rPr>
-        <w:t>%). In 2022, 1,500,000 failures were recorded, of which 1,200,000 were to electrical and 300,000 to mechanical. So a failure rate of 3% for electric ECUs and 3.75% for mechanical ECUs.</w:t>
+        <w:t xml:space="preserve">%). In 2022, 1,500,000 failures were recorded, of which 1,200,000 were </w:t>
+      </w:r>
+      <w:proofErr w:type="gramStart"/>
+      <w:r>
+        <w:rPr>
+          <w:lang w:val="en-US"/>
+        </w:rPr>
+        <w:t>to</w:t>
+      </w:r>
+      <w:proofErr w:type="gramEnd"/>
+      <w:r>
+        <w:rPr>
+          <w:lang w:val="en-US"/>
+        </w:rPr>
+        <w:t xml:space="preserve"> electrical and 300,000 to mechanical. </w:t>
+      </w:r>
+      <w:proofErr w:type="gramStart"/>
+      <w:r>
+        <w:rPr>
+          <w:lang w:val="en-US"/>
+        </w:rPr>
+        <w:t>So</w:t>
+      </w:r>
+      <w:proofErr w:type="gramEnd"/>
+      <w:r>
+        <w:rPr>
+          <w:lang w:val="en-US"/>
+        </w:rPr>
+        <w:t xml:space="preserve"> a failure rate of 3% for electric ECUs and 3.75% for mechanical ECUs.</w:t>
       </w:r>
     </w:p>
     <w:p>
@@ -6928,6 +7095,7 @@
         <w:rPr>
           <w:rFonts w:cs="Noto Serif"/>
           <w:szCs w:val="24"/>
+          <w:lang w:val="en-GB"/>
         </w:rPr>
       </w:pPr>
       <w:hyperlink r:id="rId23" w:history="1">
@@ -6936,6 +7104,7 @@
             <w:rStyle w:val="Collegamentoipertestuale"/>
             <w:rFonts w:cs="Noto Serif"/>
             <w:szCs w:val="24"/>
+            <w:lang w:val="en-GB"/>
           </w:rPr>
           <w:t>https://shorturl.at/kwxI4</w:t>
         </w:r>
@@ -7114,8 +7283,16 @@
         <w:rPr>
           <w:lang w:val="en-US"/>
         </w:rPr>
-        <w:t>, this is because he may not even be in a building and, therefore, does not have a reference address available;</w:t>
-      </w:r>
+        <w:t xml:space="preserve">, this is because he may not even be in a building and, therefore, does not have a reference address </w:t>
+      </w:r>
+      <w:proofErr w:type="gramStart"/>
+      <w:r>
+        <w:rPr>
+          <w:lang w:val="en-US"/>
+        </w:rPr>
+        <w:t>available;</w:t>
+      </w:r>
+      <w:proofErr w:type="gramEnd"/>
     </w:p>
     <w:p>
       <w:pPr>
@@ -7154,7 +7331,16 @@
           <w:bCs/>
           <w:lang w:val="en-US"/>
         </w:rPr>
-        <w:t>with an address</w:t>
+        <w:t xml:space="preserve">with an </w:t>
+      </w:r>
+      <w:proofErr w:type="gramStart"/>
+      <w:r>
+        <w:rPr>
+          <w:b/>
+          <w:bCs/>
+          <w:lang w:val="en-US"/>
+        </w:rPr>
+        <w:t>address</w:t>
       </w:r>
       <w:r>
         <w:rPr>
@@ -7162,6 +7348,7 @@
         </w:rPr>
         <w:t>;</w:t>
       </w:r>
+      <w:proofErr w:type="gramEnd"/>
     </w:p>
     <w:p>
       <w:pPr>
@@ -7180,7 +7367,21 @@
         <w:rPr>
           <w:lang w:val="en-US"/>
         </w:rPr>
-        <w:t xml:space="preserve">Every 30 days the study of the collected data takes place for the definition of new policies, where by </w:t>
+        <w:t xml:space="preserve">Every 30 days the study of the collected data takes place for the definition of new policies, </w:t>
+      </w:r>
+      <w:proofErr w:type="gramStart"/>
+      <w:r>
+        <w:rPr>
+          <w:lang w:val="en-US"/>
+        </w:rPr>
+        <w:t>where by</w:t>
+      </w:r>
+      <w:proofErr w:type="gramEnd"/>
+      <w:r>
+        <w:rPr>
+          <w:lang w:val="en-US"/>
+        </w:rPr>
+        <w:t xml:space="preserve"> </w:t>
       </w:r>
       <w:r>
         <w:rPr>
@@ -7273,8 +7474,17 @@
           <w:rStyle w:val="--l"/>
           <w:lang w:val="en-GB"/>
         </w:rPr>
-        <w:t xml:space="preserve"> (our system sends notifications and the "component" queues and manages them);</w:t>
-      </w:r>
+        <w:t xml:space="preserve"> (our system sends notifications and the "component" queues and manages them</w:t>
+      </w:r>
+      <w:proofErr w:type="gramStart"/>
+      <w:r>
+        <w:rPr>
+          <w:rStyle w:val="--l"/>
+          <w:lang w:val="en-GB"/>
+        </w:rPr>
+        <w:t>);</w:t>
+      </w:r>
+      <w:proofErr w:type="gramEnd"/>
     </w:p>
     <w:p>
       <w:pPr>
@@ -7582,7 +7792,21 @@
         <w:rPr>
           <w:lang w:val="en-US"/>
         </w:rPr>
-        <w:t xml:space="preserve">. By now all systems work on the data where I have to express constraints, </w:t>
+        <w:t xml:space="preserve">. By now all systems work on the data where I </w:t>
+      </w:r>
+      <w:proofErr w:type="gramStart"/>
+      <w:r>
+        <w:rPr>
+          <w:lang w:val="en-US"/>
+        </w:rPr>
+        <w:t>have to</w:t>
+      </w:r>
+      <w:proofErr w:type="gramEnd"/>
+      <w:r>
+        <w:rPr>
+          <w:lang w:val="en-US"/>
+        </w:rPr>
+        <w:t xml:space="preserve"> express constraints, </w:t>
       </w:r>
       <w:r>
         <w:rPr>
@@ -7835,6 +8059,7 @@
         </w:rPr>
         <w:t>(e.g., we can use the class diagram to model both data and concrete components</w:t>
       </w:r>
+      <w:proofErr w:type="gramStart"/>
       <w:r>
         <w:rPr>
           <w:i/>
@@ -7849,6 +8074,7 @@
         </w:rPr>
         <w:t>;</w:t>
       </w:r>
+      <w:proofErr w:type="gramEnd"/>
     </w:p>
     <w:p>
       <w:pPr>
@@ -7864,7 +8090,21 @@
         <w:rPr>
           <w:lang w:val="en-US"/>
         </w:rPr>
-        <w:t>we have strongly data-driven systems that are therefore to be dealt with at the architectural level</w:t>
+        <w:t xml:space="preserve">we </w:t>
+      </w:r>
+      <w:proofErr w:type="gramStart"/>
+      <w:r>
+        <w:rPr>
+          <w:lang w:val="en-US"/>
+        </w:rPr>
+        <w:t>have strongly</w:t>
+      </w:r>
+      <w:proofErr w:type="gramEnd"/>
+      <w:r>
+        <w:rPr>
+          <w:lang w:val="en-US"/>
+        </w:rPr>
+        <w:t xml:space="preserve"> data-driven systems that are therefore to be dealt with at the architectural level</w:t>
       </w:r>
       <w:r>
         <w:rPr>
@@ -7989,6 +8229,7 @@
           <w:lang w:val="en-US"/>
         </w:rPr>
       </w:pPr>
+      <w:proofErr w:type="gramStart"/>
       <w:r>
         <w:rPr>
           <w:b/>
@@ -7997,6 +8238,7 @@
         </w:rPr>
         <w:t>Where</w:t>
       </w:r>
+      <w:proofErr w:type="gramEnd"/>
       <w:r>
         <w:rPr>
           <w:lang w:val="en-US"/>
@@ -8168,9 +8410,14 @@
         <w:t>”</w:t>
       </w:r>
       <w:r>
-        <w:t xml:space="preserve"> for the actors</w:t>
+        <w:t xml:space="preserve"> for the </w:t>
+      </w:r>
+      <w:proofErr w:type="gramStart"/>
+      <w:r>
+        <w:t>actors</w:t>
       </w:r>
       <w:bookmarkEnd w:id="17"/>
+      <w:proofErr w:type="gramEnd"/>
     </w:p>
     <w:p>
       <w:pPr>
@@ -8211,7 +8458,21 @@
         <w:rPr>
           <w:lang w:val="en-US"/>
         </w:rPr>
-        <w:t xml:space="preserve"> is everything I take for granted that already exists and that in no way I have to implement. Actors are not only human beings, but also </w:t>
+        <w:t xml:space="preserve"> is everything I take for granted that already exists and that in no way I </w:t>
+      </w:r>
+      <w:proofErr w:type="gramStart"/>
+      <w:r>
+        <w:rPr>
+          <w:lang w:val="en-US"/>
+        </w:rPr>
+        <w:t>have to</w:t>
+      </w:r>
+      <w:proofErr w:type="gramEnd"/>
+      <w:r>
+        <w:rPr>
+          <w:lang w:val="en-US"/>
+        </w:rPr>
+        <w:t xml:space="preserve"> implement. Actors are not only human beings, but also </w:t>
       </w:r>
       <w:r>
         <w:rPr>
@@ -8225,7 +8486,21 @@
         <w:rPr>
           <w:lang w:val="en-US"/>
         </w:rPr>
-        <w:t xml:space="preserve">: if we exploit the services or command it we do. Actors are </w:t>
+        <w:t xml:space="preserve">: if we exploit the services or command </w:t>
+      </w:r>
+      <w:proofErr w:type="gramStart"/>
+      <w:r>
+        <w:rPr>
+          <w:lang w:val="en-US"/>
+        </w:rPr>
+        <w:t>it</w:t>
+      </w:r>
+      <w:proofErr w:type="gramEnd"/>
+      <w:r>
+        <w:rPr>
+          <w:lang w:val="en-US"/>
+        </w:rPr>
+        <w:t xml:space="preserve"> we do. Actors are </w:t>
       </w:r>
       <w:r>
         <w:rPr>
@@ -8335,7 +8610,21 @@
         <w:rPr>
           <w:lang w:val="en-US"/>
         </w:rPr>
-        <w:t xml:space="preserve"> itself: if the actor is not internal to the system we need to figure out what communication interfaces to have with it</w:t>
+        <w:t xml:space="preserve"> itself: if the actor is not internal to the </w:t>
+      </w:r>
+      <w:proofErr w:type="gramStart"/>
+      <w:r>
+        <w:rPr>
+          <w:lang w:val="en-US"/>
+        </w:rPr>
+        <w:t>system</w:t>
+      </w:r>
+      <w:proofErr w:type="gramEnd"/>
+      <w:r>
+        <w:rPr>
+          <w:lang w:val="en-US"/>
+        </w:rPr>
+        <w:t xml:space="preserve"> we need to figure out what communication interfaces to have with it</w:t>
       </w:r>
       <w:r>
         <w:rPr>
@@ -8362,7 +8651,21 @@
         <w:rPr>
           <w:lang w:val="en-US"/>
         </w:rPr>
-        <w:t xml:space="preserve"> if the actor is internal to the system I need a datum that models it to me semantically</w:t>
+        <w:t xml:space="preserve"> if the actor is internal to the </w:t>
+      </w:r>
+      <w:proofErr w:type="gramStart"/>
+      <w:r>
+        <w:rPr>
+          <w:lang w:val="en-US"/>
+        </w:rPr>
+        <w:t>system</w:t>
+      </w:r>
+      <w:proofErr w:type="gramEnd"/>
+      <w:r>
+        <w:rPr>
+          <w:lang w:val="en-US"/>
+        </w:rPr>
+        <w:t xml:space="preserve"> I need a datum that models it to me semantically</w:t>
       </w:r>
       <w:r>
         <w:rPr>
@@ -8719,7 +9022,21 @@
               <w:rPr>
                 <w:lang w:val="en-GB"/>
               </w:rPr>
-              <w:t>, has the ability to disable it (Disable ECU) and</w:t>
+              <w:t xml:space="preserve">, </w:t>
+            </w:r>
+            <w:proofErr w:type="gramStart"/>
+            <w:r>
+              <w:rPr>
+                <w:lang w:val="en-GB"/>
+              </w:rPr>
+              <w:t>has the ability to</w:t>
+            </w:r>
+            <w:proofErr w:type="gramEnd"/>
+            <w:r>
+              <w:rPr>
+                <w:lang w:val="en-GB"/>
+              </w:rPr>
+              <w:t xml:space="preserve"> disable it (Disable ECU) and</w:t>
             </w:r>
             <w:r>
               <w:rPr>
@@ -8732,14 +9049,7 @@
                 <w:rStyle w:val="--l"/>
                 <w:lang w:val="en-GB"/>
               </w:rPr>
-              <w:t>if necessary</w:t>
-            </w:r>
-            <w:r>
-              <w:rPr>
-                <w:rStyle w:val="--l"/>
-                <w:lang w:val="en-GB"/>
-              </w:rPr>
-              <w:t>,</w:t>
+              <w:t>if necessary,</w:t>
             </w:r>
             <w:r>
               <w:rPr>
@@ -8861,20 +9171,66 @@
                 <w:rStyle w:val="--l"/>
                 <w:lang w:val="en-GB"/>
               </w:rPr>
-              <w:t>geographical area of interest</w:t>
-            </w:r>
+              <w:t>geographical area of interest)</w:t>
+            </w:r>
+            <w:r>
+              <w:rPr>
+                <w:lang w:val="en-US"/>
+              </w:rPr>
+              <w:t xml:space="preserve">. The real-time geographic location is requested from the intelligent component in use by the technician using GPS. </w:t>
+            </w:r>
+          </w:p>
+        </w:tc>
+      </w:tr>
+      <w:tr>
+        <w:tc>
+          <w:tcPr>
+            <w:tcW w:w="2689" w:type="dxa"/>
+            <w:vAlign w:val="center"/>
+          </w:tcPr>
+          <w:p>
+            <w:pPr>
+              <w:jc w:val="center"/>
+              <w:rPr>
+                <w:b/>
+                <w:bCs/>
+              </w:rPr>
+            </w:pPr>
+            <w:proofErr w:type="spellStart"/>
+            <w:r>
+              <w:rPr>
+                <w:b/>
+                <w:bCs/>
+              </w:rPr>
+              <w:t>Intervention</w:t>
+            </w:r>
+            <w:proofErr w:type="spellEnd"/>
+            <w:r>
+              <w:rPr>
+                <w:b/>
+                <w:bCs/>
+              </w:rPr>
+              <w:t xml:space="preserve"> start report</w:t>
+            </w:r>
+          </w:p>
+        </w:tc>
+        <w:tc>
+          <w:tcPr>
+            <w:tcW w:w="6939" w:type="dxa"/>
+            <w:vAlign w:val="center"/>
+          </w:tcPr>
+          <w:p>
+            <w:pPr>
+              <w:rPr>
+                <w:lang w:val="en-GB"/>
+              </w:rPr>
+            </w:pPr>
             <w:r>
               <w:rPr>
                 <w:rStyle w:val="--l"/>
                 <w:lang w:val="en-GB"/>
               </w:rPr>
-              <w:t>)</w:t>
-            </w:r>
-            <w:r>
-              <w:rPr>
-                <w:lang w:val="en-US"/>
-              </w:rPr>
-              <w:t xml:space="preserve">. The real-time geographic location is requested from the intelligent component in use by the technician using GPS. </w:t>
+              <w:t>The system allows the operator to notify the CTS to signal the start of the intervention.</w:t>
             </w:r>
           </w:p>
         </w:tc>
@@ -8899,7 +9255,7 @@
                 <w:b/>
                 <w:bCs/>
               </w:rPr>
-              <w:t>Intervention</w:t>
+              <w:t>Sending</w:t>
             </w:r>
             <w:proofErr w:type="spellEnd"/>
             <w:r>
@@ -8907,7 +9263,7 @@
                 <w:b/>
                 <w:bCs/>
               </w:rPr>
-              <w:t xml:space="preserve"> start report</w:t>
+              <w:t xml:space="preserve"> action report</w:t>
             </w:r>
           </w:p>
         </w:tc>
@@ -8919,6 +9275,58 @@
           <w:p>
             <w:pPr>
               <w:rPr>
+                <w:lang w:val="en-US"/>
+              </w:rPr>
+            </w:pPr>
+            <w:r>
+              <w:rPr>
+                <w:lang w:val="en-US"/>
+              </w:rPr>
+              <w:t>The system allows an operator to be notified to initiate an intervention</w:t>
+            </w:r>
+            <w:r>
+              <w:rPr>
+                <w:lang w:val="en-US"/>
+              </w:rPr>
+              <w:t>.</w:t>
+            </w:r>
+          </w:p>
+        </w:tc>
+      </w:tr>
+      <w:tr>
+        <w:tc>
+          <w:tcPr>
+            <w:tcW w:w="2689" w:type="dxa"/>
+            <w:vAlign w:val="center"/>
+          </w:tcPr>
+          <w:p>
+            <w:pPr>
+              <w:jc w:val="center"/>
+              <w:rPr>
+                <w:b/>
+                <w:bCs/>
+                <w:lang w:val="en-GB"/>
+              </w:rPr>
+            </w:pPr>
+            <w:r>
+              <w:rPr>
+                <w:b/>
+                <w:bCs/>
+                <w:lang w:val="en-GB"/>
+              </w:rPr>
+              <w:t>Completion of the intervention report</w:t>
+            </w:r>
+          </w:p>
+        </w:tc>
+        <w:tc>
+          <w:tcPr>
+            <w:tcW w:w="6939" w:type="dxa"/>
+            <w:vAlign w:val="center"/>
+          </w:tcPr>
+          <w:p>
+            <w:pPr>
+              <w:rPr>
+                <w:rFonts w:ascii="Times New Roman" w:hAnsi="Times New Roman"/>
                 <w:lang w:val="en-GB"/>
               </w:rPr>
             </w:pPr>
@@ -8927,7 +9335,21 @@
                 <w:rStyle w:val="--l"/>
                 <w:lang w:val="en-GB"/>
               </w:rPr>
-              <w:t>The system allows the operator to notify the CTS to signal the start of the intervention.</w:t>
+              <w:t>The system allows the operator to notify the CTS to signal the end of the intervention. If the anomaly has not been resolved or has been partially resolved, the system</w:t>
+            </w:r>
+            <w:r>
+              <w:rPr>
+                <w:rFonts w:eastAsiaTheme="majorEastAsia"/>
+                <w:lang w:val="en-GB"/>
+              </w:rPr>
+              <w:t xml:space="preserve"> </w:t>
+            </w:r>
+            <w:r>
+              <w:rPr>
+                <w:rStyle w:val="--l"/>
+                <w:lang w:val="en-GB"/>
+              </w:rPr>
+              <w:t>allows the generation of a new anomaly</w:t>
             </w:r>
           </w:p>
         </w:tc>
@@ -8946,22 +9368,22 @@
                 <w:bCs/>
               </w:rPr>
             </w:pPr>
+            <w:r>
+              <w:rPr>
+                <w:b/>
+                <w:bCs/>
+              </w:rPr>
+              <w:t xml:space="preserve">Policy </w:t>
+            </w:r>
             <w:proofErr w:type="spellStart"/>
             <w:r>
               <w:rPr>
                 <w:b/>
                 <w:bCs/>
               </w:rPr>
-              <w:t>Sending</w:t>
+              <w:t>optimization</w:t>
             </w:r>
             <w:proofErr w:type="spellEnd"/>
-            <w:r>
-              <w:rPr>
-                <w:b/>
-                <w:bCs/>
-              </w:rPr>
-              <w:t xml:space="preserve"> action report</w:t>
-            </w:r>
           </w:p>
         </w:tc>
         <w:tc>
@@ -8972,142 +9394,6 @@
           <w:p>
             <w:pPr>
               <w:rPr>
-                <w:lang w:val="en-US"/>
-              </w:rPr>
-            </w:pPr>
-            <w:r>
-              <w:rPr>
-                <w:lang w:val="en-US"/>
-              </w:rPr>
-              <w:t>The system allows an operator to be notified to initiate an intervention</w:t>
-            </w:r>
-            <w:r>
-              <w:rPr>
-                <w:lang w:val="en-US"/>
-              </w:rPr>
-              <w:t>.</w:t>
-            </w:r>
-          </w:p>
-        </w:tc>
-      </w:tr>
-      <w:tr>
-        <w:tc>
-          <w:tcPr>
-            <w:tcW w:w="2689" w:type="dxa"/>
-            <w:vAlign w:val="center"/>
-          </w:tcPr>
-          <w:p>
-            <w:pPr>
-              <w:jc w:val="center"/>
-              <w:rPr>
-                <w:b/>
-                <w:bCs/>
-                <w:lang w:val="en-GB"/>
-              </w:rPr>
-            </w:pPr>
-            <w:r>
-              <w:rPr>
-                <w:b/>
-                <w:bCs/>
-                <w:lang w:val="en-GB"/>
-              </w:rPr>
-              <w:t>Completion of the intervention report</w:t>
-            </w:r>
-          </w:p>
-        </w:tc>
-        <w:tc>
-          <w:tcPr>
-            <w:tcW w:w="6939" w:type="dxa"/>
-            <w:vAlign w:val="center"/>
-          </w:tcPr>
-          <w:p>
-            <w:pPr>
-              <w:rPr>
-                <w:rFonts w:ascii="Times New Roman" w:hAnsi="Times New Roman"/>
-              </w:rPr>
-            </w:pPr>
-            <w:r>
-              <w:rPr>
-                <w:rStyle w:val="--l"/>
-              </w:rPr>
-              <w:t>The system allows the operator to notify the CTS to signal the end of the intervention. If the anomaly has not been resolved or has been partially resolved, the system</w:t>
-            </w:r>
-            <w:r>
-              <w:rPr>
-                <w:rStyle w:val="H1"/>
-                <w:rFonts w:eastAsiaTheme="majorEastAsia"/>
-              </w:rPr>
-              <w:t xml:space="preserve"> </w:t>
-            </w:r>
-            <w:r>
-              <w:rPr>
-                <w:rStyle w:val="--l"/>
-              </w:rPr>
-              <w:t>allows the generation</w:t>
-            </w:r>
-            <w:r>
-              <w:rPr>
-                <w:rStyle w:val="--l"/>
-              </w:rPr>
-              <w:t xml:space="preserve"> of </w:t>
-            </w:r>
-            <w:r>
-              <w:rPr>
-                <w:rStyle w:val="--l"/>
-              </w:rPr>
-              <w:t xml:space="preserve">a new </w:t>
-            </w:r>
-            <w:proofErr w:type="spellStart"/>
-            <w:r>
-              <w:rPr>
-                <w:rStyle w:val="--l"/>
-              </w:rPr>
-              <w:t>anomaly</w:t>
-            </w:r>
-            <w:proofErr w:type="spellEnd"/>
-          </w:p>
-        </w:tc>
-      </w:tr>
-      <w:tr>
-        <w:tc>
-          <w:tcPr>
-            <w:tcW w:w="2689" w:type="dxa"/>
-            <w:vAlign w:val="center"/>
-          </w:tcPr>
-          <w:p>
-            <w:pPr>
-              <w:jc w:val="center"/>
-              <w:rPr>
-                <w:b/>
-                <w:bCs/>
-              </w:rPr>
-            </w:pPr>
-            <w:r>
-              <w:rPr>
-                <w:b/>
-                <w:bCs/>
-              </w:rPr>
-              <w:t xml:space="preserve">Policy </w:t>
-            </w:r>
-            <w:proofErr w:type="spellStart"/>
-            <w:r>
-              <w:rPr>
-                <w:b/>
-                <w:bCs/>
-              </w:rPr>
-              <w:t>optimization</w:t>
-            </w:r>
-            <w:proofErr w:type="spellEnd"/>
-          </w:p>
-        </w:tc>
-        <w:tc>
-          <w:tcPr>
-            <w:tcW w:w="6939" w:type="dxa"/>
-            <w:vAlign w:val="center"/>
-          </w:tcPr>
-          <w:p>
-            <w:pPr>
-              <w:rPr>
                 <w:lang w:val="en-GB"/>
               </w:rPr>
             </w:pPr>
@@ -9140,59 +9426,36 @@
           <w:rStyle w:val="--l"/>
           <w:rFonts w:ascii="Cambria" w:hAnsi="Cambria"/>
         </w:rPr>
-        <w:t>In addition</w:t>
+        <w:t xml:space="preserve">In addition, we </w:t>
+      </w:r>
+      <w:r>
+        <w:rPr>
+          <w:rStyle w:val="--l"/>
+          <w:rFonts w:ascii="Cambria" w:eastAsiaTheme="majorEastAsia" w:hAnsi="Cambria"/>
+        </w:rPr>
+        <w:t>highlight</w:t>
+      </w:r>
+      <w:r>
+        <w:rPr>
+          <w:rFonts w:ascii="Cambria" w:hAnsi="Cambria"/>
+        </w:rPr>
+        <w:t xml:space="preserve"> </w:t>
       </w:r>
       <w:r>
         <w:rPr>
           <w:rStyle w:val="--l"/>
           <w:rFonts w:ascii="Cambria" w:hAnsi="Cambria"/>
         </w:rPr>
-        <w:t xml:space="preserve">, </w:t>
+        <w:t xml:space="preserve">that the </w:t>
       </w:r>
       <w:r>
         <w:rPr>
           <w:rStyle w:val="--l"/>
           <w:rFonts w:ascii="Cambria" w:hAnsi="Cambria"/>
-        </w:rPr>
-        <w:t xml:space="preserve">we </w:t>
-      </w:r>
-      <w:r>
-        <w:rPr>
-          <w:rStyle w:val="--l"/>
-          <w:rFonts w:ascii="Cambria" w:eastAsiaTheme="majorEastAsia" w:hAnsi="Cambria"/>
-        </w:rPr>
-        <w:t>highlight</w:t>
-      </w:r>
-      <w:r>
-        <w:rPr>
-          <w:rFonts w:ascii="Cambria" w:hAnsi="Cambria"/>
-        </w:rPr>
-        <w:t xml:space="preserve"> </w:t>
-      </w:r>
-      <w:r>
-        <w:rPr>
-          <w:rStyle w:val="--l"/>
-          <w:rFonts w:ascii="Cambria" w:hAnsi="Cambria"/>
-        </w:rPr>
-        <w:t xml:space="preserve">that the </w:t>
-      </w:r>
-      <w:r>
-        <w:rPr>
-          <w:rStyle w:val="--l"/>
-          <w:rFonts w:ascii="Cambria" w:hAnsi="Cambria"/>
-          <w:b/>
-          <w:bCs/>
-        </w:rPr>
-        <w:t xml:space="preserve">actors are </w:t>
-      </w:r>
-      <w:r>
-        <w:rPr>
-          <w:rStyle w:val="--l"/>
-          <w:rFonts w:ascii="Cambria" w:hAnsi="Cambria"/>
-          <w:b/>
-          <w:bCs/>
-        </w:rPr>
-        <w:t>three</w:t>
+          <w:b/>
+          <w:bCs/>
+        </w:rPr>
+        <w:t>actors are three</w:t>
       </w:r>
       <w:r>
         <w:rPr>
@@ -9227,8 +9490,17 @@
           <w:rStyle w:val="--l"/>
           <w:rFonts w:ascii="Cambria" w:hAnsi="Cambria"/>
         </w:rPr>
-        <w:t xml:space="preserve"> associated with a house;</w:t>
-      </w:r>
+        <w:t xml:space="preserve"> associated with a </w:t>
+      </w:r>
+      <w:proofErr w:type="gramStart"/>
+      <w:r>
+        <w:rPr>
+          <w:rStyle w:val="--l"/>
+          <w:rFonts w:ascii="Cambria" w:hAnsi="Cambria"/>
+        </w:rPr>
+        <w:t>house;</w:t>
+      </w:r>
+      <w:proofErr w:type="gramEnd"/>
     </w:p>
     <w:p>
       <w:pPr>
@@ -9255,8 +9527,17 @@
           <w:rStyle w:val="--l"/>
           <w:rFonts w:ascii="Cambria" w:hAnsi="Cambria"/>
         </w:rPr>
-        <w:t xml:space="preserve"> on the move and located by GPS running on the device provided;</w:t>
-      </w:r>
+        <w:t xml:space="preserve"> on the move and located by GPS running on the device </w:t>
+      </w:r>
+      <w:proofErr w:type="gramStart"/>
+      <w:r>
+        <w:rPr>
+          <w:rStyle w:val="--l"/>
+          <w:rFonts w:ascii="Cambria" w:hAnsi="Cambria"/>
+        </w:rPr>
+        <w:t>provided;</w:t>
+      </w:r>
+      <w:proofErr w:type="gramEnd"/>
     </w:p>
     <w:p>
       <w:pPr>
@@ -9329,6 +9610,7 @@
         <w:rPr>
           <w:i/>
           <w:iCs/>
+          <w:lang w:val="en-GB"/>
         </w:rPr>
       </w:pPr>
       <w:hyperlink r:id="rId26" w:history="1">
@@ -9337,19 +9619,10 @@
             <w:rStyle w:val="Collegamentoipertestuale"/>
             <w:i/>
             <w:iCs/>
+            <w:lang w:val="en-GB"/>
           </w:rPr>
-          <w:t xml:space="preserve">link </w:t>
+          <w:t>link here</w:t>
         </w:r>
-        <w:proofErr w:type="spellStart"/>
-        <w:r>
-          <w:rPr>
-            <w:rStyle w:val="Collegamentoipertestuale"/>
-            <w:i/>
-            <w:iCs/>
-          </w:rPr>
-          <w:t>here</w:t>
-        </w:r>
-        <w:proofErr w:type="spellEnd"/>
       </w:hyperlink>
     </w:p>
     <w:p>
@@ -9366,7 +9639,25 @@
           <w:iCs/>
           <w:lang w:val="en-US"/>
         </w:rPr>
-        <w:t>To help us understand what the data model is, let us differentiate it from the domain model. The domain model tries to capture with entities what we are talking about. It is a broader concept that represents an in-depth understanding of a particular domain or area of activity. It focuses on understanding the entities, concepts, rules and relationships that characterize the domain in question</w:t>
+        <w:t xml:space="preserve">To help us understand what the data model is, let us differentiate it from the domain model. The domain model tries to capture with entities what we are talking about. It is a broader concept that represents an in-depth understanding of a particular domain or area of activity. It focuses on understanding the entities, concepts, </w:t>
+      </w:r>
+      <w:proofErr w:type="gramStart"/>
+      <w:r>
+        <w:rPr>
+          <w:i/>
+          <w:iCs/>
+          <w:lang w:val="en-US"/>
+        </w:rPr>
+        <w:t>rules</w:t>
+      </w:r>
+      <w:proofErr w:type="gramEnd"/>
+      <w:r>
+        <w:rPr>
+          <w:i/>
+          <w:iCs/>
+          <w:lang w:val="en-US"/>
+        </w:rPr>
+        <w:t xml:space="preserve"> and relationships that characterize the domain in question</w:t>
       </w:r>
       <w:r>
         <w:rPr>
@@ -9473,8 +9764,16 @@
         <w:rPr>
           <w:lang w:val="en-US"/>
         </w:rPr>
-        <w:t>attributes have neither quality nor type;</w:t>
-      </w:r>
+        <w:t xml:space="preserve">attributes have neither quality nor </w:t>
+      </w:r>
+      <w:proofErr w:type="gramStart"/>
+      <w:r>
+        <w:rPr>
+          <w:lang w:val="en-US"/>
+        </w:rPr>
+        <w:t>type;</w:t>
+      </w:r>
+      <w:proofErr w:type="gramEnd"/>
     </w:p>
     <w:p>
       <w:pPr>
@@ -9513,8 +9812,16 @@
         <w:rPr>
           <w:lang w:val="en-US"/>
         </w:rPr>
-        <w:t xml:space="preserve"> can also be modeled;</w:t>
-      </w:r>
+        <w:t xml:space="preserve"> can also be </w:t>
+      </w:r>
+      <w:proofErr w:type="gramStart"/>
+      <w:r>
+        <w:rPr>
+          <w:lang w:val="en-US"/>
+        </w:rPr>
+        <w:t>modeled;</w:t>
+      </w:r>
+      <w:proofErr w:type="gramEnd"/>
     </w:p>
     <w:p>
       <w:pPr>
@@ -9596,6 +9903,7 @@
         </w:rPr>
         <w:t xml:space="preserve">To show that a datum is different depending on when it is processed (multiple evolutions) we use </w:t>
       </w:r>
+      <w:proofErr w:type="gramStart"/>
       <w:r>
         <w:rPr>
           <w:b/>
@@ -9610,6 +9918,7 @@
         </w:rPr>
         <w:t>;</w:t>
       </w:r>
+      <w:proofErr w:type="gramEnd"/>
     </w:p>
     <w:p>
       <w:pPr>
@@ -9634,7 +9943,16 @@
           <w:bCs/>
           <w:lang w:val="en-US"/>
         </w:rPr>
-        <w:t>add units of measurement</w:t>
+        <w:t xml:space="preserve">add units of </w:t>
+      </w:r>
+      <w:proofErr w:type="gramStart"/>
+      <w:r>
+        <w:rPr>
+          <w:b/>
+          <w:bCs/>
+          <w:lang w:val="en-US"/>
+        </w:rPr>
+        <w:t>measurement</w:t>
       </w:r>
       <w:r>
         <w:rPr>
@@ -9642,6 +9960,7 @@
         </w:rPr>
         <w:t>;</w:t>
       </w:r>
+      <w:proofErr w:type="gramEnd"/>
     </w:p>
     <w:p>
       <w:pPr>
@@ -9682,16 +10001,26 @@
           <w:iCs/>
           <w:lang w:val="en-US"/>
         </w:rPr>
-        <w:t>For example, specifying the size in terms of bytes of the data allows us to think later about how much bandwidth is needed for the transfer. It is also important, for example, to specify precision to understand how much delay or loss of information we can tolerate: changing precision often forces us to change the type of system</w:t>
-      </w:r>
+        <w:t xml:space="preserve">For example, specifying the size in terms of bytes of the data allows us to think later about how much bandwidth is needed for the transfer. It is also important, for example, to specify precision to understand how much delay or loss of information we can tolerate: changing precision often forces us to change the type of </w:t>
+      </w:r>
+      <w:proofErr w:type="gramStart"/>
       <w:r>
         <w:rPr>
           <w:i/>
           <w:iCs/>
           <w:lang w:val="en-US"/>
         </w:rPr>
+        <w:t>system</w:t>
+      </w:r>
+      <w:r>
+        <w:rPr>
+          <w:i/>
+          <w:iCs/>
+          <w:lang w:val="en-US"/>
+        </w:rPr>
         <w:t>;</w:t>
       </w:r>
+      <w:proofErr w:type="gramEnd"/>
     </w:p>
     <w:p>
       <w:pPr>
@@ -9722,7 +10051,21 @@
         <w:rPr>
           <w:lang w:val="en-US"/>
         </w:rPr>
-        <w:t>: from what system aspect do we see the object to "call" it a certain way? What level of abstraction are we at (semantics changes)? This information is useful, then, when we do partitioning of the system into modules</w:t>
+        <w:t xml:space="preserve">: from what system aspect do we see the object to "call" it a certain way? What level of abstraction are we at (semantics changes)? This information is useful, then, when we do </w:t>
+      </w:r>
+      <w:proofErr w:type="gramStart"/>
+      <w:r>
+        <w:rPr>
+          <w:lang w:val="en-US"/>
+        </w:rPr>
+        <w:t>partitioning</w:t>
+      </w:r>
+      <w:proofErr w:type="gramEnd"/>
+      <w:r>
+        <w:rPr>
+          <w:lang w:val="en-US"/>
+        </w:rPr>
+        <w:t xml:space="preserve"> of the system into modules</w:t>
       </w:r>
       <w:r>
         <w:rPr>
@@ -9905,6 +10248,7 @@
                 <w:bCs/>
               </w:rPr>
             </w:pPr>
+            <w:proofErr w:type="gramStart"/>
             <w:r>
               <w:rPr>
                 <w:b/>
@@ -9912,6 +10256,7 @@
               </w:rPr>
               <w:t>Location</w:t>
             </w:r>
+            <w:proofErr w:type="gramEnd"/>
           </w:p>
         </w:tc>
         <w:tc>
@@ -10003,8 +10348,17 @@
                 <w:rStyle w:val="--l"/>
                 <w:rFonts w:ascii="Cambria" w:hAnsi="Cambria"/>
               </w:rPr>
-              <w:t>), so as to delineate the portion of the territory to be considered;</w:t>
-            </w:r>
+              <w:t xml:space="preserve">), so as to delineate the portion of the territory to be </w:t>
+            </w:r>
+            <w:proofErr w:type="gramStart"/>
+            <w:r>
+              <w:rPr>
+                <w:rStyle w:val="--l"/>
+                <w:rFonts w:ascii="Cambria" w:hAnsi="Cambria"/>
+              </w:rPr>
+              <w:t>considered;</w:t>
+            </w:r>
+            <w:proofErr w:type="gramEnd"/>
           </w:p>
           <w:p>
             <w:pPr>
@@ -10024,8 +10378,17 @@
                 <w:rStyle w:val="--l"/>
                 <w:rFonts w:ascii="Cambria" w:hAnsi="Cambria"/>
               </w:rPr>
-              <w:t>A single GPS location is associated with at most one operator to locate it (not afferent at a given time to a home, but to a long in 2D space);</w:t>
-            </w:r>
+              <w:t>A single GPS location is associated with at most one operator to locate it (not afferent at a given time to a home, but to a long in 2D space</w:t>
+            </w:r>
+            <w:proofErr w:type="gramStart"/>
+            <w:r>
+              <w:rPr>
+                <w:rStyle w:val="--l"/>
+                <w:rFonts w:ascii="Cambria" w:hAnsi="Cambria"/>
+              </w:rPr>
+              <w:t>);</w:t>
+            </w:r>
+            <w:proofErr w:type="gramEnd"/>
           </w:p>
           <w:p>
             <w:pPr>
@@ -10046,14 +10409,7 @@
                 <w:rStyle w:val="--l"/>
                 <w:rFonts w:ascii="Cambria" w:hAnsi="Cambria"/>
               </w:rPr>
-              <w:t>Address</w:t>
-            </w:r>
-            <w:r>
-              <w:rPr>
-                <w:rStyle w:val="--l"/>
-                <w:rFonts w:ascii="Cambria" w:hAnsi="Cambria"/>
-              </w:rPr>
-              <w:t xml:space="preserve"> locates, on the other hand, a control unit.</w:t>
+              <w:t>Address locates, on the other hand, a control unit.</w:t>
             </w:r>
           </w:p>
           <w:p>
@@ -10250,7 +10606,25 @@
                 <w:iCs/>
                 <w:lang w:val="en-US"/>
               </w:rPr>
-              <w:t>We will also highlight this later, but it is essential that a "software piece" is running on the ECU because in the event of an anomaly, but with communication problems with the central server, the ECU must still have the ability to be disabled.</w:t>
+              <w:t xml:space="preserve">We will also highlight this later, but it is essential that a "software piece" is running on the ECU because in the event of an anomaly, but with communication problems with the central server, the ECU must still </w:t>
+            </w:r>
+            <w:proofErr w:type="gramStart"/>
+            <w:r>
+              <w:rPr>
+                <w:i/>
+                <w:iCs/>
+                <w:lang w:val="en-US"/>
+              </w:rPr>
+              <w:t>have the ability to</w:t>
+            </w:r>
+            <w:proofErr w:type="gramEnd"/>
+            <w:r>
+              <w:rPr>
+                <w:i/>
+                <w:iCs/>
+                <w:lang w:val="en-US"/>
+              </w:rPr>
+              <w:t xml:space="preserve"> be disabled.</w:t>
             </w:r>
           </w:p>
           <w:p>
@@ -10409,8 +10783,16 @@
               <w:rPr>
                 <w:lang w:val="en-US"/>
               </w:rPr>
-              <w:t xml:space="preserve"> are always associated with a</w:t>
-            </w:r>
+              <w:t xml:space="preserve"> are always associated with </w:t>
+            </w:r>
+            <w:proofErr w:type="gramStart"/>
+            <w:r>
+              <w:rPr>
+                <w:lang w:val="en-US"/>
+              </w:rPr>
+              <w:t>a</w:t>
+            </w:r>
+            <w:proofErr w:type="gramEnd"/>
             <w:r>
               <w:rPr>
                 <w:lang w:val="en-US"/>
@@ -10622,7 +11004,6 @@
           </w:tcPr>
           <w:p>
             <w:pPr>
-              <w:spacing w:after="0" w:line="240" w:lineRule="auto"/>
               <w:rPr>
                 <w:lang w:val="en-GB"/>
               </w:rPr>
@@ -10631,12 +11012,25 @@
               <w:rPr>
                 <w:lang w:val="en-GB"/>
               </w:rPr>
-              <w:t>The system keeps a pool of anomalies to refer to (the smart component and notifications are based on this possible pool of reportable anomalies). Each anomaly has a name, description, and a reference macro-category (0 - temperature, 1 - kilowatts, ... ).</w:t>
-            </w:r>
-          </w:p>
-          <w:p>
-            <w:pPr>
-              <w:spacing w:after="0" w:line="240" w:lineRule="auto"/>
+              <w:t xml:space="preserve">The system keeps a pool of anomalies to refer to (the smart component and notifications are based on this possible pool of reportable anomalies). Each anomaly has a name, description, and a reference macro-category (0 - temperature, 1 - kilowatts, </w:t>
+            </w:r>
+            <w:proofErr w:type="gramStart"/>
+            <w:r>
+              <w:rPr>
+                <w:lang w:val="en-GB"/>
+              </w:rPr>
+              <w:t>... )</w:t>
+            </w:r>
+            <w:proofErr w:type="gramEnd"/>
+            <w:r>
+              <w:rPr>
+                <w:lang w:val="en-GB"/>
+              </w:rPr>
+              <w:t>.</w:t>
+            </w:r>
+          </w:p>
+          <w:p>
+            <w:pPr>
               <w:rPr>
                 <w:lang w:val="en-GB"/>
               </w:rPr>
@@ -10857,7 +11251,6 @@
           </w:tcPr>
           <w:p>
             <w:pPr>
-              <w:spacing w:after="0" w:line="240" w:lineRule="auto"/>
               <w:rPr>
                 <w:lang w:val="en-GB"/>
               </w:rPr>
@@ -10899,7 +11292,6 @@
           </w:p>
           <w:p>
             <w:pPr>
-              <w:spacing w:after="0" w:line="240" w:lineRule="auto"/>
               <w:rPr>
                 <w:lang w:val="en-GB"/>
               </w:rPr>
@@ -11171,15 +11563,7 @@
           <w:bCs/>
           <w:lang w:val="en-GB"/>
         </w:rPr>
-        <w:t>N</w:t>
-      </w:r>
-      <w:r>
-        <w:rPr>
-          <w:b/>
-          <w:bCs/>
-          <w:lang w:val="en-GB"/>
-        </w:rPr>
-        <w:t>ote</w:t>
+        <w:t>Note</w:t>
       </w:r>
       <w:r>
         <w:rPr>
@@ -11211,7 +11595,16 @@
           <w:bCs/>
           <w:lang w:val="en-GB"/>
         </w:rPr>
-        <w:t>link between static and dynamic views</w:t>
+        <w:t xml:space="preserve">link between static and dynamic </w:t>
+      </w:r>
+      <w:proofErr w:type="gramStart"/>
+      <w:r>
+        <w:rPr>
+          <w:b/>
+          <w:bCs/>
+          <w:lang w:val="en-GB"/>
+        </w:rPr>
+        <w:t>views</w:t>
       </w:r>
       <w:r>
         <w:rPr>
@@ -11219,6 +11612,7 @@
         </w:rPr>
         <w:t>;</w:t>
       </w:r>
+      <w:proofErr w:type="gramEnd"/>
     </w:p>
     <w:p>
       <w:pPr>
@@ -11264,23 +11658,7 @@
           <w:bCs/>
           <w:lang w:val="en-GB"/>
         </w:rPr>
-        <w:t xml:space="preserve">We do not put </w:t>
-      </w:r>
-      <w:r>
-        <w:rPr>
-          <w:b/>
-          <w:bCs/>
-          <w:lang w:val="en-GB"/>
-        </w:rPr>
-        <w:t>anomaly</w:t>
-      </w:r>
-      <w:r>
-        <w:rPr>
-          <w:b/>
-          <w:bCs/>
-          <w:lang w:val="en-GB"/>
-        </w:rPr>
-        <w:t xml:space="preserve"> or incorrect data in these diagrams</w:t>
+        <w:t>We do not put anomaly or incorrect data in these diagrams</w:t>
       </w:r>
       <w:r>
         <w:rPr>
@@ -11423,7 +11801,35 @@
         <w:rPr>
           <w:lang w:val="en-GB"/>
         </w:rPr>
-        <w:t xml:space="preserve">. Going to figure out the delay/timing/response time as well as the frequency is really complex. We have to </w:t>
+        <w:t xml:space="preserve">. Going to figure out the delay/timing/response time as well as the frequency is </w:t>
+      </w:r>
+      <w:proofErr w:type="gramStart"/>
+      <w:r>
+        <w:rPr>
+          <w:lang w:val="en-GB"/>
+        </w:rPr>
+        <w:t>really complex</w:t>
+      </w:r>
+      <w:proofErr w:type="gramEnd"/>
+      <w:r>
+        <w:rPr>
+          <w:lang w:val="en-GB"/>
+        </w:rPr>
+        <w:t xml:space="preserve">. We </w:t>
+      </w:r>
+      <w:proofErr w:type="gramStart"/>
+      <w:r>
+        <w:rPr>
+          <w:lang w:val="en-GB"/>
+        </w:rPr>
+        <w:t>have to</w:t>
+      </w:r>
+      <w:proofErr w:type="gramEnd"/>
+      <w:r>
+        <w:rPr>
+          <w:lang w:val="en-GB"/>
+        </w:rPr>
+        <w:t xml:space="preserve"> </w:t>
       </w:r>
       <w:r>
         <w:rPr>
@@ -11745,10 +12151,10 @@
           <w:noProof/>
         </w:rPr>
         <w:drawing>
-          <wp:inline distT="0" distB="0" distL="0" distR="0" wp14:anchorId="101DA437" wp14:editId="7193DDC2">
-            <wp:extent cx="3931462" cy="4135581"/>
+          <wp:inline distT="0" distB="0" distL="0" distR="0" wp14:anchorId="358C6B6C" wp14:editId="3EE3E008">
+            <wp:extent cx="3970020" cy="4176138"/>
             <wp:effectExtent l="0" t="0" r="0" b="0"/>
-            <wp:docPr id="188255535" name="Immagine 6" descr="Immagine che contiene testo, schermata, diagramma, linea&#10;&#10;Descrizione generata automaticamente"/>
+            <wp:docPr id="320663249" name="Immagine 1"/>
             <wp:cNvGraphicFramePr>
               <a:graphicFrameLocks xmlns:a="http://schemas.openxmlformats.org/drawingml/2006/main" noChangeAspect="1"/>
             </wp:cNvGraphicFramePr>
@@ -11756,7 +12162,7 @@
               <a:graphicData uri="http://schemas.openxmlformats.org/drawingml/2006/picture">
                 <pic:pic xmlns:pic="http://schemas.openxmlformats.org/drawingml/2006/picture">
                   <pic:nvPicPr>
-                    <pic:cNvPr id="188255535" name="Immagine 6" descr="Immagine che contiene testo, schermata, diagramma, linea&#10;&#10;Descrizione generata automaticamente"/>
+                    <pic:cNvPr id="320663249" name="Immagine 320663249"/>
                     <pic:cNvPicPr/>
                   </pic:nvPicPr>
                   <pic:blipFill>
@@ -11774,7 +12180,7 @@
                   <pic:spPr>
                     <a:xfrm>
                       <a:off x="0" y="0"/>
-                      <a:ext cx="4040031" cy="4249787"/>
+                      <a:ext cx="3972411" cy="4178653"/>
                     </a:xfrm>
                     <a:prstGeom prst="rect">
                       <a:avLst/>
@@ -11917,7 +12323,23 @@
                 <w:rStyle w:val="--l"/>
                 <w:lang w:val="en-GB"/>
               </w:rPr>
-              <w:t xml:space="preserve">The task allows the extraction, at a frequency of every 60 seconds, of the three "data blocks" in the buffer of our software running on the control unit to save them in the I2 datastore and allows, subsequently, an analysis of them. </w:t>
+              <w:t xml:space="preserve">The task allows the extraction, </w:t>
+            </w:r>
+            <w:proofErr w:type="gramStart"/>
+            <w:r>
+              <w:rPr>
+                <w:rStyle w:val="--l"/>
+                <w:lang w:val="en-GB"/>
+              </w:rPr>
+              <w:t>at a frequency of every 60 seconds,</w:t>
+            </w:r>
+            <w:proofErr w:type="gramEnd"/>
+            <w:r>
+              <w:rPr>
+                <w:rStyle w:val="--l"/>
+                <w:lang w:val="en-GB"/>
+              </w:rPr>
+              <w:t xml:space="preserve"> of the three "data blocks" in the buffer of our software running on the control unit to save them in the I2 datastore and allows, subsequently, an analysis of them. </w:t>
             </w:r>
             <w:r>
               <w:rPr>
@@ -12069,10 +12491,10 @@
           <w:noProof/>
         </w:rPr>
         <w:drawing>
-          <wp:inline distT="0" distB="0" distL="0" distR="0" wp14:anchorId="74FD3E5E" wp14:editId="16AB20F2">
+          <wp:inline distT="0" distB="0" distL="0" distR="0" wp14:anchorId="588C5359" wp14:editId="0C8257B7">
             <wp:extent cx="6120130" cy="5611495"/>
             <wp:effectExtent l="0" t="0" r="0" b="8255"/>
-            <wp:docPr id="814288200" name="Immagine 7" descr="Immagine che contiene testo, diagramma, schermata, Piano&#10;&#10;Descrizione generata automaticamente"/>
+            <wp:docPr id="100543690" name="Immagine 2" descr="Immagine che contiene testo, diagramma, schermata, Piano&#10;&#10;Descrizione generata automaticamente"/>
             <wp:cNvGraphicFramePr>
               <a:graphicFrameLocks xmlns:a="http://schemas.openxmlformats.org/drawingml/2006/main" noChangeAspect="1"/>
             </wp:cNvGraphicFramePr>
@@ -12080,7 +12502,7 @@
               <a:graphicData uri="http://schemas.openxmlformats.org/drawingml/2006/picture">
                 <pic:pic xmlns:pic="http://schemas.openxmlformats.org/drawingml/2006/picture">
                   <pic:nvPicPr>
-                    <pic:cNvPr id="814288200" name="Immagine 7" descr="Immagine che contiene testo, diagramma, schermata, Piano&#10;&#10;Descrizione generata automaticamente"/>
+                    <pic:cNvPr id="100543690" name="Immagine 2" descr="Immagine che contiene testo, diagramma, schermata, Piano&#10;&#10;Descrizione generata automaticamente"/>
                     <pic:cNvPicPr/>
                   </pic:nvPicPr>
                   <pic:blipFill>
@@ -12284,13 +12706,21 @@
               <w:rPr>
                 <w:rStyle w:val="--l"/>
               </w:rPr>
-              <w:t>The task allows the generation of an average, every 60 seconds, of the data in the ECU buffer ("three blocks") to prevent a single anomalous/"dirty" data from affecting the reporting of the anomaly. The complexity is low</w:t>
-            </w:r>
+              <w:t xml:space="preserve">The task allows the generation of an average, </w:t>
+            </w:r>
+            <w:proofErr w:type="gramStart"/>
             <w:r>
               <w:rPr>
                 <w:rStyle w:val="--l"/>
               </w:rPr>
-              <w:t>.</w:t>
+              <w:t>every 60 seconds,</w:t>
+            </w:r>
+            <w:proofErr w:type="gramEnd"/>
+            <w:r>
+              <w:rPr>
+                <w:rStyle w:val="--l"/>
+              </w:rPr>
+              <w:t xml:space="preserve"> of the data in the ECU buffer ("three blocks") to prevent a single anomalous/"dirty" data from affecting the reporting of the anomaly. The complexity is low.</w:t>
             </w:r>
           </w:p>
         </w:tc>
@@ -12509,23 +12939,31 @@
             <w:r>
               <w:rPr>
                 <w:rStyle w:val="--l"/>
-              </w:rPr>
-              <w:t xml:space="preserve">The activity, if there is an </w:t>
+                <w:lang w:val="en-GB"/>
+              </w:rPr>
+              <w:t xml:space="preserve">The activity, if there is an anomaly, deactivates the control unit. </w:t>
             </w:r>
             <w:r>
               <w:rPr>
                 <w:rStyle w:val="--l"/>
               </w:rPr>
-              <w:t>anomaly</w:t>
-            </w:r>
-            <w:r>
-              <w:rPr>
-                <w:rStyle w:val="--l"/>
-              </w:rPr>
-              <w:t xml:space="preserve">, deactivates the control unit. The </w:t>
-            </w:r>
-            <w:r>
-              <w:t>complexity is low.</w:t>
+              <w:t xml:space="preserve">The </w:t>
+            </w:r>
+            <w:proofErr w:type="spellStart"/>
+            <w:r>
+              <w:t>complexity</w:t>
+            </w:r>
+            <w:proofErr w:type="spellEnd"/>
+            <w:r>
+              <w:t xml:space="preserve"> </w:t>
+            </w:r>
+            <w:proofErr w:type="spellStart"/>
+            <w:r>
+              <w:t>is</w:t>
+            </w:r>
+            <w:proofErr w:type="spellEnd"/>
+            <w:r>
+              <w:t xml:space="preserve"> low.</w:t>
             </w:r>
           </w:p>
         </w:tc>
@@ -12697,8 +13135,15 @@
             <w:r>
               <w:rPr>
                 <w:rStyle w:val="--l"/>
-              </w:rPr>
-              <w:t xml:space="preserve">The activity allows, should an anomaly signal be identified, to generate it. The </w:t>
+                <w:lang w:val="en-GB"/>
+              </w:rPr>
+              <w:t xml:space="preserve">The activity allows, should an anomaly signal be identified, to generate it. </w:t>
+            </w:r>
+            <w:r>
+              <w:rPr>
+                <w:rStyle w:val="--l"/>
+              </w:rPr>
+              <w:t xml:space="preserve">The </w:t>
             </w:r>
             <w:proofErr w:type="spellStart"/>
             <w:r>
@@ -13756,14 +14201,7 @@
                 <w:b/>
                 <w:bCs/>
               </w:rPr>
-              <w:t>2</w:t>
-            </w:r>
-            <w:r>
-              <w:rPr>
-                <w:b/>
-                <w:bCs/>
-              </w:rPr>
-              <w:t>3</w:t>
+              <w:t>23</w:t>
             </w:r>
           </w:p>
         </w:tc>
@@ -13815,14 +14253,7 @@
                 <w:b/>
                 <w:bCs/>
               </w:rPr>
-              <w:t>2</w:t>
-            </w:r>
-            <w:r>
-              <w:rPr>
-                <w:b/>
-                <w:bCs/>
-              </w:rPr>
-              <w:t>4</w:t>
+              <w:t>24</w:t>
             </w:r>
           </w:p>
         </w:tc>
@@ -14109,14 +14540,7 @@
                 <w:b/>
                 <w:bCs/>
               </w:rPr>
-              <w:t>1</w:t>
-            </w:r>
-            <w:r>
-              <w:rPr>
-                <w:b/>
-                <w:bCs/>
-              </w:rPr>
-              <w:t>5</w:t>
+              <w:t>15</w:t>
             </w:r>
           </w:p>
         </w:tc>
@@ -14197,14 +14621,7 @@
                 <w:b/>
                 <w:bCs/>
               </w:rPr>
-              <w:t>2</w:t>
-            </w:r>
-            <w:r>
-              <w:rPr>
-                <w:b/>
-                <w:bCs/>
-              </w:rPr>
-              <w:t>6</w:t>
+              <w:t>26</w:t>
             </w:r>
           </w:p>
         </w:tc>
@@ -14289,7 +14706,25 @@
           <w:bCs/>
           <w:lang w:val="en-GB"/>
         </w:rPr>
-        <w:t>“Completion of  intervention report” use case</w:t>
+        <w:t xml:space="preserve">“Completion </w:t>
+      </w:r>
+      <w:proofErr w:type="gramStart"/>
+      <w:r>
+        <w:rPr>
+          <w:b/>
+          <w:bCs/>
+          <w:lang w:val="en-GB"/>
+        </w:rPr>
+        <w:t>of  intervention</w:t>
+      </w:r>
+      <w:proofErr w:type="gramEnd"/>
+      <w:r>
+        <w:rPr>
+          <w:b/>
+          <w:bCs/>
+          <w:lang w:val="en-GB"/>
+        </w:rPr>
+        <w:t xml:space="preserve"> report” use case</w:t>
       </w:r>
     </w:p>
     <w:p>
@@ -14655,14 +15090,7 @@
                 <w:b/>
                 <w:bCs/>
               </w:rPr>
-              <w:t>2</w:t>
-            </w:r>
-            <w:r>
-              <w:rPr>
-                <w:b/>
-                <w:bCs/>
-              </w:rPr>
-              <w:t>9</w:t>
+              <w:t>29</w:t>
             </w:r>
           </w:p>
         </w:tc>
@@ -14704,28 +15132,66 @@
                 <w:rStyle w:val="--l"/>
                 <w:lang w:val="en-GB"/>
               </w:rPr>
-              <w:t xml:space="preserve"> </w:t>
+              <w:t xml:space="preserve"> end</w:t>
             </w:r>
             <w:r>
               <w:rPr>
                 <w:rStyle w:val="--l"/>
                 <w:lang w:val="en-GB"/>
               </w:rPr>
-              <w:t>end</w:t>
+              <w:t xml:space="preserve"> intervention notification to </w:t>
             </w:r>
             <w:r>
               <w:rPr>
                 <w:rStyle w:val="--l"/>
                 <w:lang w:val="en-GB"/>
               </w:rPr>
-              <w:t xml:space="preserve"> intervention notification to </w:t>
-            </w:r>
-            <w:r>
+              <w:t>the CTS.</w:t>
+            </w:r>
+          </w:p>
+        </w:tc>
+      </w:tr>
+      <w:tr>
+        <w:tc>
+          <w:tcPr>
+            <w:tcW w:w="2689" w:type="dxa"/>
+            <w:vAlign w:val="center"/>
+          </w:tcPr>
+          <w:p>
+            <w:pPr>
+              <w:jc w:val="center"/>
+              <w:rPr>
+                <w:b/>
+                <w:bCs/>
+              </w:rPr>
+            </w:pPr>
+            <w:r>
+              <w:rPr>
+                <w:b/>
+                <w:bCs/>
+              </w:rPr>
+              <w:t>A30</w:t>
+            </w:r>
+          </w:p>
+        </w:tc>
+        <w:tc>
+          <w:tcPr>
+            <w:tcW w:w="6939" w:type="dxa"/>
+            <w:vAlign w:val="center"/>
+          </w:tcPr>
+          <w:p>
+            <w:pPr>
               <w:rPr>
                 <w:rStyle w:val="--l"/>
                 <w:lang w:val="en-GB"/>
               </w:rPr>
-              <w:t>the CTS.</w:t>
+            </w:pPr>
+            <w:r>
+              <w:rPr>
+                <w:rStyle w:val="--l"/>
+                <w:lang w:val="en-GB"/>
+              </w:rPr>
+              <w:t>The activity allows, if the anomaly has not been resolved or has been partially resolved, to generate a new anomaly notification.</w:t>
             </w:r>
           </w:p>
         </w:tc>
@@ -14749,7 +15215,7 @@
                 <w:b/>
                 <w:bCs/>
               </w:rPr>
-              <w:t>A30</w:t>
+              <w:t>A31</w:t>
             </w:r>
           </w:p>
         </w:tc>
@@ -14770,80 +15236,28 @@
                 <w:rStyle w:val="--l"/>
                 <w:lang w:val="en-GB"/>
               </w:rPr>
-              <w:t>The activity allows, if the anomaly has not been resolved or has been partially resolved, to generate a new anomaly notification.</w:t>
-            </w:r>
-          </w:p>
-        </w:tc>
-      </w:tr>
-      <w:tr>
-        <w:tc>
-          <w:tcPr>
-            <w:tcW w:w="2689" w:type="dxa"/>
-            <w:vAlign w:val="center"/>
-          </w:tcPr>
-          <w:p>
-            <w:pPr>
-              <w:jc w:val="center"/>
-              <w:rPr>
-                <w:b/>
-                <w:bCs/>
-              </w:rPr>
-            </w:pPr>
-            <w:r>
-              <w:rPr>
-                <w:b/>
-                <w:bCs/>
-              </w:rPr>
-              <w:t>A31</w:t>
-            </w:r>
-          </w:p>
-        </w:tc>
-        <w:tc>
-          <w:tcPr>
-            <w:tcW w:w="6939" w:type="dxa"/>
-            <w:vAlign w:val="center"/>
-          </w:tcPr>
-          <w:p>
-            <w:pPr>
+              <w:t>The activity allows</w:t>
+            </w:r>
+            <w:r>
               <w:rPr>
                 <w:rStyle w:val="--l"/>
                 <w:lang w:val="en-GB"/>
               </w:rPr>
-            </w:pPr>
+              <w:t xml:space="preserve"> </w:t>
+            </w:r>
             <w:r>
               <w:rPr>
                 <w:rStyle w:val="--l"/>
                 <w:lang w:val="en-GB"/>
               </w:rPr>
-              <w:t>The activity allows</w:t>
+              <w:t>to forward the</w:t>
             </w:r>
             <w:r>
               <w:rPr>
                 <w:rStyle w:val="--l"/>
                 <w:lang w:val="en-GB"/>
               </w:rPr>
-              <w:t xml:space="preserve"> </w:t>
-            </w:r>
-            <w:r>
-              <w:rPr>
-                <w:rStyle w:val="--l"/>
-                <w:lang w:val="en-GB"/>
-              </w:rPr>
-              <w:t>to forward the</w:t>
-            </w:r>
-            <w:r>
-              <w:rPr>
-                <w:rStyle w:val="--l"/>
-                <w:lang w:val="en-GB"/>
-              </w:rPr>
-              <w:t xml:space="preserve"> </w:t>
-            </w:r>
-            <w:r>
-              <w:rPr>
-                <w:rStyle w:val="--l"/>
-                <w:lang w:val="en-GB"/>
-              </w:rPr>
-              <w:t>anomaly</w:t>
+              <w:t xml:space="preserve"> anomaly</w:t>
             </w:r>
             <w:r>
               <w:rPr>
@@ -15110,7 +15524,23 @@
                 <w:rStyle w:val="--l"/>
                 <w:lang w:val="en-GB"/>
               </w:rPr>
-              <w:t>The activity allows the generation, frequently every 30 days, of statistics associated with the data through complex techniques to evaluate new policies, where policy is defined as inserting, moving, or upgrading the distribution unit. The frequency is once a month and the complexity is very high.</w:t>
+              <w:t xml:space="preserve">The activity allows the generation, frequently every 30 days, of statistics associated with the data through complex techniques to evaluate new policies, where policy is defined as inserting, moving, or upgrading the distribution unit. The frequency is once a month and the complexity </w:t>
+            </w:r>
+            <w:proofErr w:type="gramStart"/>
+            <w:r>
+              <w:rPr>
+                <w:rStyle w:val="--l"/>
+                <w:lang w:val="en-GB"/>
+              </w:rPr>
+              <w:t>is</w:t>
+            </w:r>
+            <w:proofErr w:type="gramEnd"/>
+            <w:r>
+              <w:rPr>
+                <w:rStyle w:val="--l"/>
+                <w:lang w:val="en-GB"/>
+              </w:rPr>
+              <w:t xml:space="preserve"> very high.</w:t>
             </w:r>
           </w:p>
         </w:tc>
@@ -15512,21 +15942,39 @@
           <w:b/>
           <w:bCs/>
         </w:rPr>
-        <w:t>logical components</w:t>
-      </w:r>
+        <w:t xml:space="preserve">logical </w:t>
+      </w:r>
+      <w:proofErr w:type="gramStart"/>
       <w:r>
         <w:rPr>
           <w:rStyle w:val="--l"/>
           <w:rFonts w:ascii="Cambria" w:hAnsi="Cambria"/>
-        </w:rPr>
-        <w:t>,</w:t>
+          <w:b/>
+          <w:bCs/>
+        </w:rPr>
+        <w:t>components</w:t>
       </w:r>
       <w:r>
         <w:rPr>
           <w:rStyle w:val="--l"/>
           <w:rFonts w:ascii="Cambria" w:hAnsi="Cambria"/>
         </w:rPr>
-        <w:t xml:space="preserve">. </w:t>
+        <w:t>,</w:t>
+      </w:r>
+      <w:r>
+        <w:rPr>
+          <w:rStyle w:val="--l"/>
+          <w:rFonts w:ascii="Cambria" w:hAnsi="Cambria"/>
+        </w:rPr>
+        <w:t>.</w:t>
+      </w:r>
+      <w:proofErr w:type="gramEnd"/>
+      <w:r>
+        <w:rPr>
+          <w:rStyle w:val="--l"/>
+          <w:rFonts w:ascii="Cambria" w:hAnsi="Cambria"/>
+        </w:rPr>
+        <w:t xml:space="preserve"> </w:t>
       </w:r>
       <w:r>
         <w:rPr>
@@ -15609,15 +16057,24 @@
           <w:rStyle w:val="--l"/>
           <w:rFonts w:ascii="Cambria" w:hAnsi="Cambria"/>
         </w:rPr>
-        <w:t>It is good to collect in a component functionality that is homogeneous with each other in terms of nonfunctional requirements</w:t>
-      </w:r>
+        <w:t xml:space="preserve">It is good to collect in a component functionality that is homogeneous with each other in terms of nonfunctional </w:t>
+      </w:r>
+      <w:proofErr w:type="gramStart"/>
       <w:r>
         <w:rPr>
           <w:rStyle w:val="--l"/>
           <w:rFonts w:ascii="Cambria" w:hAnsi="Cambria"/>
         </w:rPr>
+        <w:t>requirements</w:t>
+      </w:r>
+      <w:r>
+        <w:rPr>
+          <w:rStyle w:val="--l"/>
+          <w:rFonts w:ascii="Cambria" w:hAnsi="Cambria"/>
+        </w:rPr>
         <w:t>;</w:t>
       </w:r>
+      <w:proofErr w:type="gramEnd"/>
     </w:p>
     <w:p>
       <w:pPr>
@@ -15646,7 +16103,23 @@
           <w:rStyle w:val="--l"/>
           <w:rFonts w:ascii="Cambria" w:hAnsi="Cambria"/>
         </w:rPr>
-        <w:t xml:space="preserve"> (or Decoupled)</w:t>
+        <w:t xml:space="preserve"> (or </w:t>
+      </w:r>
+      <w:proofErr w:type="gramStart"/>
+      <w:r>
+        <w:rPr>
+          <w:rStyle w:val="--l"/>
+          <w:rFonts w:ascii="Cambria" w:hAnsi="Cambria"/>
+        </w:rPr>
+        <w:t>Decoupled</w:t>
+      </w:r>
+      <w:proofErr w:type="gramEnd"/>
+      <w:r>
+        <w:rPr>
+          <w:rStyle w:val="--l"/>
+          <w:rFonts w:ascii="Cambria" w:hAnsi="Cambria"/>
+        </w:rPr>
+        <w:t>)</w:t>
       </w:r>
     </w:p>
     <w:p>
@@ -15756,11 +16229,25 @@
         <w:rPr>
           <w:rFonts w:ascii="Cambria" w:hAnsi="Cambria"/>
         </w:rPr>
-        <w:t xml:space="preserve"> have to choose the </w:t>
-      </w:r>
+        <w:t xml:space="preserve"> </w:t>
+      </w:r>
+      <w:proofErr w:type="gramStart"/>
       <w:r>
         <w:rPr>
           <w:rFonts w:ascii="Cambria" w:hAnsi="Cambria"/>
+        </w:rPr>
+        <w:t>have to</w:t>
+      </w:r>
+      <w:proofErr w:type="gramEnd"/>
+      <w:r>
+        <w:rPr>
+          <w:rFonts w:ascii="Cambria" w:hAnsi="Cambria"/>
+        </w:rPr>
+        <w:t xml:space="preserve"> choose the </w:t>
+      </w:r>
+      <w:r>
+        <w:rPr>
+          <w:rFonts w:ascii="Cambria" w:hAnsi="Cambria"/>
           <w:b/>
           <w:bCs/>
         </w:rPr>
@@ -15784,7 +16271,21 @@
         <w:rPr>
           <w:rFonts w:ascii="Cambria" w:hAnsi="Cambria"/>
         </w:rPr>
-        <w:t xml:space="preserve"> (through, for example, elicitation techniques-which we will not be able to do in this project), or dictated by the </w:t>
+        <w:t xml:space="preserve"> (through, for example, elicitation techniques-which we will not be able to do in this project</w:t>
+      </w:r>
+      <w:proofErr w:type="gramStart"/>
+      <w:r>
+        <w:rPr>
+          <w:rFonts w:ascii="Cambria" w:hAnsi="Cambria"/>
+        </w:rPr>
+        <w:t>), or</w:t>
+      </w:r>
+      <w:proofErr w:type="gramEnd"/>
+      <w:r>
+        <w:rPr>
+          <w:rFonts w:ascii="Cambria" w:hAnsi="Cambria"/>
+        </w:rPr>
+        <w:t xml:space="preserve"> dictated by the </w:t>
       </w:r>
       <w:proofErr w:type="spellStart"/>
       <w:r>
@@ -16090,21 +16591,7 @@
                 <w:rStyle w:val="--l"/>
                 <w:rFonts w:ascii="Cambria" w:eastAsiaTheme="majorEastAsia" w:hAnsi="Cambria"/>
               </w:rPr>
-              <w:t xml:space="preserve">Computational </w:t>
-            </w:r>
-            <w:r>
-              <w:rPr>
-                <w:rStyle w:val="--l"/>
-                <w:rFonts w:ascii="Cambria" w:eastAsiaTheme="majorEastAsia" w:hAnsi="Cambria"/>
-              </w:rPr>
-              <w:t>c</w:t>
-            </w:r>
-            <w:r>
-              <w:rPr>
-                <w:rStyle w:val="--l"/>
-                <w:rFonts w:ascii="Cambria" w:eastAsiaTheme="majorEastAsia" w:hAnsi="Cambria"/>
-              </w:rPr>
-              <w:t>omplexity</w:t>
+              <w:t>Computational complexity</w:t>
             </w:r>
           </w:p>
         </w:tc>
@@ -16186,13 +16673,7 @@
               <w:rPr>
                 <w:rFonts w:ascii="Cambria" w:hAnsi="Cambria"/>
               </w:rPr>
-              <w:t>Cadence with which activities are carried out</w:t>
-            </w:r>
-            <w:r>
-              <w:rPr>
-                <w:rFonts w:ascii="Cambria" w:hAnsi="Cambria"/>
-              </w:rPr>
-              <w:t>.</w:t>
+              <w:t>Cadence with which activities are carried out.</w:t>
             </w:r>
           </w:p>
         </w:tc>
@@ -16275,14 +16756,7 @@
                 <w:rStyle w:val="--l"/>
                 <w:rFonts w:ascii="Cambria" w:eastAsiaTheme="majorEastAsia" w:hAnsi="Cambria"/>
               </w:rPr>
-              <w:t>Maximum time required to process</w:t>
-            </w:r>
-            <w:r>
-              <w:rPr>
-                <w:rStyle w:val="--l"/>
-                <w:rFonts w:ascii="Cambria" w:eastAsiaTheme="majorEastAsia" w:hAnsi="Cambria"/>
-              </w:rPr>
-              <w:t>.</w:t>
+              <w:t>Maximum time required to process.</w:t>
             </w:r>
           </w:p>
         </w:tc>
@@ -16365,14 +16839,7 @@
                 <w:rStyle w:val="--l"/>
                 <w:rFonts w:ascii="Cambria" w:eastAsiaTheme="majorEastAsia" w:hAnsi="Cambria"/>
               </w:rPr>
-              <w:t xml:space="preserve">Physical/virtual </w:t>
-            </w:r>
-            <w:r>
-              <w:rPr>
-                <w:rStyle w:val="--l"/>
-                <w:rFonts w:ascii="Cambria" w:eastAsiaTheme="majorEastAsia" w:hAnsi="Cambria"/>
-              </w:rPr>
-              <w:t>location.</w:t>
+              <w:t>Physical/virtual location.</w:t>
             </w:r>
           </w:p>
         </w:tc>
@@ -16454,37 +16921,7 @@
               <w:rPr>
                 <w:rFonts w:ascii="Cambria" w:hAnsi="Cambria"/>
               </w:rPr>
-              <w:t>Intensity of information flows between</w:t>
-            </w:r>
-            <w:r>
-              <w:rPr>
-                <w:rFonts w:ascii="Cambria" w:hAnsi="Cambria"/>
-              </w:rPr>
-              <w:t xml:space="preserve"> </w:t>
-            </w:r>
-            <w:r>
-              <w:rPr>
-                <w:rFonts w:ascii="Cambria" w:hAnsi="Cambria"/>
-              </w:rPr>
-              <w:t>component instances</w:t>
-            </w:r>
-            <w:r>
-              <w:rPr>
-                <w:rFonts w:ascii="Cambria" w:hAnsi="Cambria"/>
-              </w:rPr>
-              <w:t xml:space="preserve"> </w:t>
-            </w:r>
-            <w:r>
-              <w:rPr>
-                <w:rFonts w:ascii="Cambria" w:hAnsi="Cambria"/>
-              </w:rPr>
-              <w:t>and the external environment (i.e., actors)</w:t>
-            </w:r>
-            <w:r>
-              <w:rPr>
-                <w:rFonts w:ascii="Cambria" w:hAnsi="Cambria"/>
-              </w:rPr>
-              <w:t>.</w:t>
+              <w:t>Intensity of information flows between component instances and the external environment (i.e., actors).</w:t>
             </w:r>
           </w:p>
         </w:tc>
@@ -16575,14 +17012,7 @@
                 <w:rStyle w:val="--l"/>
                 <w:rFonts w:ascii="Cambria" w:eastAsiaTheme="majorEastAsia" w:hAnsi="Cambria"/>
               </w:rPr>
-              <w:t>Intensity of information flows between component instances</w:t>
-            </w:r>
-            <w:r>
-              <w:rPr>
-                <w:rStyle w:val="--l"/>
-                <w:rFonts w:ascii="Cambria" w:eastAsiaTheme="majorEastAsia" w:hAnsi="Cambria"/>
-              </w:rPr>
-              <w:t>.</w:t>
+              <w:t>Intensity of information flows between component instances.</w:t>
             </w:r>
           </w:p>
         </w:tc>
@@ -16659,123 +17089,81 @@
                 <w:rStyle w:val="--l"/>
                 <w:rFonts w:ascii="Cambria" w:hAnsi="Cambria"/>
               </w:rPr>
-              <w:t>Intensity of information sharing (typically</w:t>
-            </w:r>
+              <w:t>Intensity of information sharing (typically persistent data) with other component instances.</w:t>
+            </w:r>
+          </w:p>
+        </w:tc>
+        <w:tc>
+          <w:tcPr>
+            <w:tcW w:w="1843" w:type="dxa"/>
+            <w:vMerge/>
+          </w:tcPr>
+          <w:p>
+            <w:pPr>
+              <w:pStyle w:val="NormaleWeb"/>
+              <w:jc w:val="both"/>
+              <w:rPr>
+                <w:rFonts w:ascii="Cambria" w:hAnsi="Cambria"/>
+              </w:rPr>
+            </w:pPr>
+          </w:p>
+        </w:tc>
+        <w:tc>
+          <w:tcPr>
+            <w:tcW w:w="1978" w:type="dxa"/>
+            <w:vMerge/>
+          </w:tcPr>
+          <w:p>
+            <w:pPr>
+              <w:pStyle w:val="NormaleWeb"/>
+              <w:jc w:val="both"/>
+              <w:rPr>
+                <w:rFonts w:ascii="Cambria" w:hAnsi="Cambria"/>
+              </w:rPr>
+            </w:pPr>
+          </w:p>
+        </w:tc>
+      </w:tr>
+      <w:tr>
+        <w:tc>
+          <w:tcPr>
+            <w:tcW w:w="1980" w:type="dxa"/>
+          </w:tcPr>
+          <w:p>
+            <w:pPr>
+              <w:pStyle w:val="NormaleWeb"/>
+              <w:jc w:val="both"/>
+              <w:rPr>
+                <w:rFonts w:ascii="Cambria" w:hAnsi="Cambria"/>
+              </w:rPr>
+            </w:pPr>
+            <w:r>
+              <w:rPr>
+                <w:rFonts w:ascii="Cambria" w:hAnsi="Cambria"/>
+                <w:b/>
+                <w:bCs/>
+              </w:rPr>
+              <w:t>Control Flow</w:t>
+            </w:r>
+          </w:p>
+        </w:tc>
+        <w:tc>
+          <w:tcPr>
+            <w:tcW w:w="3827" w:type="dxa"/>
+          </w:tcPr>
+          <w:p>
+            <w:pPr>
+              <w:pStyle w:val="NormaleWeb"/>
+              <w:rPr>
+                <w:rFonts w:ascii="Cambria" w:hAnsi="Cambria"/>
+              </w:rPr>
+            </w:pPr>
             <w:r>
               <w:rPr>
                 <w:rStyle w:val="--l"/>
                 <w:rFonts w:ascii="Cambria" w:hAnsi="Cambria"/>
               </w:rPr>
-              <w:t xml:space="preserve"> </w:t>
-            </w:r>
-            <w:r>
-              <w:rPr>
-                <w:rStyle w:val="--l"/>
-                <w:rFonts w:ascii="Cambria" w:hAnsi="Cambria"/>
-              </w:rPr>
-              <w:t>persistent data) with other component instance</w:t>
-            </w:r>
-            <w:r>
-              <w:rPr>
-                <w:rStyle w:val="--l"/>
-                <w:rFonts w:ascii="Cambria" w:hAnsi="Cambria"/>
-              </w:rPr>
-              <w:t>s.</w:t>
-            </w:r>
-          </w:p>
-        </w:tc>
-        <w:tc>
-          <w:tcPr>
-            <w:tcW w:w="1843" w:type="dxa"/>
-            <w:vMerge/>
-          </w:tcPr>
-          <w:p>
-            <w:pPr>
-              <w:pStyle w:val="NormaleWeb"/>
-              <w:jc w:val="both"/>
-              <w:rPr>
-                <w:rFonts w:ascii="Cambria" w:hAnsi="Cambria"/>
-              </w:rPr>
-            </w:pPr>
-          </w:p>
-        </w:tc>
-        <w:tc>
-          <w:tcPr>
-            <w:tcW w:w="1978" w:type="dxa"/>
-            <w:vMerge/>
-          </w:tcPr>
-          <w:p>
-            <w:pPr>
-              <w:pStyle w:val="NormaleWeb"/>
-              <w:jc w:val="both"/>
-              <w:rPr>
-                <w:rFonts w:ascii="Cambria" w:hAnsi="Cambria"/>
-              </w:rPr>
-            </w:pPr>
-          </w:p>
-        </w:tc>
-      </w:tr>
-      <w:tr>
-        <w:tc>
-          <w:tcPr>
-            <w:tcW w:w="1980" w:type="dxa"/>
-          </w:tcPr>
-          <w:p>
-            <w:pPr>
-              <w:pStyle w:val="NormaleWeb"/>
-              <w:jc w:val="both"/>
-              <w:rPr>
-                <w:rFonts w:ascii="Cambria" w:hAnsi="Cambria"/>
-              </w:rPr>
-            </w:pPr>
-            <w:r>
-              <w:rPr>
-                <w:rFonts w:ascii="Cambria" w:hAnsi="Cambria"/>
-                <w:b/>
-                <w:bCs/>
-              </w:rPr>
-              <w:t>Control Flow</w:t>
-            </w:r>
-          </w:p>
-        </w:tc>
-        <w:tc>
-          <w:tcPr>
-            <w:tcW w:w="3827" w:type="dxa"/>
-          </w:tcPr>
-          <w:p>
-            <w:pPr>
-              <w:pStyle w:val="NormaleWeb"/>
-              <w:rPr>
-                <w:rFonts w:ascii="Cambria" w:hAnsi="Cambria"/>
-              </w:rPr>
-            </w:pPr>
-            <w:r>
-              <w:rPr>
-                <w:rStyle w:val="--l"/>
-                <w:rFonts w:ascii="Cambria" w:hAnsi="Cambria"/>
-              </w:rPr>
-              <w:t>Intensity of control flows between instances of th</w:t>
-            </w:r>
-            <w:r>
-              <w:rPr>
-                <w:rStyle w:val="--l"/>
-                <w:rFonts w:ascii="Cambria" w:hAnsi="Cambria"/>
-              </w:rPr>
-              <w:t xml:space="preserve">e </w:t>
-            </w:r>
-            <w:r>
-              <w:rPr>
-                <w:rStyle w:val="--l"/>
-                <w:rFonts w:ascii="Cambria" w:hAnsi="Cambria"/>
-              </w:rPr>
-              <w:t>components</w:t>
-            </w:r>
-            <w:r>
-              <w:rPr>
-                <w:rStyle w:val="--l"/>
-                <w:rFonts w:ascii="Cambria" w:hAnsi="Cambria"/>
-              </w:rPr>
-              <w:t>.</w:t>
+              <w:t>Intensity of control flows between instances of the components.</w:t>
             </w:r>
           </w:p>
         </w:tc>
@@ -16829,8 +17217,9 @@
           <w:i/>
           <w:iCs/>
         </w:rPr>
-        <w:t xml:space="preserve">* </w:t>
-      </w:r>
+        <w:t xml:space="preserve">* The dimensions given are not all possible dimensions, but those that we will </w:t>
+      </w:r>
+      <w:proofErr w:type="spellStart"/>
       <w:r>
         <w:rPr>
           <w:rStyle w:val="--l"/>
@@ -16838,9 +17227,9 @@
           <w:i/>
           <w:iCs/>
         </w:rPr>
-        <w:t xml:space="preserve">The dimensions given are not all possible dimensions, but those that we will </w:t>
-      </w:r>
-      <w:proofErr w:type="spellStart"/>
+        <w:t>analyze</w:t>
+      </w:r>
+      <w:proofErr w:type="spellEnd"/>
       <w:r>
         <w:rPr>
           <w:rStyle w:val="--l"/>
@@ -16848,35 +17237,39 @@
           <w:i/>
           <w:iCs/>
         </w:rPr>
-        <w:t>analyze</w:t>
-      </w:r>
-      <w:proofErr w:type="spellEnd"/>
+        <w:t xml:space="preserve"> in our study</w:t>
+      </w:r>
+    </w:p>
+    <w:p>
+      <w:pPr>
+        <w:rPr>
+          <w:lang w:val="en-GB"/>
+        </w:rPr>
+      </w:pPr>
+      <w:r>
+        <w:rPr>
+          <w:lang w:val="en-GB"/>
+        </w:rPr>
+        <w:lastRenderedPageBreak/>
+        <w:t xml:space="preserve">Once you choose a partitioning on one dimension, you then </w:t>
+      </w:r>
+      <w:proofErr w:type="gramStart"/>
+      <w:r>
+        <w:rPr>
+          <w:lang w:val="en-GB"/>
+        </w:rPr>
+        <w:t>have to</w:t>
+      </w:r>
+      <w:proofErr w:type="gramEnd"/>
+      <w:r>
+        <w:rPr>
+          <w:lang w:val="en-GB"/>
+        </w:rPr>
+        <w:t xml:space="preserve"> choose the </w:t>
+      </w:r>
       <w:r>
         <w:rPr>
           <w:rStyle w:val="--l"/>
-          <w:rFonts w:ascii="Cambria" w:eastAsiaTheme="majorEastAsia" w:hAnsi="Cambria"/>
-          <w:i/>
-          <w:iCs/>
-        </w:rPr>
-        <w:t xml:space="preserve"> in our study</w:t>
-      </w:r>
-    </w:p>
-    <w:p>
-      <w:pPr>
-        <w:rPr>
-          <w:lang w:val="en-GB"/>
-        </w:rPr>
-      </w:pPr>
-      <w:r>
-        <w:rPr>
-          <w:lang w:val="en-GB"/>
-        </w:rPr>
-        <w:lastRenderedPageBreak/>
-        <w:t xml:space="preserve">Once you choose a partitioning on one dimension, you then have to choose the </w:t>
-      </w:r>
-      <w:r>
-        <w:rPr>
-          <w:rStyle w:val="--l"/>
           <w:b/>
           <w:bCs/>
           <w:lang w:val="en-GB"/>
@@ -16887,13 +17280,7 @@
         <w:rPr>
           <w:lang w:val="en-GB"/>
         </w:rPr>
-        <w:t xml:space="preserve"> </w:t>
-      </w:r>
-      <w:r>
-        <w:rPr>
-          <w:lang w:val="en-GB"/>
-        </w:rPr>
-        <w:t>(how many instances will be in the system).</w:t>
+        <w:t xml:space="preserve"> (how many instances will be in the system).</w:t>
       </w:r>
     </w:p>
     <w:p>
@@ -16960,7 +17347,21 @@
         <w:rPr>
           <w:lang w:val="en-GB"/>
         </w:rPr>
-        <w:t>Projection of a component onto a dimension is the set of values taken by its assets in that dimension. In this view, the spread (measure of projection) of a component on a dimension is a quantitative estimate of how wide the projection of a dimension is on that dimension. If a component takes on so many values it "sucks"</w:t>
+        <w:t xml:space="preserve">Projection of a component onto a dimension is the set of values taken by its assets in that dimension. In this view, the spread (measure of projection) of a component on a dimension is a quantitative estimate of how wide the projection of a dimension is on that dimension. If a component takes on so many </w:t>
+      </w:r>
+      <w:proofErr w:type="gramStart"/>
+      <w:r>
+        <w:rPr>
+          <w:lang w:val="en-GB"/>
+        </w:rPr>
+        <w:t>values</w:t>
+      </w:r>
+      <w:proofErr w:type="gramEnd"/>
+      <w:r>
+        <w:rPr>
+          <w:lang w:val="en-GB"/>
+        </w:rPr>
+        <w:t xml:space="preserve"> it "sucks"</w:t>
       </w:r>
       <w:r>
         <w:rPr>
@@ -17048,6 +17449,7 @@
           <w:lang w:val="en-GB"/>
         </w:rPr>
       </w:pPr>
+      <w:proofErr w:type="gramStart"/>
       <w:r>
         <w:rPr>
           <w:b/>
@@ -17060,7 +17462,14 @@
         <w:rPr>
           <w:lang w:val="en-GB"/>
         </w:rPr>
-        <w:t>, tells me how isolated a solution is.</w:t>
+        <w:t>,</w:t>
+      </w:r>
+      <w:proofErr w:type="gramEnd"/>
+      <w:r>
+        <w:rPr>
+          <w:lang w:val="en-GB"/>
+        </w:rPr>
+        <w:t xml:space="preserve"> tells me how isolated a solution is.</w:t>
       </w:r>
     </w:p>
     <w:p>
@@ -17078,6 +17487,7 @@
         <w:t xml:space="preserve">Overlap of a component on a dynamic dimension is the union of its intersections with other </w:t>
       </w:r>
       <w:proofErr w:type="spellStart"/>
+      <w:proofErr w:type="gramStart"/>
       <w:r>
         <w:rPr>
           <w:lang w:val="en-GB"/>
@@ -17085,6 +17495,7 @@
         <w:t>components.We</w:t>
       </w:r>
       <w:proofErr w:type="spellEnd"/>
+      <w:proofErr w:type="gramEnd"/>
       <w:r>
         <w:rPr>
           <w:lang w:val="en-GB"/>
@@ -17107,14 +17518,16 @@
         <w:rPr>
           <w:lang w:val="en-GB"/>
         </w:rPr>
-        <w:t>Structural aspect, i.e., the number of interfaces/resources required that therefore create dependencies with other components</w:t>
-      </w:r>
-      <w:r>
-        <w:rPr>
-          <w:lang w:val="en-GB"/>
-        </w:rPr>
-        <w:t>;</w:t>
-      </w:r>
+        <w:t xml:space="preserve">Structural aspect, i.e., the number of interfaces/resources required that therefore create dependencies with other </w:t>
+      </w:r>
+      <w:proofErr w:type="gramStart"/>
+      <w:r>
+        <w:rPr>
+          <w:lang w:val="en-GB"/>
+        </w:rPr>
+        <w:t>components;</w:t>
+      </w:r>
+      <w:proofErr w:type="gramEnd"/>
     </w:p>
     <w:p>
       <w:pPr>
@@ -17194,7 +17607,21 @@
         <w:rPr>
           <w:lang w:val="en-GB"/>
         </w:rPr>
-        <w:t>. It is wrong to reason about the individual component; what you have to do is to look at the whole solution and evaluate.</w:t>
+        <w:t xml:space="preserve">. It is wrong to reason about the individual component; what you </w:t>
+      </w:r>
+      <w:proofErr w:type="gramStart"/>
+      <w:r>
+        <w:rPr>
+          <w:lang w:val="en-GB"/>
+        </w:rPr>
+        <w:t>have to</w:t>
+      </w:r>
+      <w:proofErr w:type="gramEnd"/>
+      <w:r>
+        <w:rPr>
+          <w:lang w:val="en-GB"/>
+        </w:rPr>
+        <w:t xml:space="preserve"> do is to look at the whole solution and evaluate.</w:t>
       </w:r>
     </w:p>
     <w:p>
@@ -17407,7 +17834,16 @@
           <w:bCs/>
           <w:lang w:val="en-GB"/>
         </w:rPr>
-        <w:t>low spread for that dimension</w:t>
+        <w:t xml:space="preserve">low spread for that </w:t>
+      </w:r>
+      <w:proofErr w:type="gramStart"/>
+      <w:r>
+        <w:rPr>
+          <w:b/>
+          <w:bCs/>
+          <w:lang w:val="en-GB"/>
+        </w:rPr>
+        <w:t>dimension</w:t>
       </w:r>
       <w:r>
         <w:rPr>
@@ -17415,6 +17851,7 @@
         </w:rPr>
         <w:t>;</w:t>
       </w:r>
+      <w:proofErr w:type="gramEnd"/>
     </w:p>
     <w:p>
       <w:pPr>
@@ -17439,8 +17876,18 @@
           <w:bCs/>
           <w:lang w:val="en-GB"/>
         </w:rPr>
-        <w:t>low interference for that dimension</w:t>
-      </w:r>
+        <w:t xml:space="preserve">low interference for that </w:t>
+      </w:r>
+      <w:proofErr w:type="gramStart"/>
+      <w:r>
+        <w:rPr>
+          <w:b/>
+          <w:bCs/>
+          <w:lang w:val="en-GB"/>
+        </w:rPr>
+        <w:t>dimension</w:t>
+      </w:r>
+      <w:proofErr w:type="gramEnd"/>
     </w:p>
     <w:p>
       <w:pPr>
@@ -17487,10 +17934,10 @@
           <w:noProof/>
         </w:rPr>
         <w:drawing>
-          <wp:inline distT="0" distB="0" distL="0" distR="0" wp14:anchorId="6AA5C8ED" wp14:editId="0BE621CB">
-            <wp:extent cx="6120130" cy="2961640"/>
-            <wp:effectExtent l="0" t="0" r="0" b="0"/>
-            <wp:docPr id="1524936361" name="Immagine 13" descr="Immagine che contiene testo, schermata&#10;&#10;Descrizione generata automaticamente"/>
+          <wp:inline distT="0" distB="0" distL="0" distR="0" wp14:anchorId="42D20089" wp14:editId="4C9508E0">
+            <wp:extent cx="6120130" cy="2963545"/>
+            <wp:effectExtent l="0" t="0" r="0" b="8255"/>
+            <wp:docPr id="1143274262" name="Immagine 3" descr="Immagine che contiene testo, schermata&#10;&#10;Descrizione generata automaticamente"/>
             <wp:cNvGraphicFramePr>
               <a:graphicFrameLocks xmlns:a="http://schemas.openxmlformats.org/drawingml/2006/main" noChangeAspect="1"/>
             </wp:cNvGraphicFramePr>
@@ -17498,7 +17945,7 @@
               <a:graphicData uri="http://schemas.openxmlformats.org/drawingml/2006/picture">
                 <pic:pic xmlns:pic="http://schemas.openxmlformats.org/drawingml/2006/picture">
                   <pic:nvPicPr>
-                    <pic:cNvPr id="1524936361" name="Immagine 13" descr="Immagine che contiene testo, schermata&#10;&#10;Descrizione generata automaticamente"/>
+                    <pic:cNvPr id="1143274262" name="Immagine 3" descr="Immagine che contiene testo, schermata&#10;&#10;Descrizione generata automaticamente"/>
                     <pic:cNvPicPr/>
                   </pic:nvPicPr>
                   <pic:blipFill>
@@ -17516,7 +17963,7 @@
                   <pic:spPr>
                     <a:xfrm>
                       <a:off x="0" y="0"/>
-                      <a:ext cx="6120130" cy="2961640"/>
+                      <a:ext cx="6120130" cy="2963545"/>
                     </a:xfrm>
                     <a:prstGeom prst="rect">
                       <a:avLst/>
@@ -17550,7 +17997,7 @@
           <w:bCs/>
           <w:lang w:val="en-GB"/>
         </w:rPr>
-        <w:t xml:space="preserve">some </w:t>
+        <w:t>some value</w:t>
       </w:r>
       <w:r>
         <w:rPr>
@@ -17559,7 +18006,7 @@
           <w:bCs/>
           <w:lang w:val="en-GB"/>
         </w:rPr>
-        <w:t>value</w:t>
+        <w:t>s</w:t>
       </w:r>
       <w:r>
         <w:rPr>
@@ -17568,7 +18015,7 @@
           <w:bCs/>
           <w:lang w:val="en-GB"/>
         </w:rPr>
-        <w:t>s</w:t>
+        <w:t xml:space="preserve"> of the</w:t>
       </w:r>
       <w:r>
         <w:rPr>
@@ -17577,7 +18024,7 @@
           <w:bCs/>
           <w:lang w:val="en-GB"/>
         </w:rPr>
-        <w:t xml:space="preserve"> of the</w:t>
+        <w:t xml:space="preserve"> static</w:t>
       </w:r>
       <w:r>
         <w:rPr>
@@ -17586,25 +18033,7 @@
           <w:bCs/>
           <w:lang w:val="en-GB"/>
         </w:rPr>
-        <w:t xml:space="preserve"> static</w:t>
-      </w:r>
-      <w:r>
-        <w:rPr>
-          <w:rStyle w:val="--l"/>
-          <w:b/>
-          <w:bCs/>
-          <w:lang w:val="en-GB"/>
-        </w:rPr>
-        <w:t xml:space="preserve"> </w:t>
-      </w:r>
-      <w:r>
-        <w:rPr>
-          <w:rStyle w:val="--l"/>
-          <w:b/>
-          <w:bCs/>
-          <w:lang w:val="en-GB"/>
-        </w:rPr>
-        <w:t>dimensions of our system</w:t>
+        <w:t xml:space="preserve"> dimensions of our system</w:t>
       </w:r>
       <w:r>
         <w:rPr>
@@ -17647,6 +18076,7 @@
       <w:r>
         <w:rPr>
           <w:rStyle w:val="--l"/>
+          <w:lang w:val="en-GB"/>
         </w:rPr>
         <w:t xml:space="preserve">The cardinality of the dimension "Frequency" is |Frequency| = 4. </w:t>
       </w:r>
@@ -17701,10 +18131,14 @@
     <w:p>
       <w:pPr>
         <w:pStyle w:val="Paragrafoelenco"/>
+        <w:rPr>
+          <w:lang w:val="en-GB"/>
+        </w:rPr>
       </w:pPr>
       <w:r>
         <w:rPr>
           <w:rStyle w:val="--l"/>
+          <w:lang w:val="en-GB"/>
         </w:rPr>
         <w:t xml:space="preserve">The cardinality of the dimension "Complexity" is |Complexity| = 3. Let y be a value assumable by "Complexity", y </w:t>
       </w:r>
@@ -17712,12 +18146,14 @@
         <w:rPr>
           <w:rStyle w:val="--l"/>
           <w:rFonts w:ascii="Cambria Math" w:hAnsi="Cambria Math" w:cs="Cambria Math"/>
+          <w:lang w:val="en-GB"/>
         </w:rPr>
         <w:t>∊</w:t>
       </w:r>
       <w:r>
         <w:rPr>
           <w:rStyle w:val="--l"/>
+          <w:lang w:val="en-GB"/>
         </w:rPr>
         <w:t xml:space="preserve"> {"very high", "low", "medium"}.</w:t>
       </w:r>
@@ -17755,6 +18191,7 @@
       <w:r>
         <w:rPr>
           <w:rStyle w:val="--l"/>
+          <w:lang w:val="en-GB"/>
         </w:rPr>
         <w:t xml:space="preserve">The cardinality of the dimension "Delay" is |Delay| = 4. </w:t>
       </w:r>
@@ -17778,14 +18215,7 @@
           <w:rStyle w:val="--l"/>
           <w:lang w:val="en-GB"/>
         </w:rPr>
-        <w:t xml:space="preserve"> {"30 seconds," "60 seconds," "10 seconds," "30 minutes"}</w:t>
-      </w:r>
-      <w:r>
-        <w:rPr>
-          <w:rStyle w:val="--l"/>
-          <w:lang w:val="en-GB"/>
-        </w:rPr>
-        <w:t>.</w:t>
+        <w:t xml:space="preserve"> {"30 seconds," "60 seconds," "10 seconds," "30 minutes"}.</w:t>
       </w:r>
     </w:p>
     <w:p>
@@ -17800,6 +18230,7 @@
           <w:bCs/>
         </w:rPr>
       </w:pPr>
+      <w:proofErr w:type="gramStart"/>
       <w:r>
         <w:rPr>
           <w:rStyle w:val="--l"/>
@@ -17808,6 +18239,7 @@
         </w:rPr>
         <w:t>Location</w:t>
       </w:r>
+      <w:proofErr w:type="gramEnd"/>
       <w:r>
         <w:rPr>
           <w:rStyle w:val="--l"/>
@@ -17820,10 +18252,14 @@
     <w:p>
       <w:pPr>
         <w:pStyle w:val="Paragrafoelenco"/>
+        <w:rPr>
+          <w:lang w:val="en-GB"/>
+        </w:rPr>
       </w:pPr>
       <w:r>
         <w:rPr>
           <w:rStyle w:val="--l"/>
+          <w:lang w:val="en-GB"/>
         </w:rPr>
         <w:t xml:space="preserve">The cardinality of the dimension "Location" is |Location| = *. Let a be a value assumable by "Location", a </w:t>
       </w:r>
@@ -17831,12 +18267,14 @@
         <w:rPr>
           <w:rStyle w:val="--l"/>
           <w:rFonts w:ascii="Cambria Math" w:hAnsi="Cambria Math" w:cs="Cambria Math"/>
+          <w:lang w:val="en-GB"/>
         </w:rPr>
         <w:t>∊</w:t>
       </w:r>
       <w:r>
         <w:rPr>
           <w:rStyle w:val="--l"/>
+          <w:lang w:val="en-GB"/>
         </w:rPr>
         <w:t xml:space="preserve"> {* GPS + * ADDRESS + Central System}.</w:t>
       </w:r>
@@ -17872,37 +18310,29 @@
     <w:p>
       <w:pPr>
         <w:pStyle w:val="Paragrafoelenco"/>
+        <w:rPr>
+          <w:lang w:val="en-GB"/>
+        </w:rPr>
       </w:pPr>
       <w:r>
         <w:rPr>
           <w:rStyle w:val="--l"/>
-        </w:rPr>
-        <w:t xml:space="preserve">The </w:t>
-      </w:r>
-      <w:proofErr w:type="spellStart"/>
-      <w:r>
-        <w:rPr>
-          <w:rStyle w:val="--l"/>
-        </w:rPr>
-        <w:t>cardinality</w:t>
-      </w:r>
-      <w:proofErr w:type="spellEnd"/>
-      <w:r>
-        <w:rPr>
-          <w:rStyle w:val="--l"/>
-        </w:rPr>
-        <w:t xml:space="preserve"> of the dimension "Abstraction" is |Abstraction| = 16, having 16 different types of data. Let b be a value assumable by "Location," b </w:t>
+          <w:lang w:val="en-GB"/>
+        </w:rPr>
+        <w:t xml:space="preserve">The cardinality of the dimension "Abstraction" is |Abstraction| = 16, having 16 different types of data. Let b be a value assumable by "Location," b </w:t>
       </w:r>
       <w:r>
         <w:rPr>
           <w:rStyle w:val="--l"/>
           <w:rFonts w:ascii="Cambria Math" w:hAnsi="Cambria Math" w:cs="Cambria Math"/>
+          <w:lang w:val="en-GB"/>
         </w:rPr>
         <w:t>∊</w:t>
       </w:r>
       <w:r>
         <w:rPr>
           <w:rStyle w:val="--l"/>
+          <w:lang w:val="en-GB"/>
         </w:rPr>
         <w:t xml:space="preserve"> {I1, ..., I31}.</w:t>
       </w:r>
@@ -18051,7 +18481,21 @@
         <w:rPr>
           <w:lang w:val="en-GB"/>
         </w:rPr>
-        <w:t xml:space="preserve"> some estimates that we will need for the analysis of the solution as a whole (remember that these are estimates, it is not an exact figure).</w:t>
+        <w:t xml:space="preserve"> some estimates that we will need for the analysis of the </w:t>
+      </w:r>
+      <w:proofErr w:type="gramStart"/>
+      <w:r>
+        <w:rPr>
+          <w:lang w:val="en-GB"/>
+        </w:rPr>
+        <w:t>solution as a whole</w:t>
+      </w:r>
+      <w:proofErr w:type="gramEnd"/>
+      <w:r>
+        <w:rPr>
+          <w:lang w:val="en-GB"/>
+        </w:rPr>
+        <w:t xml:space="preserve"> (remember that these are estimates, it is not an exact figure).</w:t>
       </w:r>
     </w:p>
     <w:p>
@@ -18098,7 +18542,25 @@
           <w:iCs/>
           <w:lang w:val="en-GB"/>
         </w:rPr>
-        <w:t xml:space="preserve"> the footprint of only one component; however, we are estimating some values associated with the size of this component to allow us, later, to estimate the footprint of the solution as a whole.</w:t>
+        <w:t xml:space="preserve"> the footprint of only one component; however, we are estimating some values associated with the size of this component to allow us, later, to estimate the footprint of the </w:t>
+      </w:r>
+      <w:proofErr w:type="gramStart"/>
+      <w:r>
+        <w:rPr>
+          <w:i/>
+          <w:iCs/>
+          <w:lang w:val="en-GB"/>
+        </w:rPr>
+        <w:t>solution as a whole</w:t>
+      </w:r>
+      <w:proofErr w:type="gramEnd"/>
+      <w:r>
+        <w:rPr>
+          <w:i/>
+          <w:iCs/>
+          <w:lang w:val="en-GB"/>
+        </w:rPr>
+        <w:t>.</w:t>
       </w:r>
     </w:p>
     <w:tbl>
@@ -18432,41 +18894,27 @@
                 <w:rStyle w:val="--l"/>
                 <w:lang w:val="en-GB"/>
               </w:rPr>
-              <w:t xml:space="preserve">The module incorporates 2 of </w:t>
+              <w:t xml:space="preserve">The module incorporates 2 of 4 </w:t>
             </w:r>
             <w:r>
               <w:rPr>
                 <w:rStyle w:val="--l"/>
                 <w:lang w:val="en-GB"/>
               </w:rPr>
-              <w:t>4</w:t>
+              <w:t xml:space="preserve">delays </w:t>
             </w:r>
             <w:r>
               <w:rPr>
                 <w:rStyle w:val="--l"/>
                 <w:lang w:val="en-GB"/>
               </w:rPr>
-              <w:t xml:space="preserve"> </w:t>
+              <w:t>present</w:t>
             </w:r>
             <w:r>
               <w:rPr>
                 <w:rStyle w:val="--l"/>
                 <w:lang w:val="en-GB"/>
               </w:rPr>
-              <w:t xml:space="preserve">delays </w:t>
-            </w:r>
-            <w:r>
-              <w:rPr>
-                <w:rStyle w:val="--l"/>
-                <w:lang w:val="en-GB"/>
-              </w:rPr>
-              <w:t>present</w:t>
-            </w:r>
-            <w:r>
-              <w:rPr>
-                <w:rStyle w:val="--l"/>
-                <w:lang w:val="en-GB"/>
-              </w:rPr>
               <w:t>.</w:t>
             </w:r>
           </w:p>
@@ -18506,6 +18954,7 @@
                 <w:bCs/>
               </w:rPr>
             </w:pPr>
+            <w:proofErr w:type="gramStart"/>
             <w:r>
               <w:rPr>
                 <w:b/>
@@ -18513,6 +18962,7 @@
               </w:rPr>
               <w:t>Location</w:t>
             </w:r>
+            <w:proofErr w:type="gramEnd"/>
           </w:p>
         </w:tc>
         <w:tc>
@@ -18699,13 +19149,7 @@
               <w:rPr>
                 <w:lang w:val="en-GB"/>
               </w:rPr>
-              <w:t xml:space="preserve">The </w:t>
-            </w:r>
-            <w:r>
-              <w:rPr>
-                <w:lang w:val="en-GB"/>
-              </w:rPr>
-              <w:t>m</w:t>
+              <w:t>The m</w:t>
             </w:r>
             <w:r>
               <w:rPr>
@@ -19066,7 +19510,25 @@
           <w:iCs/>
           <w:lang w:val="en-GB"/>
         </w:rPr>
-        <w:t xml:space="preserve"> the footprint of only one component; however, we are estimating some values associated with the size of this component to allow us, later, to estimate the footprint of the solution as a whole.</w:t>
+        <w:t xml:space="preserve"> the footprint of only one component; however, we are estimating some values associated with the size of this component to allow us, later, to estimate the footprint of the </w:t>
+      </w:r>
+      <w:proofErr w:type="gramStart"/>
+      <w:r>
+        <w:rPr>
+          <w:i/>
+          <w:iCs/>
+          <w:lang w:val="en-GB"/>
+        </w:rPr>
+        <w:t>solution as a whole</w:t>
+      </w:r>
+      <w:proofErr w:type="gramEnd"/>
+      <w:r>
+        <w:rPr>
+          <w:i/>
+          <w:iCs/>
+          <w:lang w:val="en-GB"/>
+        </w:rPr>
+        <w:t>.</w:t>
       </w:r>
     </w:p>
     <w:p>
@@ -19493,6 +19955,7 @@
                 <w:bCs/>
               </w:rPr>
             </w:pPr>
+            <w:proofErr w:type="gramStart"/>
             <w:r>
               <w:rPr>
                 <w:b/>
@@ -19500,6 +19963,7 @@
               </w:rPr>
               <w:t>Location</w:t>
             </w:r>
+            <w:proofErr w:type="gramEnd"/>
           </w:p>
         </w:tc>
         <w:tc>
@@ -19517,8 +19981,16 @@
               <w:rPr>
                 <w:lang w:val="en-GB"/>
               </w:rPr>
-              <w:t>The component is placed on the technician's device and must interact with the CTS. We know, by assumption, that there are 4 technicians (4 positions) + 1 of the CTS..</w:t>
-            </w:r>
+              <w:t xml:space="preserve">The component is placed on the technician's device and must interact with the CTS. We know, by assumption, that there are 4 technicians (4 positions) + 1 of the </w:t>
+            </w:r>
+            <w:proofErr w:type="gramStart"/>
+            <w:r>
+              <w:rPr>
+                <w:lang w:val="en-GB"/>
+              </w:rPr>
+              <w:t>CTS..</w:t>
+            </w:r>
+            <w:proofErr w:type="gramEnd"/>
           </w:p>
         </w:tc>
         <w:tc>
@@ -19953,25 +20425,7 @@
           <w:bCs/>
           <w:lang w:val="en-GB"/>
         </w:rPr>
-        <w:t xml:space="preserve">remain clustered on the </w:t>
-      </w:r>
-      <w:r>
-        <w:rPr>
-          <w:rStyle w:val="--l"/>
-          <w:b/>
-          <w:bCs/>
-          <w:lang w:val="en-GB"/>
-        </w:rPr>
-        <w:t>central</w:t>
-      </w:r>
-      <w:r>
-        <w:rPr>
-          <w:rStyle w:val="--l"/>
-          <w:b/>
-          <w:bCs/>
-          <w:lang w:val="en-GB"/>
-        </w:rPr>
-        <w:t xml:space="preserve"> system</w:t>
+        <w:t>remain clustered on the central system</w:t>
       </w:r>
       <w:r>
         <w:rPr>
@@ -20004,15 +20458,7 @@
           <w:bCs/>
           <w:lang w:val="en-GB"/>
         </w:rPr>
-        <w:t>frequency</w:t>
-      </w:r>
-      <w:r>
-        <w:rPr>
-          <w:b/>
-          <w:bCs/>
-          <w:lang w:val="en-GB"/>
-        </w:rPr>
-        <w:t xml:space="preserve"> driver</w:t>
+        <w:t>frequency driver</w:t>
       </w:r>
       <w:r>
         <w:rPr>
@@ -20092,6 +20538,7 @@
         <w:t xml:space="preserve">" occurs once a month and has a "very high" complexity because it combines machine learning techniques to assess the need for new deployment </w:t>
       </w:r>
       <w:proofErr w:type="spellStart"/>
+      <w:proofErr w:type="gramStart"/>
       <w:r>
         <w:rPr>
           <w:rStyle w:val="--l"/>
@@ -20100,6 +20547,7 @@
         <w:t>policies.For</w:t>
       </w:r>
       <w:proofErr w:type="spellEnd"/>
+      <w:proofErr w:type="gramEnd"/>
       <w:r>
         <w:rPr>
           <w:rStyle w:val="--l"/>
@@ -20168,7 +20616,25 @@
           <w:iCs/>
           <w:lang w:val="en-GB"/>
         </w:rPr>
-        <w:t xml:space="preserve"> the footprint of only one component; however, we are estimating some values associated with the size of this component to allow us, later, to estimate the footprint of the solution as a whole.</w:t>
+        <w:t xml:space="preserve"> the footprint of only one component; however, we are estimating some values associated with the size of this component to allow us, later, to estimate the footprint of the </w:t>
+      </w:r>
+      <w:proofErr w:type="gramStart"/>
+      <w:r>
+        <w:rPr>
+          <w:i/>
+          <w:iCs/>
+          <w:lang w:val="en-GB"/>
+        </w:rPr>
+        <w:t>solution as a whole</w:t>
+      </w:r>
+      <w:proofErr w:type="gramEnd"/>
+      <w:r>
+        <w:rPr>
+          <w:i/>
+          <w:iCs/>
+          <w:lang w:val="en-GB"/>
+        </w:rPr>
+        <w:t>.</w:t>
       </w:r>
     </w:p>
     <w:p>
@@ -20653,6 +21119,7 @@
                 <w:bCs/>
               </w:rPr>
             </w:pPr>
+            <w:proofErr w:type="gramStart"/>
             <w:r>
               <w:rPr>
                 <w:b/>
@@ -20660,6 +21127,7 @@
               </w:rPr>
               <w:t>Location</w:t>
             </w:r>
+            <w:proofErr w:type="gramEnd"/>
           </w:p>
         </w:tc>
         <w:tc>
@@ -21154,6 +21622,7 @@
         <w:t xml:space="preserve">For this reason they have been grouped together: they have similar frequencies and </w:t>
       </w:r>
       <w:proofErr w:type="spellStart"/>
+      <w:proofErr w:type="gramStart"/>
       <w:r>
         <w:rPr>
           <w:lang w:val="en-GB"/>
@@ -21161,6 +21630,7 @@
         <w:t>complexity.It</w:t>
       </w:r>
       <w:proofErr w:type="spellEnd"/>
+      <w:proofErr w:type="gramEnd"/>
       <w:r>
         <w:rPr>
           <w:lang w:val="en-GB"/>
@@ -21212,7 +21682,25 @@
           <w:iCs/>
           <w:lang w:val="en-GB"/>
         </w:rPr>
-        <w:t xml:space="preserve"> the footprint of only one component; however, we are estimating some values associated with the size of this component to allow us, later, to estimate the footprint of the solution as a whole.</w:t>
+        <w:t xml:space="preserve"> the footprint of only one component; however, we are estimating some values associated with the size of this component to allow us, later, to estimate the footprint of the </w:t>
+      </w:r>
+      <w:proofErr w:type="gramStart"/>
+      <w:r>
+        <w:rPr>
+          <w:i/>
+          <w:iCs/>
+          <w:lang w:val="en-GB"/>
+        </w:rPr>
+        <w:t>solution as a whole</w:t>
+      </w:r>
+      <w:proofErr w:type="gramEnd"/>
+      <w:r>
+        <w:rPr>
+          <w:i/>
+          <w:iCs/>
+          <w:lang w:val="en-GB"/>
+        </w:rPr>
+        <w:t>.</w:t>
       </w:r>
     </w:p>
     <w:p>
@@ -21689,6 +22177,7 @@
                 <w:bCs/>
               </w:rPr>
             </w:pPr>
+            <w:proofErr w:type="gramStart"/>
             <w:r>
               <w:rPr>
                 <w:b/>
@@ -21696,6 +22185,7 @@
               </w:rPr>
               <w:t>Location</w:t>
             </w:r>
+            <w:proofErr w:type="gramEnd"/>
           </w:p>
         </w:tc>
         <w:tc>
@@ -22728,6 +23218,7 @@
                 <w:bCs/>
               </w:rPr>
             </w:pPr>
+            <w:proofErr w:type="gramStart"/>
             <w:r>
               <w:rPr>
                 <w:b/>
@@ -22735,6 +23226,7 @@
               </w:rPr>
               <w:t>Location</w:t>
             </w:r>
+            <w:proofErr w:type="gramEnd"/>
           </w:p>
         </w:tc>
         <w:tc>
@@ -23011,14 +23503,7 @@
                 <w:rStyle w:val="--l"/>
                 <w:lang w:val="en-GB"/>
               </w:rPr>
-              <w:t>he modules</w:t>
-            </w:r>
-            <w:r>
-              <w:rPr>
-                <w:rStyle w:val="--l"/>
-                <w:lang w:val="en-GB"/>
-              </w:rPr>
-              <w:t xml:space="preserve"> do not exchange information with others.</w:t>
+              <w:t>he modules do not exchange information with others.</w:t>
             </w:r>
           </w:p>
         </w:tc>
@@ -23331,15 +23816,7 @@
                 <w:bCs/>
                 <w:color w:val="79AEB2"/>
               </w:rPr>
-              <w:t>Value</w:t>
-            </w:r>
-            <w:r>
-              <w:rPr>
-                <w:b/>
-                <w:bCs/>
-                <w:color w:val="79AEB2"/>
-              </w:rPr>
-              <w:t>s</w:t>
+              <w:t>Values</w:t>
             </w:r>
             <w:proofErr w:type="spellEnd"/>
           </w:p>
@@ -23653,9 +24130,11 @@
             <w:pPr>
               <w:jc w:val="center"/>
             </w:pPr>
+            <w:proofErr w:type="gramStart"/>
             <w:r>
               <w:t>Location</w:t>
             </w:r>
+            <w:proofErr w:type="gramEnd"/>
           </w:p>
         </w:tc>
         <w:tc>
@@ -23890,6 +24369,9 @@
         <w:jc w:val="center"/>
       </w:pPr>
       <w:r>
+        <w:rPr>
+          <w:noProof/>
+        </w:rPr>
         <w:drawing>
           <wp:inline distT="0" distB="0" distL="0" distR="0" wp14:anchorId="2AC309ED" wp14:editId="5CF356B5">
             <wp:extent cx="3635979" cy="3185160"/>
@@ -23933,32 +24415,34 @@
         <w:rPr>
           <w:i/>
           <w:iCs/>
+          <w:lang w:val="en-GB"/>
         </w:rPr>
       </w:pPr>
       <w:r>
         <w:rPr>
           <w:i/>
           <w:iCs/>
+          <w:lang w:val="en-GB"/>
         </w:rPr>
         <w:t xml:space="preserve">radar </w:t>
       </w:r>
       <w:hyperlink r:id="rId46" w:history="1">
-        <w:proofErr w:type="spellStart"/>
         <w:r>
           <w:rPr>
             <w:rStyle w:val="Collegamentoipertestuale"/>
             <w:i/>
             <w:iCs/>
+            <w:lang w:val="en-GB"/>
           </w:rPr>
           <w:t>here</w:t>
         </w:r>
-        <w:proofErr w:type="spellEnd"/>
       </w:hyperlink>
     </w:p>
     <w:p>
       <w:pPr>
         <w:rPr>
           <w:rStyle w:val="--l"/>
+          <w:lang w:val="en-GB"/>
         </w:rPr>
       </w:pPr>
       <w:r>
@@ -23987,70 +24471,80 @@
       <w:r>
         <w:rPr>
           <w:rStyle w:val="--l"/>
-        </w:rPr>
-        <w:t xml:space="preserve">The </w:t>
-      </w:r>
-      <w:proofErr w:type="spellStart"/>
+          <w:lang w:val="en-GB"/>
+        </w:rPr>
+        <w:t xml:space="preserve">The dimension that impacts the footprint the worst, however, is </w:t>
+      </w:r>
       <w:r>
         <w:rPr>
           <w:rStyle w:val="--l"/>
-        </w:rPr>
-        <w:t>dimension</w:t>
-      </w:r>
-      <w:proofErr w:type="spellEnd"/>
+          <w:b/>
+          <w:bCs/>
+          <w:lang w:val="en-GB"/>
+        </w:rPr>
+        <w:t>complexity</w:t>
+      </w:r>
       <w:r>
         <w:rPr>
           <w:rStyle w:val="--l"/>
-        </w:rPr>
-        <w:t xml:space="preserve"> </w:t>
-      </w:r>
-      <w:proofErr w:type="spellStart"/>
+          <w:lang w:val="en-GB"/>
+        </w:rPr>
+        <w:t xml:space="preserve">. We can, therefore, think of mitigating this problem by making use of </w:t>
+      </w:r>
       <w:r>
         <w:rPr>
           <w:rStyle w:val="--l"/>
-        </w:rPr>
-        <w:t>that</w:t>
-      </w:r>
-      <w:proofErr w:type="spellEnd"/>
+          <w:b/>
+          <w:bCs/>
+          <w:lang w:val="en-GB"/>
+        </w:rPr>
+        <w:t>appropriate hardware</w:t>
+      </w:r>
       <w:r>
         <w:rPr>
           <w:rStyle w:val="--l"/>
-        </w:rPr>
-        <w:t xml:space="preserve"> impacts the footprint the worst, however, is </w:t>
-      </w:r>
-      <w:r>
+          <w:lang w:val="en-GB"/>
+        </w:rPr>
+        <w:t>.</w:t>
+      </w:r>
+    </w:p>
+    <w:p>
+      <w:pPr>
         <w:rPr>
           <w:rStyle w:val="--l"/>
-          <w:b/>
-          <w:bCs/>
-        </w:rPr>
-        <w:t>complexity</w:t>
-      </w:r>
-      <w:r>
+          <w:lang w:val="en-GB"/>
+        </w:rPr>
+      </w:pPr>
+    </w:p>
+    <w:p>
+      <w:pPr>
         <w:rPr>
           <w:rStyle w:val="--l"/>
-        </w:rPr>
-        <w:t xml:space="preserve">. We can, therefore, think of mitigating this problem by making use of </w:t>
-      </w:r>
-      <w:r>
+          <w:lang w:val="en-GB"/>
+        </w:rPr>
+      </w:pPr>
+    </w:p>
+    <w:p>
+      <w:pPr>
         <w:rPr>
           <w:rStyle w:val="--l"/>
-          <w:b/>
-          <w:bCs/>
-        </w:rPr>
-        <w:t>appropriate hardware</w:t>
-      </w:r>
-      <w:r>
+          <w:lang w:val="en-GB"/>
+        </w:rPr>
+      </w:pPr>
+    </w:p>
+    <w:p>
+      <w:pPr>
         <w:rPr>
           <w:rStyle w:val="--l"/>
-        </w:rPr>
-        <w:t>.</w:t>
-      </w:r>
+          <w:lang w:val="en-GB"/>
+        </w:rPr>
+      </w:pPr>
     </w:p>
     <w:p>
       <w:pPr>
         <w:rPr>
           <w:rStyle w:val="--l"/>
+          <w:lang w:val="en-GB"/>
         </w:rPr>
       </w:pPr>
     </w:p>
@@ -24058,6 +24552,7 @@
       <w:pPr>
         <w:rPr>
           <w:rStyle w:val="--l"/>
+          <w:lang w:val="en-GB"/>
         </w:rPr>
       </w:pPr>
     </w:p>
@@ -24065,6 +24560,7 @@
       <w:pPr>
         <w:rPr>
           <w:rStyle w:val="--l"/>
+          <w:lang w:val="en-GB"/>
         </w:rPr>
       </w:pPr>
     </w:p>
@@ -24072,6 +24568,7 @@
       <w:pPr>
         <w:rPr>
           <w:rStyle w:val="--l"/>
+          <w:lang w:val="en-GB"/>
         </w:rPr>
       </w:pPr>
     </w:p>
@@ -24079,48 +24576,23 @@
       <w:pPr>
         <w:rPr>
           <w:rStyle w:val="--l"/>
-        </w:rPr>
-      </w:pPr>
-    </w:p>
-    <w:p>
-      <w:pPr>
+          <w:lang w:val="en-GB"/>
+        </w:rPr>
+      </w:pPr>
+    </w:p>
+    <w:p>
+      <w:pPr>
+        <w:pStyle w:val="H1"/>
         <w:rPr>
           <w:rStyle w:val="--l"/>
-        </w:rPr>
-      </w:pPr>
-    </w:p>
-    <w:p>
-      <w:pPr>
+          <w:lang w:val="en-GB"/>
+        </w:rPr>
+      </w:pPr>
+      <w:bookmarkStart w:id="24" w:name="_Toc155556830"/>
+      <w:r>
         <w:rPr>
           <w:rStyle w:val="--l"/>
-        </w:rPr>
-      </w:pPr>
-    </w:p>
-    <w:p>
-      <w:pPr>
-        <w:rPr>
-          <w:rStyle w:val="--l"/>
-        </w:rPr>
-      </w:pPr>
-    </w:p>
-    <w:p>
-      <w:pPr>
-        <w:rPr>
-          <w:rStyle w:val="--l"/>
-        </w:rPr>
-      </w:pPr>
-    </w:p>
-    <w:p>
-      <w:pPr>
-        <w:pStyle w:val="H1"/>
-        <w:rPr>
-          <w:rStyle w:val="--l"/>
-        </w:rPr>
-      </w:pPr>
-      <w:bookmarkStart w:id="24" w:name="_Toc155556830"/>
-      <w:r>
-        <w:rPr>
-          <w:rStyle w:val="--l"/>
+          <w:lang w:val="en-GB"/>
         </w:rPr>
         <w:lastRenderedPageBreak/>
         <w:t>Concrete Architecture</w:t>
@@ -24244,8 +24716,17 @@
           <w:rStyle w:val="rynqvb"/>
           <w:lang w:val="en"/>
         </w:rPr>
-        <w:t>communication mechanisms (control flows);</w:t>
-      </w:r>
+        <w:t>communication mechanisms (control flows</w:t>
+      </w:r>
+      <w:proofErr w:type="gramStart"/>
+      <w:r>
+        <w:rPr>
+          <w:rStyle w:val="rynqvb"/>
+          <w:lang w:val="en"/>
+        </w:rPr>
+        <w:t>);</w:t>
+      </w:r>
+      <w:proofErr w:type="gramEnd"/>
     </w:p>
     <w:p>
       <w:pPr>
@@ -24408,7 +24889,23 @@
           <w:rStyle w:val="rynqvb"/>
           <w:lang w:val="en"/>
         </w:rPr>
-        <w:t>Communication typically has a delay (between when the sender initiates the message and when the recipient responds, if a response is expected). Unlike synchronous, asynchronous communication allows the component to continue functioning after generating a call or an answer.</w:t>
+        <w:t xml:space="preserve">Communication typically has a delay (between when the sender initiates the message and when the recipient </w:t>
+      </w:r>
+      <w:proofErr w:type="gramStart"/>
+      <w:r>
+        <w:rPr>
+          <w:rStyle w:val="rynqvb"/>
+          <w:lang w:val="en"/>
+        </w:rPr>
+        <w:t>responds, if</w:t>
+      </w:r>
+      <w:proofErr w:type="gramEnd"/>
+      <w:r>
+        <w:rPr>
+          <w:rStyle w:val="rynqvb"/>
+          <w:lang w:val="en"/>
+        </w:rPr>
+        <w:t xml:space="preserve"> a response is expected). Unlike synchronous, asynchronous communication allows the component to continue functioning after generating a call or an answer.</w:t>
       </w:r>
     </w:p>
     <w:p>
@@ -24475,12 +24972,21 @@
         </w:rPr>
         <w:t xml:space="preserve"> </w:t>
       </w:r>
+      <w:proofErr w:type="gramStart"/>
       <w:r>
         <w:rPr>
           <w:rStyle w:val="rynqvb"/>
           <w:lang w:val="en"/>
         </w:rPr>
-        <w:t xml:space="preserve">Basically the control flows are: </w:t>
+        <w:t>Basically</w:t>
+      </w:r>
+      <w:proofErr w:type="gramEnd"/>
+      <w:r>
+        <w:rPr>
+          <w:rStyle w:val="rynqvb"/>
+          <w:lang w:val="en"/>
+        </w:rPr>
+        <w:t xml:space="preserve"> the control flows are: </w:t>
       </w:r>
     </w:p>
     <w:p>
@@ -24496,6 +25002,7 @@
           <w:bCs/>
         </w:rPr>
       </w:pPr>
+      <w:proofErr w:type="gramStart"/>
       <w:r>
         <w:rPr>
           <w:rStyle w:val="rynqvb"/>
@@ -24505,6 +25012,7 @@
         </w:rPr>
         <w:t>Synchronous;</w:t>
       </w:r>
+      <w:proofErr w:type="gramEnd"/>
     </w:p>
     <w:p>
       <w:pPr>
@@ -24543,6 +25051,7 @@
         </w:numPr>
         <w:rPr>
           <w:rStyle w:val="rynqvb"/>
+          <w:lang w:val="en-GB"/>
         </w:rPr>
       </w:pPr>
       <w:r>
@@ -24616,16 +25125,7 @@
           <w:bCs/>
           <w:lang w:val="en"/>
         </w:rPr>
-        <w:t>P</w:t>
-      </w:r>
-      <w:r>
-        <w:rPr>
-          <w:rStyle w:val="rynqvb"/>
-          <w:b/>
-          <w:bCs/>
-          <w:lang w:val="en"/>
-        </w:rPr>
-        <w:t>ush</w:t>
+        <w:t>Push</w:t>
       </w:r>
       <w:r>
         <w:rPr>
@@ -24660,21 +25160,7 @@
           <w:rStyle w:val="rynqvb"/>
           <w:lang w:val="en"/>
         </w:rPr>
-        <w:t xml:space="preserve">Based on an asynchronous communication mechanism (whoever sends the data releases it as soon as the data is sent). </w:t>
-      </w:r>
-      <w:r>
-        <w:rPr>
-          <w:rStyle w:val="rynqvb"/>
-          <w:lang w:val="en"/>
-        </w:rPr>
-        <w:t>We</w:t>
-      </w:r>
-      <w:r>
-        <w:rPr>
-          <w:rStyle w:val="rynqvb"/>
-          <w:lang w:val="en"/>
-        </w:rPr>
-        <w:t xml:space="preserve"> expect the recipient of the data (destination) to expose an API so that it can be called.</w:t>
+        <w:t>Based on an asynchronous communication mechanism (whoever sends the data releases it as soon as the data is sent). We expect the recipient of the data (destination) to expose an API so that it can be called.</w:t>
       </w:r>
     </w:p>
     <w:p>
@@ -24686,6 +25172,7 @@
         </w:numPr>
         <w:rPr>
           <w:rStyle w:val="rynqvb"/>
+          <w:lang w:val="en-GB"/>
         </w:rPr>
       </w:pPr>
       <w:r>
@@ -24841,22 +25328,17 @@
           <w:rStyle w:val="rynqvb"/>
           <w:lang w:val="en"/>
         </w:rPr>
-        <w:t xml:space="preserve"> (called by a synchronous event: cannot </w:t>
-      </w:r>
+        <w:t xml:space="preserve"> (called by a synchronous event: cannot work autonomously, requires synchrony</w:t>
+      </w:r>
+      <w:proofErr w:type="gramStart"/>
       <w:r>
         <w:rPr>
           <w:rStyle w:val="rynqvb"/>
           <w:lang w:val="en"/>
         </w:rPr>
-        <w:t>work</w:t>
-      </w:r>
-      <w:r>
-        <w:rPr>
-          <w:rStyle w:val="rynqvb"/>
-          <w:lang w:val="en"/>
-        </w:rPr>
-        <w:t xml:space="preserve"> autonomously, requires synchrony);</w:t>
-      </w:r>
+        <w:t>);</w:t>
+      </w:r>
+      <w:proofErr w:type="gramEnd"/>
     </w:p>
     <w:p>
       <w:pPr>
@@ -25066,7 +25548,14 @@
         <w:rPr>
           <w:lang w:val="en-GB"/>
         </w:rPr>
-        <w:t xml:space="preserve"> when is something hardwired as an internal strategy of the component that does the processing. The only thing visible from the outside, therefore, are the interfaces, not the execute</w:t>
+        <w:t xml:space="preserve"> when is something hardwired as an internal strategy of the component that does the processing. The only thing visible from the outside, therefore, are the interfaces, not the </w:t>
+      </w:r>
+      <w:proofErr w:type="gramStart"/>
+      <w:r>
+        <w:rPr>
+          <w:lang w:val="en-GB"/>
+        </w:rPr>
+        <w:t>execute</w:t>
       </w:r>
       <w:r>
         <w:rPr>
@@ -25074,6 +25563,7 @@
         </w:rPr>
         <w:t>;</w:t>
       </w:r>
+      <w:proofErr w:type="gramEnd"/>
     </w:p>
     <w:p>
       <w:pPr>
@@ -25106,7 +25596,23 @@
           <w:rStyle w:val="rynqvb"/>
           <w:lang w:val="en"/>
         </w:rPr>
-        <w:t xml:space="preserve">In short, concrete architecture does nothing more than take as input the logical components that were identified in the logical architecture phase and enrich them with more concrete information regarding precisely </w:t>
+        <w:t xml:space="preserve">In short, concrete architecture does nothing more than take as input the logical components that were identified in the logical architecture phase and enrich them with more concrete information </w:t>
+      </w:r>
+      <w:proofErr w:type="gramStart"/>
+      <w:r>
+        <w:rPr>
+          <w:rStyle w:val="rynqvb"/>
+          <w:lang w:val="en"/>
+        </w:rPr>
+        <w:t>regarding precisely</w:t>
+      </w:r>
+      <w:proofErr w:type="gramEnd"/>
+      <w:r>
+        <w:rPr>
+          <w:rStyle w:val="rynqvb"/>
+          <w:lang w:val="en"/>
+        </w:rPr>
+        <w:t xml:space="preserve"> </w:t>
       </w:r>
       <w:r>
         <w:rPr>
@@ -25196,7 +25702,21 @@
         <w:rPr>
           <w:lang w:val="en-GB"/>
         </w:rPr>
-        <w:t xml:space="preserve"> Also at this stage we need to </w:t>
+        <w:t xml:space="preserve"> </w:t>
+      </w:r>
+      <w:proofErr w:type="gramStart"/>
+      <w:r>
+        <w:rPr>
+          <w:lang w:val="en-GB"/>
+        </w:rPr>
+        <w:t>Also</w:t>
+      </w:r>
+      <w:proofErr w:type="gramEnd"/>
+      <w:r>
+        <w:rPr>
+          <w:lang w:val="en-GB"/>
+        </w:rPr>
+        <w:t xml:space="preserve"> at this stage we need to </w:t>
       </w:r>
       <w:r>
         <w:rPr>
@@ -25256,6 +25776,9 @@
     <w:p>
       <w:pPr>
         <w:pStyle w:val="H1"/>
+        <w:rPr>
+          <w:lang w:val="en-GB"/>
+        </w:rPr>
       </w:pPr>
       <w:r>
         <w:rPr>
@@ -25267,6 +25790,9 @@
       <w:bookmarkStart w:id="31" w:name="_Toc148897292"/>
       <w:bookmarkStart w:id="32" w:name="_Toc155556836"/>
       <w:r>
+        <w:rPr>
+          <w:lang w:val="en-GB"/>
+        </w:rPr>
         <w:lastRenderedPageBreak/>
         <w:t>Conclusion</w:t>
       </w:r>
@@ -25696,7 +26222,7 @@
         <v:path o:extrusionok="f" gradientshapeok="t" o:connecttype="rect"/>
         <o:lock v:ext="edit" aspectratio="t"/>
       </v:shapetype>
-      <v:shape id="_x0000_i1157" type="#_x0000_t75" style="width:6pt;height:10.2pt;visibility:visible;mso-wrap-style:square" o:bullet="t">
+      <v:shape id="_x0000_i1032" type="#_x0000_t75" style="width:6pt;height:10.2pt;visibility:visible;mso-wrap-style:square" o:bullet="t">
         <v:imagedata r:id="rId1" o:title=""/>
       </v:shape>
     </w:pict>
@@ -33482,6 +34008,7 @@
   <w:style w:type="character" w:default="1" w:styleId="Carpredefinitoparagrafo">
     <w:name w:val="Default Paragraph Font"/>
     <w:uiPriority w:val="1"/>
+    <w:semiHidden/>
     <w:unhideWhenUsed/>
   </w:style>
   <w:style w:type="table" w:default="1" w:styleId="Tabellanormale">
@@ -34496,6 +35023,27 @@
 </file>
 
 <file path=customXml/item1.xml><?xml version="1.0" encoding="utf-8"?>
+<b:Sources xmlns:b="http://schemas.openxmlformats.org/officeDocument/2006/bibliography" xmlns="http://schemas.openxmlformats.org/officeDocument/2006/bibliography" SelectedStyle="\APASixthEditionOfficeOnline.xsl" StyleName="APA" Version="6"/>
+</file>
+
+<file path=customXml/item2.xml><?xml version="1.0" encoding="utf-8"?>
+<?mso-contentType ?>
+<FormTemplates xmlns="http://schemas.microsoft.com/sharepoint/v3/contenttype/forms">
+  <Display>DocumentLibraryForm</Display>
+  <Edit>DocumentLibraryForm</Edit>
+  <New>DocumentLibraryForm</New>
+</FormTemplates>
+</file>
+
+<file path=customXml/item3.xml><?xml version="1.0" encoding="utf-8"?>
+<p:properties xmlns:p="http://schemas.microsoft.com/office/2006/metadata/properties" xmlns:xsi="http://www.w3.org/2001/XMLSchema-instance" xmlns:pc="http://schemas.microsoft.com/office/infopath/2007/PartnerControls">
+  <documentManagement>
+    <_activity xmlns="149c3586-f06a-4f22-a174-35f3a241098b" xsi:nil="true"/>
+  </documentManagement>
+</p:properties>
+</file>
+
+<file path=customXml/item4.xml><?xml version="1.0" encoding="utf-8"?>
 <ct:contentTypeSchema xmlns:ct="http://schemas.microsoft.com/office/2006/metadata/contentType" xmlns:ma="http://schemas.microsoft.com/office/2006/metadata/properties/metaAttributes" ct:_="" ma:_="" ma:contentTypeName="Documento" ma:contentTypeID="0x010100A8127FD67F748247B1C5BF74B1AE9B23" ma:contentTypeVersion="15" ma:contentTypeDescription="Creare un nuovo documento." ma:contentTypeScope="" ma:versionID="8488e69103dafed17b3d219c51359247">
   <xsd:schema xmlns:xsd="http://www.w3.org/2001/XMLSchema" xmlns:xs="http://www.w3.org/2001/XMLSchema" xmlns:p="http://schemas.microsoft.com/office/2006/metadata/properties" xmlns:ns3="149c3586-f06a-4f22-a174-35f3a241098b" xmlns:ns4="7f65a2c3-45e8-49d1-b1b9-76f9ed731be7" targetNamespace="http://schemas.microsoft.com/office/2006/metadata/properties" ma:root="true" ma:fieldsID="3c1636eaf66d6f0ffdf8994589e910fb" ns3:_="" ns4:_="">
     <xsd:import namespace="149c3586-f06a-4f22-a174-35f3a241098b"/>
@@ -34728,28 +35276,33 @@
 </ct:contentTypeSchema>
 </file>
 
-<file path=customXml/item2.xml><?xml version="1.0" encoding="utf-8"?>
-<b:Sources xmlns:b="http://schemas.openxmlformats.org/officeDocument/2006/bibliography" xmlns="http://schemas.openxmlformats.org/officeDocument/2006/bibliography" SelectedStyle="\APASixthEditionOfficeOnline.xsl" StyleName="APA" Version="6"/>
+<file path=customXml/itemProps1.xml><?xml version="1.0" encoding="utf-8"?>
+<ds:datastoreItem xmlns:ds="http://schemas.openxmlformats.org/officeDocument/2006/customXml" ds:itemID="{5FA2F8F7-E096-4237-843F-E755C6A8950C}">
+  <ds:schemaRefs>
+    <ds:schemaRef ds:uri="http://schemas.openxmlformats.org/officeDocument/2006/bibliography"/>
+  </ds:schemaRefs>
+</ds:datastoreItem>
 </file>
 
-<file path=customXml/item3.xml><?xml version="1.0" encoding="utf-8"?>
-<p:properties xmlns:p="http://schemas.microsoft.com/office/2006/metadata/properties" xmlns:xsi="http://www.w3.org/2001/XMLSchema-instance" xmlns:pc="http://schemas.microsoft.com/office/infopath/2007/PartnerControls">
-  <documentManagement>
-    <_activity xmlns="149c3586-f06a-4f22-a174-35f3a241098b" xsi:nil="true"/>
-  </documentManagement>
-</p:properties>
+<file path=customXml/itemProps2.xml><?xml version="1.0" encoding="utf-8"?>
+<ds:datastoreItem xmlns:ds="http://schemas.openxmlformats.org/officeDocument/2006/customXml" ds:itemID="{DCC2E59D-7088-4A80-8A88-481FC916512D}">
+  <ds:schemaRefs>
+    <ds:schemaRef ds:uri="http://schemas.microsoft.com/sharepoint/v3/contenttype/forms"/>
+  </ds:schemaRefs>
+</ds:datastoreItem>
 </file>
 
-<file path=customXml/item4.xml><?xml version="1.0" encoding="utf-8"?>
-<?mso-contentType ?>
-<FormTemplates xmlns="http://schemas.microsoft.com/sharepoint/v3/contenttype/forms">
-  <Display>DocumentLibraryForm</Display>
-  <Edit>DocumentLibraryForm</Edit>
-  <New>DocumentLibraryForm</New>
-</FormTemplates>
+<file path=customXml/itemProps3.xml><?xml version="1.0" encoding="utf-8"?>
+<ds:datastoreItem xmlns:ds="http://schemas.openxmlformats.org/officeDocument/2006/customXml" ds:itemID="{9140DFBB-B9DD-4B0A-B7A5-56930760475A}">
+  <ds:schemaRefs>
+    <ds:schemaRef ds:uri="http://schemas.microsoft.com/office/2006/metadata/properties"/>
+    <ds:schemaRef ds:uri="http://schemas.microsoft.com/office/infopath/2007/PartnerControls"/>
+    <ds:schemaRef ds:uri="149c3586-f06a-4f22-a174-35f3a241098b"/>
+  </ds:schemaRefs>
+</ds:datastoreItem>
 </file>
 
-<file path=customXml/itemProps1.xml><?xml version="1.0" encoding="utf-8"?>
+<file path=customXml/itemProps4.xml><?xml version="1.0" encoding="utf-8"?>
 <ds:datastoreItem xmlns:ds="http://schemas.openxmlformats.org/officeDocument/2006/customXml" ds:itemID="{84DEC153-F1DE-4841-A7AD-2CFCDB339934}">
   <ds:schemaRefs>
     <ds:schemaRef ds:uri="http://schemas.microsoft.com/office/2006/metadata/contentType"/>
@@ -34766,30 +35319,4 @@
     <ds:schemaRef ds:uri="http://schemas.microsoft.com/internal/obd"/>
   </ds:schemaRefs>
 </ds:datastoreItem>
-</file>
-
-<file path=customXml/itemProps2.xml><?xml version="1.0" encoding="utf-8"?>
-<ds:datastoreItem xmlns:ds="http://schemas.openxmlformats.org/officeDocument/2006/customXml" ds:itemID="{5FA2F8F7-E096-4237-843F-E755C6A8950C}">
-  <ds:schemaRefs>
-    <ds:schemaRef ds:uri="http://schemas.openxmlformats.org/officeDocument/2006/bibliography"/>
-  </ds:schemaRefs>
-</ds:datastoreItem>
-</file>
-
-<file path=customXml/itemProps3.xml><?xml version="1.0" encoding="utf-8"?>
-<ds:datastoreItem xmlns:ds="http://schemas.openxmlformats.org/officeDocument/2006/customXml" ds:itemID="{9140DFBB-B9DD-4B0A-B7A5-56930760475A}">
-  <ds:schemaRefs>
-    <ds:schemaRef ds:uri="http://schemas.microsoft.com/office/2006/metadata/properties"/>
-    <ds:schemaRef ds:uri="http://schemas.microsoft.com/office/infopath/2007/PartnerControls"/>
-    <ds:schemaRef ds:uri="149c3586-f06a-4f22-a174-35f3a241098b"/>
-  </ds:schemaRefs>
-</ds:datastoreItem>
-</file>
-
-<file path=customXml/itemProps4.xml><?xml version="1.0" encoding="utf-8"?>
-<ds:datastoreItem xmlns:ds="http://schemas.openxmlformats.org/officeDocument/2006/customXml" ds:itemID="{DCC2E59D-7088-4A80-8A88-481FC916512D}">
-  <ds:schemaRefs>
-    <ds:schemaRef ds:uri="http://schemas.microsoft.com/sharepoint/v3/contenttype/forms"/>
-  </ds:schemaRefs>
-</ds:datastoreItem>
 </file>
</xml_diff>